<commit_message>
final mid report 1 GA
</commit_message>
<xml_diff>
--- a/docs/midreport1.docx
+++ b/docs/midreport1.docx
@@ -12624,7 +12624,7 @@
           <v:shape id="_x0000_i1025" type="#_x0000_t75" style="width:414.7pt;height:186.55pt" o:ole="">
             <v:imagedata r:id="rId58" o:title=""/>
           </v:shape>
-          <o:OLEObject Type="Embed" ProgID="Visio.Drawing.11" ShapeID="_x0000_i1025" DrawAspect="Content" ObjectID="_1314387820" r:id="rId59"/>
+          <o:OLEObject Type="Embed" ProgID="Visio.Drawing.11" ShapeID="_x0000_i1025" DrawAspect="Content" ObjectID="_1314473131" r:id="rId59"/>
         </w:object>
       </w:r>
       <w:bookmarkEnd w:id="29"/>
@@ -12695,7 +12695,7 @@
           <v:shape id="_x0000_i1026" type="#_x0000_t75" style="width:376.35pt;height:171.6pt" o:ole="">
             <v:imagedata r:id="rId60" o:title=""/>
           </v:shape>
-          <o:OLEObject Type="Embed" ProgID="Visio.Drawing.11" ShapeID="_x0000_i1026" DrawAspect="Content" ObjectID="_1314387821" r:id="rId61"/>
+          <o:OLEObject Type="Embed" ProgID="Visio.Drawing.11" ShapeID="_x0000_i1026" DrawAspect="Content" ObjectID="_1314473132" r:id="rId61"/>
         </w:object>
       </w:r>
     </w:p>
@@ -12753,7 +12753,7 @@
           <v:shape id="_x0000_i1027" type="#_x0000_t75" style="width:353.45pt;height:171.1pt" o:ole="">
             <v:imagedata r:id="rId62" o:title=""/>
           </v:shape>
-          <o:OLEObject Type="Embed" ProgID="Visio.Drawing.11" ShapeID="_x0000_i1027" DrawAspect="Content" ObjectID="_1314387822" r:id="rId63"/>
+          <o:OLEObject Type="Embed" ProgID="Visio.Drawing.11" ShapeID="_x0000_i1027" DrawAspect="Content" ObjectID="_1314473133" r:id="rId63"/>
         </w:object>
       </w:r>
     </w:p>
@@ -12826,7 +12826,7 @@
           <v:shape id="_x0000_i1028" type="#_x0000_t75" style="width:334.3pt;height:273.95pt" o:ole="">
             <v:imagedata r:id="rId64" o:title=""/>
           </v:shape>
-          <o:OLEObject Type="Embed" ProgID="Visio.Drawing.11" ShapeID="_x0000_i1028" DrawAspect="Content" ObjectID="_1314387823" r:id="rId65"/>
+          <o:OLEObject Type="Embed" ProgID="Visio.Drawing.11" ShapeID="_x0000_i1028" DrawAspect="Content" ObjectID="_1314473134" r:id="rId65"/>
         </w:object>
       </w:r>
     </w:p>
@@ -12899,7 +12899,7 @@
           <v:shape id="_x0000_i1029" type="#_x0000_t75" style="width:410.95pt;height:227.2pt" o:ole="">
             <v:imagedata r:id="rId66" o:title=""/>
           </v:shape>
-          <o:OLEObject Type="Embed" ProgID="Visio.Drawing.11" ShapeID="_x0000_i1029" DrawAspect="Content" ObjectID="_1314387824" r:id="rId67"/>
+          <o:OLEObject Type="Embed" ProgID="Visio.Drawing.11" ShapeID="_x0000_i1029" DrawAspect="Content" ObjectID="_1314473135" r:id="rId67"/>
         </w:object>
       </w:r>
     </w:p>
@@ -13291,8 +13291,26 @@
     <w:p>
       <w:pPr>
         <w:pStyle w:val="NormalWeb"/>
-        <w:ind w:left="720"/>
-      </w:pPr>
+        <w:numPr>
+          <w:ilvl w:val="0"/>
+          <w:numId w:val="44"/>
+        </w:numPr>
+      </w:pPr>
+      <w:r>
+        <w:t>The system will support at least 3 simultaneous website interaction.</w:t>
+      </w:r>
+    </w:p>
+    <w:p>
+      <w:pPr>
+        <w:pStyle w:val="NormalWeb"/>
+        <w:numPr>
+          <w:ilvl w:val="0"/>
+          <w:numId w:val="44"/>
+        </w:numPr>
+      </w:pPr>
+      <w:r>
+        <w:t>Element interaction (click/text fill) shall be done in 1 second max.</w:t>
+      </w:r>
     </w:p>
     <w:p>
       <w:pPr>
@@ -13316,6 +13334,9 @@
         <w:keepNext/>
         <w:ind w:left="720"/>
       </w:pPr>
+      <w:r>
+        <w:t>NA</w:t>
+      </w:r>
     </w:p>
     <w:p>
       <w:pPr>
@@ -13359,6 +13380,54 @@
     <w:p>
       <w:pPr>
         <w:pStyle w:val="NormalWeb"/>
+        <w:numPr>
+          <w:ilvl w:val="0"/>
+          <w:numId w:val="45"/>
+        </w:numPr>
+      </w:pPr>
+      <w:r>
+        <w:t>X86 based cpu</w:t>
+      </w:r>
+    </w:p>
+    <w:p>
+      <w:pPr>
+        <w:pStyle w:val="NormalWeb"/>
+        <w:numPr>
+          <w:ilvl w:val="0"/>
+          <w:numId w:val="45"/>
+        </w:numPr>
+      </w:pPr>
+      <w:r>
+        <w:t>MS windows XP or greater</w:t>
+      </w:r>
+    </w:p>
+    <w:p>
+      <w:pPr>
+        <w:pStyle w:val="NormalWeb"/>
+        <w:numPr>
+          <w:ilvl w:val="0"/>
+          <w:numId w:val="45"/>
+        </w:numPr>
+      </w:pPr>
+      <w:r>
+        <w:t>2 GB memory</w:t>
+      </w:r>
+    </w:p>
+    <w:p>
+      <w:pPr>
+        <w:pStyle w:val="NormalWeb"/>
+        <w:numPr>
+          <w:ilvl w:val="0"/>
+          <w:numId w:val="45"/>
+        </w:numPr>
+      </w:pPr>
+      <w:r>
+        <w:t>20MB hard disk space</w:t>
+      </w:r>
+    </w:p>
+    <w:p>
+      <w:pPr>
+        <w:pStyle w:val="NormalWeb"/>
         <w:ind w:left="720"/>
       </w:pPr>
       <w:r>
@@ -13401,7 +13470,16 @@
         <w:t>3.6 Security requirements.</w:t>
       </w:r>
       <w:r>
-        <w:t xml:space="preserve"> NA</w:t>
+        <w:t xml:space="preserve"> </w:t>
+      </w:r>
+    </w:p>
+    <w:p>
+      <w:pPr>
+        <w:pStyle w:val="NormalWeb"/>
+        <w:ind w:left="720"/>
+      </w:pPr>
+      <w:r>
+        <w:t>All site and user data shall be stored in a password protected DB file.</w:t>
       </w:r>
     </w:p>
     <w:p>
@@ -13563,6 +13641,45 @@
         <w:spacing w:line="360" w:lineRule="auto"/>
         <w:rPr>
           <w:rFonts w:cs="Arial"/>
+        </w:rPr>
+      </w:pPr>
+      <w:r>
+        <w:rPr>
+          <w:rFonts w:cs="Arial"/>
+        </w:rPr>
+        <w:t xml:space="preserve">This test plan will verify the entire requirements in the </w:t>
+      </w:r>
+      <w:r>
+        <w:rPr>
+          <w:rFonts w:cs="Arial"/>
+        </w:rPr>
+        <w:t>Auto Web Agent</w:t>
+      </w:r>
+      <w:r>
+        <w:rPr>
+          <w:rFonts w:cs="Arial"/>
+        </w:rPr>
+        <w:t xml:space="preserve"> SRD were implemented correctly. The philosophy of testing is to test each component as isolated as possible (Unit test each component by building a test</w:t>
+      </w:r>
+      <w:r>
+        <w:rPr>
+          <w:rFonts w:cs="Arial"/>
+        </w:rPr>
+        <w:t xml:space="preserve"> class for each component class</w:t>
+      </w:r>
+      <w:r>
+        <w:rPr>
+          <w:rFonts w:cs="Arial"/>
+        </w:rPr>
+        <w:t>) and then perform tests on the system as a whole.</w:t>
+      </w:r>
+    </w:p>
+    <w:p>
+      <w:pPr>
+        <w:bidi w:val="0"/>
+        <w:spacing w:line="360" w:lineRule="auto"/>
+        <w:rPr>
+          <w:rFonts w:cs="Arial"/>
           <w:b/>
           <w:bCs/>
         </w:rPr>
@@ -13571,31 +13688,7 @@
         <w:rPr>
           <w:rFonts w:cs="Arial"/>
         </w:rPr>
-        <w:t xml:space="preserve">This test plan will verify the entire requirements in the </w:t>
-      </w:r>
-      <w:r>
-        <w:rPr>
-          <w:rFonts w:cs="Arial"/>
-        </w:rPr>
-        <w:t>Auto Web Agent</w:t>
-      </w:r>
-      <w:r>
-        <w:rPr>
-          <w:rFonts w:cs="Arial"/>
-        </w:rPr>
-        <w:t xml:space="preserve"> SRD were implemented correctly. The philosophy of testing is to test each component as isolated as possible (Unit test each component by building a test</w:t>
-      </w:r>
-      <w:r>
-        <w:rPr>
-          <w:rFonts w:cs="Arial"/>
-        </w:rPr>
-        <w:t xml:space="preserve"> class for each component class</w:t>
-      </w:r>
-      <w:r>
-        <w:rPr>
-          <w:rFonts w:cs="Arial"/>
-        </w:rPr>
-        <w:t>) and then perform tests on the system as a whole.</w:t>
+        <w:t>Three synthetic websites (i.e. html files) with assorted types of elements will be used as the test subjects.</w:t>
       </w:r>
       <w:r>
         <w:rPr>
@@ -13755,7 +13848,19 @@
         <w:rPr>
           <w:rFonts w:cs="Arial"/>
         </w:rPr>
-        <w:t>Test functionality of simulation client:</w:t>
+        <w:t xml:space="preserve">Test functionality of </w:t>
+      </w:r>
+      <w:r>
+        <w:rPr>
+          <w:rFonts w:cs="Arial"/>
+        </w:rPr>
+        <w:t>element recognition</w:t>
+      </w:r>
+      <w:r>
+        <w:rPr>
+          <w:rFonts w:cs="Arial"/>
+        </w:rPr>
+        <w:t>:</w:t>
       </w:r>
     </w:p>
     <w:p>
@@ -13774,7 +13879,37 @@
         <w:rPr>
           <w:rFonts w:cs="Arial"/>
         </w:rPr>
-        <w:t>Register client to management server</w:t>
+        <w:t xml:space="preserve">Select text input </w:t>
+      </w:r>
+      <w:r>
+        <w:rPr>
+          <w:rFonts w:cs="Arial"/>
+        </w:rPr>
+        <w:t xml:space="preserve">element </w:t>
+      </w:r>
+      <w:r>
+        <w:rPr>
+          <w:rFonts w:cs="Arial"/>
+        </w:rPr>
+        <w:t>and verify it is enter</w:t>
+      </w:r>
+      <w:r>
+        <w:rPr>
+          <w:rFonts w:cs="Arial"/>
+        </w:rPr>
+        <w:t>ed</w:t>
+      </w:r>
+      <w:r>
+        <w:rPr>
+          <w:rFonts w:cs="Arial"/>
+        </w:rPr>
+        <w:t xml:space="preserve"> in the DB correctly</w:t>
+      </w:r>
+      <w:r>
+        <w:rPr>
+          <w:rFonts w:cs="Arial"/>
+        </w:rPr>
+        <w:t>.</w:t>
       </w:r>
     </w:p>
     <w:p>
@@ -13793,7 +13928,25 @@
         <w:rPr>
           <w:rFonts w:cs="Arial"/>
         </w:rPr>
-        <w:t>Register client to Registrar</w:t>
+        <w:t>Select radio button and verify it is enter</w:t>
+      </w:r>
+      <w:r>
+        <w:rPr>
+          <w:rFonts w:cs="Arial"/>
+        </w:rPr>
+        <w:t>ed</w:t>
+      </w:r>
+      <w:r>
+        <w:rPr>
+          <w:rFonts w:cs="Arial"/>
+        </w:rPr>
+        <w:t xml:space="preserve"> in the DB correctly</w:t>
+      </w:r>
+      <w:r>
+        <w:rPr>
+          <w:rFonts w:cs="Arial"/>
+        </w:rPr>
+        <w:t>.</w:t>
       </w:r>
     </w:p>
     <w:p>
@@ -13812,7 +13965,37 @@
         <w:rPr>
           <w:rFonts w:cs="Arial"/>
         </w:rPr>
-        <w:t>Make call from client</w:t>
+        <w:t xml:space="preserve">Select </w:t>
+      </w:r>
+      <w:r>
+        <w:rPr>
+          <w:rFonts w:cs="Arial"/>
+        </w:rPr>
+        <w:t>a list element</w:t>
+      </w:r>
+      <w:r>
+        <w:rPr>
+          <w:rFonts w:cs="Arial"/>
+        </w:rPr>
+        <w:t xml:space="preserve"> and verify it is enter</w:t>
+      </w:r>
+      <w:r>
+        <w:rPr>
+          <w:rFonts w:cs="Arial"/>
+        </w:rPr>
+        <w:t>ed</w:t>
+      </w:r>
+      <w:r>
+        <w:rPr>
+          <w:rFonts w:cs="Arial"/>
+        </w:rPr>
+        <w:t xml:space="preserve"> in the DB correctly</w:t>
+      </w:r>
+      <w:r>
+        <w:rPr>
+          <w:rFonts w:cs="Arial"/>
+        </w:rPr>
+        <w:t>.</w:t>
       </w:r>
     </w:p>
     <w:p>
@@ -13831,8 +14014,67 @@
         <w:rPr>
           <w:rFonts w:cs="Arial"/>
         </w:rPr>
-        <w:t>Make call to client</w:t>
-      </w:r>
+        <w:t xml:space="preserve">Select </w:t>
+      </w:r>
+      <w:r>
+        <w:rPr>
+          <w:rFonts w:cs="Arial"/>
+        </w:rPr>
+        <w:t>button</w:t>
+      </w:r>
+      <w:r>
+        <w:rPr>
+          <w:rFonts w:cs="Arial"/>
+        </w:rPr>
+        <w:t xml:space="preserve"> and verify it is enter</w:t>
+      </w:r>
+      <w:r>
+        <w:rPr>
+          <w:rFonts w:cs="Arial"/>
+        </w:rPr>
+        <w:t>ed</w:t>
+      </w:r>
+      <w:r>
+        <w:rPr>
+          <w:rFonts w:cs="Arial"/>
+        </w:rPr>
+        <w:t xml:space="preserve"> in the DB correctly</w:t>
+      </w:r>
+      <w:r>
+        <w:rPr>
+          <w:rFonts w:cs="Arial"/>
+        </w:rPr>
+        <w:t>.</w:t>
+      </w:r>
+    </w:p>
+    <w:p>
+      <w:pPr>
+        <w:numPr>
+          <w:ilvl w:val="1"/>
+          <w:numId w:val="37"/>
+        </w:numPr>
+        <w:bidi w:val="0"/>
+        <w:spacing w:line="360" w:lineRule="auto"/>
+        <w:rPr>
+          <w:rFonts w:cs="Arial"/>
+        </w:rPr>
+      </w:pPr>
+      <w:r>
+        <w:rPr>
+          <w:rFonts w:cs="Arial"/>
+        </w:rPr>
+        <w:t>Select checkbox and verify it is entered in the DB correctly.</w:t>
+      </w:r>
+    </w:p>
+    <w:p>
+      <w:pPr>
+        <w:bidi w:val="0"/>
+        <w:spacing w:line="360" w:lineRule="auto"/>
+        <w:ind w:left="2154"/>
+        <w:rPr>
+          <w:rFonts w:cs="Arial"/>
+        </w:rPr>
+      </w:pPr>
     </w:p>
     <w:p>
       <w:pPr>
@@ -13850,7 +14092,13 @@
         <w:rPr>
           <w:rFonts w:cs="Arial"/>
         </w:rPr>
-        <w:t>Test functionality of management server</w:t>
+        <w:t xml:space="preserve">Test functionality of </w:t>
+      </w:r>
+      <w:r>
+        <w:rPr>
+          <w:rFonts w:cs="Arial"/>
+        </w:rPr>
+        <w:t>map editor</w:t>
       </w:r>
     </w:p>
     <w:p>
@@ -13869,7 +14117,7 @@
         <w:rPr>
           <w:rFonts w:cs="Arial"/>
         </w:rPr>
-        <w:t>Create test script using GUI</w:t>
+        <w:t>Change name of several elements and verify they are changed in the DB</w:t>
       </w:r>
     </w:p>
     <w:p>
@@ -13888,7 +14136,32 @@
         <w:rPr>
           <w:rFonts w:cs="Arial"/>
         </w:rPr>
-        <w:t>Register client to management server</w:t>
+        <w:t>Change the recognition priorities/attributes of an element and verify it is reflected in the DB</w:t>
+      </w:r>
+    </w:p>
+    <w:p>
+      <w:pPr>
+        <w:numPr>
+          <w:ilvl w:val="0"/>
+          <w:numId w:val="37"/>
+        </w:numPr>
+        <w:bidi w:val="0"/>
+        <w:spacing w:line="360" w:lineRule="auto"/>
+        <w:rPr>
+          <w:rFonts w:cs="Arial"/>
+        </w:rPr>
+      </w:pPr>
+      <w:r>
+        <w:rPr>
+          <w:rFonts w:cs="Arial"/>
+        </w:rPr>
+        <w:t xml:space="preserve">Test </w:t>
+      </w:r>
+      <w:r>
+        <w:rPr>
+          <w:rFonts w:cs="Arial"/>
+        </w:rPr>
+        <w:t>script editor</w:t>
       </w:r>
     </w:p>
     <w:p>
@@ -13907,7 +14180,7 @@
         <w:rPr>
           <w:rFonts w:cs="Arial"/>
         </w:rPr>
-        <w:t xml:space="preserve">Dispatch script to client </w:t>
+        <w:t>Create new script</w:t>
       </w:r>
     </w:p>
     <w:p>
@@ -13926,7 +14199,7 @@
         <w:rPr>
           <w:rFonts w:cs="Arial"/>
         </w:rPr>
-        <w:t>Parse dummy result set</w:t>
+        <w:t>Add several steps</w:t>
       </w:r>
     </w:p>
     <w:p>
@@ -13945,7 +14218,26 @@
         <w:rPr>
           <w:rFonts w:cs="Arial"/>
         </w:rPr>
-        <w:t>Display dummy Result</w:t>
+        <w:t>Delete several steps</w:t>
+      </w:r>
+    </w:p>
+    <w:p>
+      <w:pPr>
+        <w:numPr>
+          <w:ilvl w:val="1"/>
+          <w:numId w:val="37"/>
+        </w:numPr>
+        <w:bidi w:val="0"/>
+        <w:spacing w:line="360" w:lineRule="auto"/>
+        <w:rPr>
+          <w:rFonts w:cs="Arial"/>
+        </w:rPr>
+      </w:pPr>
+      <w:r>
+        <w:rPr>
+          <w:rFonts w:cs="Arial"/>
+        </w:rPr>
+        <w:t>Save script to DB.</w:t>
       </w:r>
     </w:p>
     <w:p>
@@ -13964,7 +14256,14 @@
         <w:rPr>
           <w:rFonts w:cs="Arial"/>
         </w:rPr>
-        <w:t xml:space="preserve">Test performance of registration </w:t>
+        <w:lastRenderedPageBreak/>
+        <w:t xml:space="preserve">Test </w:t>
+      </w:r>
+      <w:r>
+        <w:rPr>
+          <w:rFonts w:cs="Arial"/>
+        </w:rPr>
+        <w:t>script scheduling and execution</w:t>
       </w:r>
     </w:p>
     <w:p>
@@ -13983,26 +14282,13 @@
         <w:rPr>
           <w:rFonts w:cs="Arial"/>
         </w:rPr>
-        <w:t>Make incremental rate registrations to Registrar</w:t>
-      </w:r>
-    </w:p>
-    <w:p>
-      <w:pPr>
-        <w:numPr>
-          <w:ilvl w:val="0"/>
-          <w:numId w:val="37"/>
-        </w:numPr>
-        <w:bidi w:val="0"/>
-        <w:spacing w:line="360" w:lineRule="auto"/>
+        <w:t>Schedule a script to run after 10 minutes</w:t>
+      </w:r>
+      <w:r>
         <w:rPr>
           <w:rFonts w:cs="Arial"/>
         </w:rPr>
-      </w:pPr>
-      <w:r>
-        <w:rPr>
-          <w:rFonts w:cs="Arial"/>
-        </w:rPr>
-        <w:t>Test performance of call setup</w:t>
+        <w:t>, check it executes correctly.</w:t>
       </w:r>
     </w:p>
     <w:p>
@@ -14021,14 +14307,20 @@
         <w:rPr>
           <w:rFonts w:cs="Arial"/>
         </w:rPr>
-        <w:t>Make incremental rate call setup between 2 clients</w:t>
+        <w:t>Schedule a script to run after 1 hour for 3 times</w:t>
+      </w:r>
+      <w:r>
+        <w:rPr>
+          <w:rFonts w:cs="Arial"/>
+        </w:rPr>
+        <w:t>, check it executes correctly.</w:t>
       </w:r>
     </w:p>
     <w:p>
       <w:pPr>
         <w:numPr>
-          <w:ilvl w:val="0"/>
-          <w:numId w:val="38"/>
+          <w:ilvl w:val="1"/>
+          <w:numId w:val="37"/>
         </w:numPr>
         <w:bidi w:val="0"/>
         <w:spacing w:line="360" w:lineRule="auto"/>
@@ -14040,380 +14332,14 @@
         <w:rPr>
           <w:rFonts w:cs="Arial"/>
         </w:rPr>
-        <w:t>Registration test creation.</w:t>
-      </w:r>
-    </w:p>
-    <w:p>
-      <w:pPr>
-        <w:numPr>
-          <w:ilvl w:val="1"/>
-          <w:numId w:val="38"/>
-        </w:numPr>
-        <w:bidi w:val="0"/>
-        <w:spacing w:line="360" w:lineRule="auto"/>
+        <w:t>Schedule a script to loop indefinitely</w:t>
+      </w:r>
+      <w:r>
         <w:rPr>
           <w:rFonts w:cs="Arial"/>
         </w:rPr>
-      </w:pPr>
-      <w:r>
-        <w:rPr>
-          <w:rFonts w:cs="Arial"/>
-        </w:rPr>
-        <w:t>Create Registration test script using GUI</w:t>
-      </w:r>
-    </w:p>
-    <w:p>
-      <w:pPr>
-        <w:numPr>
-          <w:ilvl w:val="0"/>
-          <w:numId w:val="38"/>
-        </w:numPr>
-        <w:bidi w:val="0"/>
-        <w:spacing w:line="360" w:lineRule="auto"/>
-        <w:rPr>
-          <w:rFonts w:cs="Arial"/>
-        </w:rPr>
-      </w:pPr>
-      <w:r>
-        <w:rPr>
-          <w:rFonts w:cs="Arial"/>
-        </w:rPr>
-        <w:t>Call setup test creation without proxy.</w:t>
-      </w:r>
-    </w:p>
-    <w:p>
-      <w:pPr>
-        <w:numPr>
-          <w:ilvl w:val="1"/>
-          <w:numId w:val="38"/>
-        </w:numPr>
-        <w:bidi w:val="0"/>
-        <w:spacing w:line="360" w:lineRule="auto"/>
-        <w:rPr>
-          <w:rFonts w:cs="Arial"/>
-        </w:rPr>
-      </w:pPr>
-      <w:r>
-        <w:rPr>
-          <w:rFonts w:cs="Arial"/>
-        </w:rPr>
-        <w:t>Create Call setup w/o proxy test script using GUI</w:t>
-      </w:r>
-    </w:p>
-    <w:p>
-      <w:pPr>
-        <w:numPr>
-          <w:ilvl w:val="0"/>
-          <w:numId w:val="38"/>
-        </w:numPr>
-        <w:bidi w:val="0"/>
-        <w:spacing w:line="360" w:lineRule="auto"/>
-        <w:rPr>
-          <w:rFonts w:cs="Arial"/>
-        </w:rPr>
-      </w:pPr>
-      <w:r>
-        <w:rPr>
-          <w:rFonts w:cs="Arial"/>
-        </w:rPr>
-        <w:lastRenderedPageBreak/>
-        <w:t>Call setup test creation with proxy.</w:t>
-      </w:r>
-    </w:p>
-    <w:p>
-      <w:pPr>
-        <w:numPr>
-          <w:ilvl w:val="1"/>
-          <w:numId w:val="38"/>
-        </w:numPr>
-        <w:bidi w:val="0"/>
-        <w:spacing w:line="360" w:lineRule="auto"/>
-        <w:rPr>
-          <w:rFonts w:cs="Arial"/>
-        </w:rPr>
-      </w:pPr>
-      <w:r>
-        <w:rPr>
-          <w:rFonts w:cs="Arial"/>
-        </w:rPr>
-        <w:t>Create Call setup with proxy test script using GUI</w:t>
-      </w:r>
-    </w:p>
-    <w:p>
-      <w:pPr>
-        <w:numPr>
-          <w:ilvl w:val="0"/>
-          <w:numId w:val="38"/>
-        </w:numPr>
-        <w:bidi w:val="0"/>
-        <w:spacing w:line="360" w:lineRule="auto"/>
-        <w:rPr>
-          <w:rFonts w:cs="Arial"/>
-        </w:rPr>
-      </w:pPr>
-      <w:r>
-        <w:rPr>
-          <w:rFonts w:cs="Arial"/>
-        </w:rPr>
-        <w:t>Simulation client registration.</w:t>
-      </w:r>
-    </w:p>
-    <w:p>
-      <w:pPr>
-        <w:numPr>
-          <w:ilvl w:val="1"/>
-          <w:numId w:val="38"/>
-        </w:numPr>
-        <w:bidi w:val="0"/>
-        <w:spacing w:line="360" w:lineRule="auto"/>
-        <w:rPr>
-          <w:rFonts w:cs="Arial"/>
-        </w:rPr>
-      </w:pPr>
-      <w:r>
-        <w:rPr>
-          <w:rFonts w:cs="Arial"/>
-        </w:rPr>
-        <w:t>Inject Client Registration message to server.</w:t>
-      </w:r>
-    </w:p>
-    <w:p>
-      <w:pPr>
-        <w:numPr>
-          <w:ilvl w:val="0"/>
-          <w:numId w:val="38"/>
-        </w:numPr>
-        <w:bidi w:val="0"/>
-        <w:spacing w:line="360" w:lineRule="auto"/>
-        <w:rPr>
-          <w:rFonts w:cs="Arial"/>
-        </w:rPr>
-      </w:pPr>
-      <w:r>
-        <w:rPr>
-          <w:rFonts w:cs="Arial"/>
-        </w:rPr>
-        <w:t>Test dispatch.</w:t>
-      </w:r>
-    </w:p>
-    <w:p>
-      <w:pPr>
-        <w:numPr>
-          <w:ilvl w:val="1"/>
-          <w:numId w:val="38"/>
-        </w:numPr>
-        <w:bidi w:val="0"/>
-        <w:spacing w:line="360" w:lineRule="auto"/>
-        <w:rPr>
-          <w:rFonts w:cs="Arial"/>
-        </w:rPr>
-      </w:pPr>
-      <w:r>
-        <w:rPr>
-          <w:rFonts w:cs="Arial"/>
-        </w:rPr>
-        <w:t>Dispatch all the above test script and capture them with a sniffer.</w:t>
-      </w:r>
-    </w:p>
-    <w:p>
-      <w:pPr>
-        <w:numPr>
-          <w:ilvl w:val="0"/>
-          <w:numId w:val="38"/>
-        </w:numPr>
-        <w:bidi w:val="0"/>
-        <w:spacing w:line="360" w:lineRule="auto"/>
-        <w:rPr>
-          <w:rFonts w:cs="Arial"/>
-        </w:rPr>
-      </w:pPr>
-      <w:r>
-        <w:rPr>
-          <w:rFonts w:cs="Arial"/>
-        </w:rPr>
-        <w:t>Registration test execution by simulation client.</w:t>
-      </w:r>
-    </w:p>
-    <w:p>
-      <w:pPr>
-        <w:numPr>
-          <w:ilvl w:val="1"/>
-          <w:numId w:val="38"/>
-        </w:numPr>
-        <w:bidi w:val="0"/>
-        <w:spacing w:line="360" w:lineRule="auto"/>
-        <w:rPr>
-          <w:rFonts w:cs="Arial"/>
-        </w:rPr>
-      </w:pPr>
-      <w:r>
-        <w:rPr>
-          <w:rFonts w:cs="Arial"/>
-        </w:rPr>
-        <w:t>Inject Registration script to client and execute it.</w:t>
-      </w:r>
-    </w:p>
-    <w:p>
-      <w:pPr>
-        <w:numPr>
-          <w:ilvl w:val="0"/>
-          <w:numId w:val="38"/>
-        </w:numPr>
-        <w:bidi w:val="0"/>
-        <w:spacing w:line="360" w:lineRule="auto"/>
-        <w:rPr>
-          <w:rFonts w:cs="Arial"/>
-        </w:rPr>
-      </w:pPr>
-      <w:r>
-        <w:rPr>
-          <w:rFonts w:cs="Arial"/>
-        </w:rPr>
-        <w:t>Call setup test execution by simulation client.</w:t>
-      </w:r>
-    </w:p>
-    <w:p>
-      <w:pPr>
-        <w:numPr>
-          <w:ilvl w:val="1"/>
-          <w:numId w:val="38"/>
-        </w:numPr>
-        <w:bidi w:val="0"/>
-        <w:spacing w:line="360" w:lineRule="auto"/>
-        <w:rPr>
-          <w:rFonts w:cs="Arial"/>
-        </w:rPr>
-      </w:pPr>
-      <w:r>
-        <w:rPr>
-          <w:rFonts w:cs="Arial"/>
-        </w:rPr>
-        <w:t>Inject call setup script to client and execute it.</w:t>
-      </w:r>
-    </w:p>
-    <w:p>
-      <w:pPr>
-        <w:numPr>
-          <w:ilvl w:val="0"/>
-          <w:numId w:val="38"/>
-        </w:numPr>
-        <w:bidi w:val="0"/>
-        <w:spacing w:line="360" w:lineRule="auto"/>
-        <w:rPr>
-          <w:rFonts w:cs="Arial"/>
-        </w:rPr>
-      </w:pPr>
-      <w:r>
-        <w:rPr>
-          <w:rFonts w:cs="Arial"/>
-        </w:rPr>
-        <w:t>Result Collection and analysis.</w:t>
-      </w:r>
-    </w:p>
-    <w:p>
-      <w:pPr>
-        <w:numPr>
-          <w:ilvl w:val="1"/>
-          <w:numId w:val="38"/>
-        </w:numPr>
-        <w:bidi w:val="0"/>
-        <w:spacing w:line="360" w:lineRule="auto"/>
-        <w:rPr>
-          <w:rFonts w:cs="Arial"/>
-        </w:rPr>
-      </w:pPr>
-      <w:r>
-        <w:rPr>
-          <w:rFonts w:cs="Arial"/>
-        </w:rPr>
-        <w:t>Run analysis on a perfect voice file and check the result indexes are perfect</w:t>
-      </w:r>
-    </w:p>
-    <w:p>
-      <w:pPr>
-        <w:numPr>
-          <w:ilvl w:val="1"/>
-          <w:numId w:val="38"/>
-        </w:numPr>
-        <w:bidi w:val="0"/>
-        <w:spacing w:line="360" w:lineRule="auto"/>
-        <w:rPr>
-          <w:rFonts w:cs="Arial"/>
-        </w:rPr>
-      </w:pPr>
-      <w:r>
-        <w:rPr>
-          <w:rFonts w:cs="Arial"/>
-        </w:rPr>
-        <w:t>Create a voice file with known jitter and delay using audio editing tool and verify indexes reflect these anomalies.</w:t>
-      </w:r>
-    </w:p>
-    <w:p>
-      <w:pPr>
-        <w:numPr>
-          <w:ilvl w:val="1"/>
-          <w:numId w:val="38"/>
-        </w:numPr>
-        <w:bidi w:val="0"/>
-        <w:spacing w:line="360" w:lineRule="auto"/>
-        <w:rPr>
-          <w:rFonts w:cs="Arial"/>
-        </w:rPr>
-      </w:pPr>
-      <w:r>
-        <w:rPr>
-          <w:rFonts w:cs="Arial"/>
-        </w:rPr>
-        <w:t>Take a recorded voice packet stream and cut several packets out to simulate packet loss. Fid it to the analysis module and verify it reports correct packet loss.</w:t>
-      </w:r>
-    </w:p>
-    <w:p>
-      <w:pPr>
-        <w:numPr>
-          <w:ilvl w:val="0"/>
-          <w:numId w:val="38"/>
-        </w:numPr>
-        <w:bidi w:val="0"/>
-        <w:spacing w:line="360" w:lineRule="auto"/>
-        <w:rPr>
-          <w:rFonts w:cs="Arial"/>
-        </w:rPr>
-      </w:pPr>
-      <w:r>
-        <w:rPr>
-          <w:rFonts w:cs="Arial"/>
-        </w:rPr>
-        <w:t>Result Display.</w:t>
-      </w:r>
-    </w:p>
-    <w:p>
-      <w:pPr>
-        <w:numPr>
-          <w:ilvl w:val="1"/>
-          <w:numId w:val="38"/>
-        </w:numPr>
-        <w:bidi w:val="0"/>
-        <w:spacing w:line="360" w:lineRule="auto"/>
-        <w:rPr>
-          <w:rFonts w:cs="Arial"/>
-        </w:rPr>
-      </w:pPr>
-      <w:r>
-        <w:rPr>
-          <w:rFonts w:cs="Arial"/>
-        </w:rPr>
-        <w:t>Feed results to display module and verify they are displayed correctly.</w:t>
-      </w:r>
-    </w:p>
-    <w:p>
-      <w:pPr>
-        <w:bidi w:val="0"/>
-        <w:spacing w:line="360" w:lineRule="auto"/>
-        <w:ind w:left="714"/>
-        <w:rPr>
-          <w:rFonts w:cs="Arial"/>
-        </w:rPr>
-      </w:pPr>
+        <w:t>, check it executes correctly.</w:t>
+      </w:r>
     </w:p>
     <w:p>
       <w:pPr>
@@ -14844,7 +14770,21 @@
         <w:t>Introduction</w:t>
       </w:r>
       <w:r>
-        <w:t xml:space="preserve"> - Project Management Plan Overview </w:t>
+        <w:t xml:space="preserve"> - Project Management Plan Overview</w:t>
+      </w:r>
+    </w:p>
+    <w:p>
+      <w:pPr>
+        <w:pStyle w:val="ListContinue2"/>
+        <w:bidi w:val="0"/>
+        <w:ind w:left="0" w:right="-540"/>
+        <w:jc w:val="left"/>
+      </w:pPr>
+      <w:r>
+        <w:t xml:space="preserve"> </w:t>
+      </w:r>
+      <w:r>
+        <w:t>This appendix will describe the progress made and the progress planed of the project execution.</w:t>
       </w:r>
     </w:p>
     <w:p>
@@ -14872,53 +14812,15 @@
     <w:p>
       <w:pPr>
         <w:pStyle w:val="ListContinue2"/>
-        <w:numPr>
-          <w:ilvl w:val="0"/>
-          <w:numId w:val="42"/>
-        </w:numPr>
         <w:bidi w:val="0"/>
-        <w:ind w:right="-540"/>
+        <w:ind w:left="0" w:right="-540"/>
         <w:jc w:val="left"/>
       </w:pPr>
       <w:r>
-        <w:rPr>
-          <w:rFonts w:hint="cs"/>
-          <w:b/>
-          <w:bCs/>
-        </w:rPr>
-        <w:t>E</w:t>
-      </w:r>
-      <w:r>
-        <w:rPr>
-          <w:b/>
-          <w:bCs/>
-        </w:rPr>
-        <w:t>valuation o</w:t>
-      </w:r>
-      <w:r>
-        <w:rPr>
-          <w:b/>
-          <w:bCs/>
-        </w:rPr>
-        <w:t>f the SPMP</w:t>
-      </w:r>
-      <w:r>
-        <w:t xml:space="preserve"> – Describes </w:t>
-      </w:r>
-      <w:r>
-        <w:t>progress</w:t>
-      </w:r>
-      <w:r>
-        <w:t xml:space="preserve"> of project's plan. In case of  delays or </w:t>
-      </w:r>
-      <w:r>
-        <w:t>advancement</w:t>
-      </w:r>
-      <w:r>
-        <w:t xml:space="preserve"> write description, reasons and </w:t>
-      </w:r>
-      <w:r>
-        <w:t>evaluation of continuation progress.</w:t>
+        <w:t xml:space="preserve">No </w:t>
+      </w:r>
+      <w:r>
+        <w:t>new risk was identified (all risks are listen in the project proposal appendix)</w:t>
       </w:r>
     </w:p>
     <w:p>
@@ -14931,53 +14833,183 @@
         <w:bidi w:val="0"/>
         <w:ind w:right="-540"/>
         <w:jc w:val="left"/>
-        <w:rPr>
+      </w:pPr>
+      <w:r>
+        <w:rPr>
+          <w:rFonts w:hint="cs"/>
           <w:b/>
           <w:bCs/>
         </w:rPr>
-      </w:pPr>
+        <w:t>E</w:t>
+      </w:r>
       <w:r>
         <w:rPr>
           <w:b/>
           <w:bCs/>
         </w:rPr>
-        <w:t>Schedule</w:t>
+        <w:t>valuation o</w:t>
       </w:r>
       <w:r>
         <w:rPr>
           <w:b/>
           <w:bCs/>
         </w:rPr>
+        <w:t>f the SPMP</w:t>
+      </w:r>
+      <w:r>
         <w:t xml:space="preserve"> </w:t>
       </w:r>
-      <w:r>
+    </w:p>
+    <w:p>
+      <w:pPr>
+        <w:bidi w:val="0"/>
+        <w:rPr>
+          <w:rFonts w:cs="Arial"/>
+        </w:rPr>
+      </w:pPr>
+      <w:r>
+        <w:t>The progress of the project is more or less on track except for a minor delay in deliver the first report. Technology selection and feasibility have been made in the form of mini-projects for proof of concept purposes. The next thing is to begin coding the prototype module by module and then integrate it into a solid and robust application.</w:t>
+      </w:r>
+    </w:p>
+    <w:p>
+      <w:pPr>
+        <w:bidi w:val="0"/>
+        <w:rPr>
+          <w:rFonts w:cs="Arial"/>
+        </w:rPr>
+      </w:pPr>
+      <w:r>
+        <w:br w:type="page"/>
+      </w:r>
+    </w:p>
+    <w:p>
+      <w:pPr>
+        <w:pStyle w:val="ListContinue2"/>
+        <w:bidi w:val="0"/>
+        <w:ind w:left="0" w:right="-540"/>
+        <w:jc w:val="left"/>
+      </w:pPr>
+    </w:p>
+    <w:p>
+      <w:pPr>
+        <w:pStyle w:val="ListContinue2"/>
+        <w:numPr>
+          <w:ilvl w:val="0"/>
+          <w:numId w:val="42"/>
+        </w:numPr>
+        <w:bidi w:val="0"/>
+        <w:ind w:right="-540"/>
+        <w:jc w:val="left"/>
         <w:rPr>
           <w:b/>
           <w:bCs/>
-          <w:rtl/>
-        </w:rPr>
-        <w:t>–</w:t>
-      </w:r>
+        </w:rPr>
+      </w:pPr>
       <w:r>
         <w:rPr>
           <w:b/>
           <w:bCs/>
         </w:rPr>
+        <w:t>Schedule</w:t>
+      </w:r>
+      <w:r>
+        <w:rPr>
+          <w:b/>
+          <w:bCs/>
+        </w:rPr>
         <w:t xml:space="preserve"> </w:t>
       </w:r>
       <w:r>
+        <w:rPr>
+          <w:b/>
+          <w:bCs/>
+          <w:rtl/>
+        </w:rPr>
+        <w:t>–</w:t>
+      </w:r>
+      <w:r>
+        <w:rPr>
+          <w:b/>
+          <w:bCs/>
+        </w:rPr>
+        <w:t xml:space="preserve"> </w:t>
+      </w:r>
+      <w:r>
         <w:t>Updated and Detailed Work Plan.</w:t>
       </w:r>
     </w:p>
     <w:p>
       <w:pPr>
         <w:bidi w:val="0"/>
-        <w:rPr>
-          <w:rtl/>
-        </w:rPr>
-      </w:pPr>
-      <w:r>
-        <w:rPr>
+        <w:ind w:left="-450"/>
+        <w:rPr>
+          <w:rtl/>
+        </w:rPr>
+      </w:pPr>
+      <w:r>
+        <w:rPr>
+          <w:noProof/>
+          <w:lang w:eastAsia="en-US"/>
+        </w:rPr>
+        <w:drawing>
+          <wp:inline distT="0" distB="0" distL="0" distR="0">
+            <wp:extent cx="5968388" cy="3817669"/>
+            <wp:effectExtent l="19050" t="0" r="0" b="0"/>
+            <wp:docPr id="21" name="Picture 21"/>
+            <wp:cNvGraphicFramePr>
+              <a:graphicFrameLocks xmlns:a="http://schemas.openxmlformats.org/drawingml/2006/main" noChangeAspect="1"/>
+            </wp:cNvGraphicFramePr>
+            <a:graphic xmlns:a="http://schemas.openxmlformats.org/drawingml/2006/main">
+              <a:graphicData uri="http://schemas.openxmlformats.org/drawingml/2006/picture">
+                <pic:pic xmlns:pic="http://schemas.openxmlformats.org/drawingml/2006/picture">
+                  <pic:nvPicPr>
+                    <pic:cNvPr id="0" name="Picture 21"/>
+                    <pic:cNvPicPr>
+                      <a:picLocks noChangeAspect="1" noChangeArrowheads="1"/>
+                    </pic:cNvPicPr>
+                  </pic:nvPicPr>
+                  <pic:blipFill>
+                    <a:blip r:embed="rId69"/>
+                    <a:srcRect/>
+                    <a:stretch>
+                      <a:fillRect/>
+                    </a:stretch>
+                  </pic:blipFill>
+                  <pic:spPr bwMode="auto">
+                    <a:xfrm>
+                      <a:off x="0" y="0"/>
+                      <a:ext cx="5966293" cy="3816329"/>
+                    </a:xfrm>
+                    <a:prstGeom prst="rect">
+                      <a:avLst/>
+                    </a:prstGeom>
+                    <a:noFill/>
+                    <a:ln w="9525">
+                      <a:noFill/>
+                      <a:miter lim="800000"/>
+                      <a:headEnd/>
+                      <a:tailEnd/>
+                    </a:ln>
+                  </pic:spPr>
+                </pic:pic>
+              </a:graphicData>
+            </a:graphic>
+          </wp:inline>
+        </w:drawing>
+      </w:r>
+    </w:p>
+    <w:p>
+      <w:pPr>
+        <w:bidi w:val="0"/>
+        <w:rPr>
+          <w:rStyle w:val="Heading1Char"/>
+          <w:rtl/>
+        </w:rPr>
+      </w:pPr>
+      <w:bookmarkStart w:id="33" w:name="_Toc240163026"/>
+      <w:r>
+        <w:rPr>
+          <w:rStyle w:val="Heading1Char"/>
           <w:rtl/>
         </w:rPr>
         <w:br w:type="page"/>
@@ -14996,7 +15028,6 @@
           <w:rtl/>
         </w:rPr>
       </w:pPr>
-      <w:bookmarkStart w:id="33" w:name="_Toc240163026"/>
       <w:r>
         <w:rPr>
           <w:rStyle w:val="Heading1Char"/>
@@ -20293,7 +20324,18 @@
             <w:szCs w:val="24"/>
             <w:rtl/>
           </w:rPr>
-          <w:t>15</w:t>
+          <w:t>1</w:t>
+        </w:r>
+        <w:r>
+          <w:rPr>
+            <w:rFonts w:ascii="Arial" w:hAnsi="Arial" w:cs="Arial"/>
+            <w:noProof/>
+            <w:webHidden/>
+            <w:sz w:val="24"/>
+            <w:szCs w:val="24"/>
+            <w:rtl/>
+          </w:rPr>
+          <w:t>5</w:t>
         </w:r>
         <w:r>
           <w:rPr>
@@ -24311,7 +24353,7 @@
         </w:rPr>
         <w:t>Newbie (</w:t>
       </w:r>
-      <w:hyperlink r:id="rId69" w:history="1">
+      <w:hyperlink r:id="rId70" w:history="1">
         <w:r>
           <w:rPr>
             <w:rStyle w:val="Hyperlink"/>
@@ -24346,7 +24388,7 @@
         </w:rPr>
         <w:t>iMacros (</w:t>
       </w:r>
-      <w:hyperlink r:id="rId70" w:history="1">
+      <w:hyperlink r:id="rId71" w:history="1">
         <w:r>
           <w:rPr>
             <w:rStyle w:val="Hyperlink"/>
@@ -24390,7 +24432,7 @@
         </w:rPr>
         <w:t>iRobot (</w:t>
       </w:r>
-      <w:hyperlink r:id="rId71" w:history="1">
+      <w:hyperlink r:id="rId72" w:history="1">
         <w:r>
           <w:rPr>
             <w:rStyle w:val="Hyperlink"/>
@@ -24425,7 +24467,7 @@
         </w:rPr>
         <w:t>Selenium (</w:t>
       </w:r>
-      <w:hyperlink r:id="rId72" w:history="1">
+      <w:hyperlink r:id="rId73" w:history="1">
         <w:r>
           <w:rPr>
             <w:rStyle w:val="Hyperlink"/>
@@ -24469,7 +24511,7 @@
         </w:rPr>
         <w:t>Rational Functional Tester  (</w:t>
       </w:r>
-      <w:hyperlink r:id="rId73" w:history="1">
+      <w:hyperlink r:id="rId74" w:history="1">
         <w:r>
           <w:rPr>
             <w:rStyle w:val="Hyperlink"/>
@@ -24504,7 +24546,7 @@
         </w:rPr>
         <w:t xml:space="preserve"> QTP (</w:t>
       </w:r>
-      <w:hyperlink r:id="rId74" w:history="1">
+      <w:hyperlink r:id="rId75" w:history="1">
         <w:r>
           <w:rPr>
             <w:rStyle w:val="Hyperlink"/>
@@ -25311,7 +25353,7 @@
           <v:shape id="_x0000_i1030" type="#_x0000_t75" style="width:414.7pt;height:186.55pt" o:ole="">
             <v:imagedata r:id="rId58" o:title=""/>
           </v:shape>
-          <o:OLEObject Type="Embed" ProgID="Visio.Drawing.11" ShapeID="_x0000_i1030" DrawAspect="Content" ObjectID="_1314387825" r:id="rId75"/>
+          <o:OLEObject Type="Embed" ProgID="Visio.Drawing.11" ShapeID="_x0000_i1030" DrawAspect="Content" ObjectID="_1314473136" r:id="rId76"/>
         </w:object>
       </w:r>
       <w:bookmarkEnd w:id="139"/>
@@ -25580,7 +25622,7 @@
           <v:shape id="_x0000_i1031" type="#_x0000_t75" style="width:376.35pt;height:171.6pt" o:ole="">
             <v:imagedata r:id="rId60" o:title=""/>
           </v:shape>
-          <o:OLEObject Type="Embed" ProgID="Visio.Drawing.11" ShapeID="_x0000_i1031" DrawAspect="Content" ObjectID="_1314387826" r:id="rId76"/>
+          <o:OLEObject Type="Embed" ProgID="Visio.Drawing.11" ShapeID="_x0000_i1031" DrawAspect="Content" ObjectID="_1314473137" r:id="rId77"/>
         </w:object>
       </w:r>
       <w:bookmarkEnd w:id="144"/>
@@ -25840,7 +25882,7 @@
           <v:shape id="_x0000_i1032" type="#_x0000_t75" style="width:353.45pt;height:171.1pt" o:ole="">
             <v:imagedata r:id="rId62" o:title=""/>
           </v:shape>
-          <o:OLEObject Type="Embed" ProgID="Visio.Drawing.11" ShapeID="_x0000_i1032" DrawAspect="Content" ObjectID="_1314387827" r:id="rId77"/>
+          <o:OLEObject Type="Embed" ProgID="Visio.Drawing.11" ShapeID="_x0000_i1032" DrawAspect="Content" ObjectID="_1314473138" r:id="rId78"/>
         </w:object>
       </w:r>
       <w:bookmarkEnd w:id="146"/>
@@ -26099,7 +26141,7 @@
           <v:shape id="_x0000_i1033" type="#_x0000_t75" style="width:334.3pt;height:273.95pt" o:ole="">
             <v:imagedata r:id="rId64" o:title=""/>
           </v:shape>
-          <o:OLEObject Type="Embed" ProgID="Visio.Drawing.11" ShapeID="_x0000_i1033" DrawAspect="Content" ObjectID="_1314387828" r:id="rId78"/>
+          <o:OLEObject Type="Embed" ProgID="Visio.Drawing.11" ShapeID="_x0000_i1033" DrawAspect="Content" ObjectID="_1314473139" r:id="rId79"/>
         </w:object>
       </w:r>
       <w:bookmarkEnd w:id="149"/>
@@ -26345,7 +26387,7 @@
           <v:shape id="_x0000_i1034" type="#_x0000_t75" style="width:410.95pt;height:227.2pt" o:ole="">
             <v:imagedata r:id="rId66" o:title=""/>
           </v:shape>
-          <o:OLEObject Type="Embed" ProgID="Visio.Drawing.11" ShapeID="_x0000_i1034" DrawAspect="Content" ObjectID="_1314387829" r:id="rId79"/>
+          <o:OLEObject Type="Embed" ProgID="Visio.Drawing.11" ShapeID="_x0000_i1034" DrawAspect="Content" ObjectID="_1314473140" r:id="rId80"/>
         </w:object>
       </w:r>
       <w:bookmarkEnd w:id="151"/>
@@ -29751,7 +29793,7 @@
             </wp:cNvGraphicFramePr>
             <a:graphic xmlns:a="http://schemas.openxmlformats.org/drawingml/2006/main">
               <a:graphicData uri="http://schemas.openxmlformats.org/drawingml/2006/diagram">
-                <dgm:relIds xmlns:dgm="http://schemas.openxmlformats.org/drawingml/2006/diagram" xmlns:r="http://schemas.openxmlformats.org/officeDocument/2006/relationships" r:dm="rId81" r:lo="rId82" r:qs="rId83" r:cs="rId84"/>
+                <dgm:relIds xmlns:dgm="http://schemas.openxmlformats.org/drawingml/2006/diagram" xmlns:r="http://schemas.openxmlformats.org/officeDocument/2006/relationships" r:dm="rId82" r:lo="rId83" r:qs="rId84" r:cs="rId85"/>
               </a:graphicData>
             </a:graphic>
           </wp:inline>
@@ -29822,7 +29864,7 @@
                     </pic:cNvPicPr>
                   </pic:nvPicPr>
                   <pic:blipFill>
-                    <a:blip r:embed="rId85"/>
+                    <a:blip r:embed="rId86"/>
                     <a:srcRect/>
                     <a:stretch>
                       <a:fillRect/>
@@ -30130,7 +30172,7 @@
           <w:r>
             <w:t xml:space="preserve">. Proc. 9th ACM-SIAM Symposium on Discrete Algorithms, 1998. Extended version in Journal of the ACM 46(1999). Also appears as IBM Research Report RJ 10076, May 1997. </w:t>
           </w:r>
-          <w:hyperlink r:id="rId86" w:history="1">
+          <w:hyperlink r:id="rId87" w:history="1">
             <w:r>
               <w:rPr>
                 <w:rStyle w:val="Hyperlink"/>
@@ -30164,7 +30206,7 @@
           <w:r>
             <w:t xml:space="preserve">, WWW8 </w:t>
           </w:r>
-          <w:hyperlink r:id="rId87" w:history="1">
+          <w:hyperlink r:id="rId88" w:history="1">
             <w:r>
               <w:rPr>
                 <w:rStyle w:val="Hyperlink"/>
@@ -30199,7 +30241,7 @@
           <w:r>
             <w:t xml:space="preserve"> Science 1998 </w:t>
           </w:r>
-          <w:hyperlink r:id="rId88" w:history="1">
+          <w:hyperlink r:id="rId89" w:history="1">
             <w:r>
               <w:rPr>
                 <w:rStyle w:val="Hyperlink"/>
@@ -30234,7 +30276,7 @@
           <w:r>
             <w:t xml:space="preserve">, WWW8 </w:t>
           </w:r>
-          <w:hyperlink r:id="rId89" w:history="1">
+          <w:hyperlink r:id="rId90" w:history="1">
             <w:r>
               <w:rPr>
                 <w:rStyle w:val="Hyperlink"/>
@@ -30269,7 +30311,7 @@
           <w:r>
             <w:t xml:space="preserve">, WWW8, </w:t>
           </w:r>
-          <w:hyperlink r:id="rId90" w:history="1">
+          <w:hyperlink r:id="rId91" w:history="1">
             <w:r>
               <w:rPr>
                 <w:rStyle w:val="Hyperlink"/>
@@ -30304,7 +30346,7 @@
           <w:r>
             <w:t xml:space="preserve"> </w:t>
           </w:r>
-          <w:hyperlink r:id="rId91" w:history="1">
+          <w:hyperlink r:id="rId92" w:history="1">
             <w:r>
               <w:rPr>
                 <w:rStyle w:val="Hyperlink"/>
@@ -30339,7 +30381,7 @@
           <w:r>
             <w:t xml:space="preserve"> </w:t>
           </w:r>
-          <w:hyperlink r:id="rId92" w:history="1">
+          <w:hyperlink r:id="rId93" w:history="1">
             <w:r>
               <w:rPr>
                 <w:rStyle w:val="Hyperlink"/>
@@ -30374,7 +30416,7 @@
           <w:r>
             <w:t xml:space="preserve">, Nature ??? </w:t>
           </w:r>
-          <w:hyperlink r:id="rId93" w:history="1">
+          <w:hyperlink r:id="rId94" w:history="1">
             <w:r>
               <w:rPr>
                 <w:rStyle w:val="Hyperlink"/>
@@ -30409,7 +30451,7 @@
           <w:r>
             <w:t xml:space="preserve">, WWW9 </w:t>
           </w:r>
-          <w:hyperlink r:id="rId94" w:history="1">
+          <w:hyperlink r:id="rId95" w:history="1">
             <w:r>
               <w:rPr>
                 <w:rStyle w:val="Hyperlink"/>
@@ -30444,7 +30486,7 @@
           <w:r>
             <w:t xml:space="preserve">, WWW8 </w:t>
           </w:r>
-          <w:hyperlink r:id="rId95" w:history="1">
+          <w:hyperlink r:id="rId96" w:history="1">
             <w:r>
               <w:rPr>
                 <w:rStyle w:val="Hyperlink"/>
@@ -30479,7 +30521,7 @@
           <w:r>
             <w:t xml:space="preserve">, WWW8 </w:t>
           </w:r>
-          <w:hyperlink r:id="rId96" w:history="1">
+          <w:hyperlink r:id="rId97" w:history="1">
             <w:r>
               <w:rPr>
                 <w:rStyle w:val="Hyperlink"/>
@@ -30514,7 +30556,7 @@
           <w:r>
             <w:t xml:space="preserve"> Nature, Web matters, 11 March 1999. </w:t>
           </w:r>
-          <w:hyperlink r:id="rId97" w:history="1">
+          <w:hyperlink r:id="rId98" w:history="1">
             <w:r>
               <w:rPr>
                 <w:rStyle w:val="Hyperlink"/>
@@ -30549,7 +30591,7 @@
           <w:r>
             <w:t xml:space="preserve">, SIGIR 1999 </w:t>
           </w:r>
-          <w:hyperlink r:id="rId98" w:history="1">
+          <w:hyperlink r:id="rId99" w:history="1">
             <w:r>
               <w:rPr>
                 <w:rStyle w:val="Hyperlink"/>
@@ -30584,7 +30626,7 @@
             <w:bidi w:val="0"/>
             <w:spacing w:before="100" w:beforeAutospacing="1" w:after="100" w:afterAutospacing="1"/>
           </w:pPr>
-          <w:hyperlink r:id="rId99" w:history="1">
+          <w:hyperlink r:id="rId100" w:history="1">
             <w:r>
               <w:rPr>
                 <w:rStyle w:val="Hyperlink"/>
@@ -30596,7 +30638,7 @@
           <w:r>
             <w:t xml:space="preserve"> , </w:t>
           </w:r>
-          <w:hyperlink r:id="rId100" w:history="1">
+          <w:hyperlink r:id="rId101" w:history="1">
             <w:r>
               <w:rPr>
                 <w:rStyle w:val="Hyperlink"/>
@@ -30608,7 +30650,7 @@
           <w:r>
             <w:t xml:space="preserve">, and </w:t>
           </w:r>
-          <w:hyperlink r:id="rId101" w:history="1">
+          <w:hyperlink r:id="rId102" w:history="1">
             <w:r>
               <w:rPr>
                 <w:rStyle w:val="Hyperlink"/>
@@ -30620,7 +30662,7 @@
           <w:r>
             <w:t xml:space="preserve">, </w:t>
           </w:r>
-          <w:hyperlink r:id="rId102" w:history="1">
+          <w:hyperlink r:id="rId103" w:history="1">
             <w:r>
               <w:rPr>
                 <w:rStyle w:val="Hyperlink"/>
@@ -30647,7 +30689,7 @@
           <w:r>
             <w:t xml:space="preserve">S.R. Kumar, P. Raghavan, S. Rajagopalan, D. Sivakumar, A. Tomkins, and </w:t>
           </w:r>
-          <w:hyperlink r:id="rId103" w:history="1">
+          <w:hyperlink r:id="rId104" w:history="1">
             <w:r>
               <w:rPr>
                 <w:rStyle w:val="Hyperlink"/>
@@ -30659,7 +30701,7 @@
           <w:r>
             <w:t xml:space="preserve">, </w:t>
           </w:r>
-          <w:hyperlink r:id="rId104" w:history="1">
+          <w:hyperlink r:id="rId105" w:history="1">
             <w:r>
               <w:rPr>
                 <w:rStyle w:val="Hyperlink"/>
@@ -30686,7 +30728,7 @@
           <w:r>
             <w:t xml:space="preserve">Thomas Hofmann, </w:t>
           </w:r>
-          <w:hyperlink r:id="rId105" w:history="1">
+          <w:hyperlink r:id="rId106" w:history="1">
             <w:r>
               <w:rPr>
                 <w:rStyle w:val="Hyperlink"/>
@@ -30713,7 +30755,7 @@
           <w:r>
             <w:t xml:space="preserve">R. Kumar, P. Raghavan, S. Rajagopalan, D. Sivakumar, A. Tomkins, and </w:t>
           </w:r>
-          <w:hyperlink r:id="rId106" w:history="1">
+          <w:hyperlink r:id="rId107" w:history="1">
             <w:r>
               <w:rPr>
                 <w:rStyle w:val="Hyperlink"/>
@@ -30725,7 +30767,7 @@
           <w:r>
             <w:t xml:space="preserve">, </w:t>
           </w:r>
-          <w:hyperlink r:id="rId107" w:history="1">
+          <w:hyperlink r:id="rId108" w:history="1">
             <w:r>
               <w:rPr>
                 <w:rStyle w:val="Hyperlink"/>
@@ -32560,16 +32602,16 @@
     </w:lvl>
   </w:abstractNum>
   <w:abstractNum w:abstractNumId="14">
-    <w:nsid w:val="2BBA391A"/>
+    <w:nsid w:val="25FC6C56"/>
     <w:multiLevelType w:val="hybridMultilevel"/>
-    <w:tmpl w:val="8DD6F77A"/>
+    <w:tmpl w:val="F45AD0DA"/>
     <w:lvl w:ilvl="0" w:tplc="04090001">
       <w:start w:val="1"/>
       <w:numFmt w:val="bullet"/>
       <w:lvlText w:val=""/>
       <w:lvlJc w:val="left"/>
       <w:pPr>
-        <w:ind w:left="360" w:hanging="360"/>
+        <w:ind w:left="1440" w:hanging="360"/>
       </w:pPr>
       <w:rPr>
         <w:rFonts w:ascii="Symbol" w:hAnsi="Symbol" w:hint="default"/>
@@ -32581,6 +32623,119 @@
       <w:lvlText w:val="o"/>
       <w:lvlJc w:val="left"/>
       <w:pPr>
+        <w:ind w:left="2160" w:hanging="360"/>
+      </w:pPr>
+      <w:rPr>
+        <w:rFonts w:ascii="Courier New" w:hAnsi="Courier New" w:cs="Courier New" w:hint="default"/>
+      </w:rPr>
+    </w:lvl>
+    <w:lvl w:ilvl="2" w:tplc="04090005" w:tentative="1">
+      <w:start w:val="1"/>
+      <w:numFmt w:val="bullet"/>
+      <w:lvlText w:val=""/>
+      <w:lvlJc w:val="left"/>
+      <w:pPr>
+        <w:ind w:left="2880" w:hanging="360"/>
+      </w:pPr>
+      <w:rPr>
+        <w:rFonts w:ascii="Wingdings" w:hAnsi="Wingdings" w:hint="default"/>
+      </w:rPr>
+    </w:lvl>
+    <w:lvl w:ilvl="3" w:tplc="04090001" w:tentative="1">
+      <w:start w:val="1"/>
+      <w:numFmt w:val="bullet"/>
+      <w:lvlText w:val=""/>
+      <w:lvlJc w:val="left"/>
+      <w:pPr>
+        <w:ind w:left="3600" w:hanging="360"/>
+      </w:pPr>
+      <w:rPr>
+        <w:rFonts w:ascii="Symbol" w:hAnsi="Symbol" w:hint="default"/>
+      </w:rPr>
+    </w:lvl>
+    <w:lvl w:ilvl="4" w:tplc="04090003" w:tentative="1">
+      <w:start w:val="1"/>
+      <w:numFmt w:val="bullet"/>
+      <w:lvlText w:val="o"/>
+      <w:lvlJc w:val="left"/>
+      <w:pPr>
+        <w:ind w:left="4320" w:hanging="360"/>
+      </w:pPr>
+      <w:rPr>
+        <w:rFonts w:ascii="Courier New" w:hAnsi="Courier New" w:cs="Courier New" w:hint="default"/>
+      </w:rPr>
+    </w:lvl>
+    <w:lvl w:ilvl="5" w:tplc="04090005" w:tentative="1">
+      <w:start w:val="1"/>
+      <w:numFmt w:val="bullet"/>
+      <w:lvlText w:val=""/>
+      <w:lvlJc w:val="left"/>
+      <w:pPr>
+        <w:ind w:left="5040" w:hanging="360"/>
+      </w:pPr>
+      <w:rPr>
+        <w:rFonts w:ascii="Wingdings" w:hAnsi="Wingdings" w:hint="default"/>
+      </w:rPr>
+    </w:lvl>
+    <w:lvl w:ilvl="6" w:tplc="04090001" w:tentative="1">
+      <w:start w:val="1"/>
+      <w:numFmt w:val="bullet"/>
+      <w:lvlText w:val=""/>
+      <w:lvlJc w:val="left"/>
+      <w:pPr>
+        <w:ind w:left="5760" w:hanging="360"/>
+      </w:pPr>
+      <w:rPr>
+        <w:rFonts w:ascii="Symbol" w:hAnsi="Symbol" w:hint="default"/>
+      </w:rPr>
+    </w:lvl>
+    <w:lvl w:ilvl="7" w:tplc="04090003" w:tentative="1">
+      <w:start w:val="1"/>
+      <w:numFmt w:val="bullet"/>
+      <w:lvlText w:val="o"/>
+      <w:lvlJc w:val="left"/>
+      <w:pPr>
+        <w:ind w:left="6480" w:hanging="360"/>
+      </w:pPr>
+      <w:rPr>
+        <w:rFonts w:ascii="Courier New" w:hAnsi="Courier New" w:cs="Courier New" w:hint="default"/>
+      </w:rPr>
+    </w:lvl>
+    <w:lvl w:ilvl="8" w:tplc="04090005" w:tentative="1">
+      <w:start w:val="1"/>
+      <w:numFmt w:val="bullet"/>
+      <w:lvlText w:val=""/>
+      <w:lvlJc w:val="left"/>
+      <w:pPr>
+        <w:ind w:left="7200" w:hanging="360"/>
+      </w:pPr>
+      <w:rPr>
+        <w:rFonts w:ascii="Wingdings" w:hAnsi="Wingdings" w:hint="default"/>
+      </w:rPr>
+    </w:lvl>
+  </w:abstractNum>
+  <w:abstractNum w:abstractNumId="15">
+    <w:nsid w:val="2BBA391A"/>
+    <w:multiLevelType w:val="hybridMultilevel"/>
+    <w:tmpl w:val="8DD6F77A"/>
+    <w:lvl w:ilvl="0" w:tplc="04090001">
+      <w:start w:val="1"/>
+      <w:numFmt w:val="bullet"/>
+      <w:lvlText w:val=""/>
+      <w:lvlJc w:val="left"/>
+      <w:pPr>
+        <w:ind w:left="360" w:hanging="360"/>
+      </w:pPr>
+      <w:rPr>
+        <w:rFonts w:ascii="Symbol" w:hAnsi="Symbol" w:hint="default"/>
+      </w:rPr>
+    </w:lvl>
+    <w:lvl w:ilvl="1" w:tplc="04090003" w:tentative="1">
+      <w:start w:val="1"/>
+      <w:numFmt w:val="bullet"/>
+      <w:lvlText w:val="o"/>
+      <w:lvlJc w:val="left"/>
+      <w:pPr>
         <w:ind w:left="1080" w:hanging="360"/>
       </w:pPr>
       <w:rPr>
@@ -32672,7 +32827,7 @@
       </w:rPr>
     </w:lvl>
   </w:abstractNum>
-  <w:abstractNum w:abstractNumId="15">
+  <w:abstractNum w:abstractNumId="16">
     <w:nsid w:val="351072F0"/>
     <w:multiLevelType w:val="hybridMultilevel"/>
     <w:tmpl w:val="120CB838"/>
@@ -32785,7 +32940,7 @@
       </w:rPr>
     </w:lvl>
   </w:abstractNum>
-  <w:abstractNum w:abstractNumId="16">
+  <w:abstractNum w:abstractNumId="17">
     <w:nsid w:val="36C96EBE"/>
     <w:multiLevelType w:val="multilevel"/>
     <w:tmpl w:val="9A54FB6A"/>
@@ -32934,7 +33089,7 @@
       </w:rPr>
     </w:lvl>
   </w:abstractNum>
-  <w:abstractNum w:abstractNumId="17">
+  <w:abstractNum w:abstractNumId="18">
     <w:nsid w:val="3705700C"/>
     <w:multiLevelType w:val="hybridMultilevel"/>
     <w:tmpl w:val="A0901EDA"/>
@@ -33047,7 +33202,7 @@
       </w:rPr>
     </w:lvl>
   </w:abstractNum>
-  <w:abstractNum w:abstractNumId="18">
+  <w:abstractNum w:abstractNumId="19">
     <w:nsid w:val="3AB20AB1"/>
     <w:multiLevelType w:val="multilevel"/>
     <w:tmpl w:val="AC024B1C"/>
@@ -33196,7 +33351,7 @@
       </w:rPr>
     </w:lvl>
   </w:abstractNum>
-  <w:abstractNum w:abstractNumId="19">
+  <w:abstractNum w:abstractNumId="20">
     <w:nsid w:val="3FFC6AB3"/>
     <w:multiLevelType w:val="hybridMultilevel"/>
     <w:tmpl w:val="44BA1D7E"/>
@@ -33282,7 +33437,7 @@
       </w:pPr>
     </w:lvl>
   </w:abstractNum>
-  <w:abstractNum w:abstractNumId="20">
+  <w:abstractNum w:abstractNumId="21">
     <w:nsid w:val="44B16A3F"/>
     <w:multiLevelType w:val="hybridMultilevel"/>
     <w:tmpl w:val="EF80B832"/>
@@ -33368,7 +33523,7 @@
       </w:pPr>
     </w:lvl>
   </w:abstractNum>
-  <w:abstractNum w:abstractNumId="21">
+  <w:abstractNum w:abstractNumId="22">
     <w:nsid w:val="4622576D"/>
     <w:multiLevelType w:val="hybridMultilevel"/>
     <w:tmpl w:val="8BB4F996"/>
@@ -33481,7 +33636,7 @@
       </w:rPr>
     </w:lvl>
   </w:abstractNum>
-  <w:abstractNum w:abstractNumId="22">
+  <w:abstractNum w:abstractNumId="23">
     <w:nsid w:val="46852D26"/>
     <w:multiLevelType w:val="multilevel"/>
     <w:tmpl w:val="0409001F"/>
@@ -33567,7 +33722,7 @@
       </w:pPr>
     </w:lvl>
   </w:abstractNum>
-  <w:abstractNum w:abstractNumId="23">
+  <w:abstractNum w:abstractNumId="24">
     <w:nsid w:val="51393D0F"/>
     <w:multiLevelType w:val="multilevel"/>
     <w:tmpl w:val="7558432E"/>
@@ -33707,7 +33862,7 @@
       </w:rPr>
     </w:lvl>
   </w:abstractNum>
-  <w:abstractNum w:abstractNumId="24">
+  <w:abstractNum w:abstractNumId="25">
     <w:nsid w:val="51FC7901"/>
     <w:multiLevelType w:val="hybridMultilevel"/>
     <w:tmpl w:val="B9384FEE"/>
@@ -33820,7 +33975,7 @@
       </w:rPr>
     </w:lvl>
   </w:abstractNum>
-  <w:abstractNum w:abstractNumId="25">
+  <w:abstractNum w:abstractNumId="26">
     <w:nsid w:val="56C33D7A"/>
     <w:multiLevelType w:val="hybridMultilevel"/>
     <w:tmpl w:val="44BA1D7E"/>
@@ -33906,7 +34061,7 @@
       </w:pPr>
     </w:lvl>
   </w:abstractNum>
-  <w:abstractNum w:abstractNumId="26">
+  <w:abstractNum w:abstractNumId="27">
     <w:nsid w:val="576634FB"/>
     <w:multiLevelType w:val="hybridMultilevel"/>
     <w:tmpl w:val="6F9C28AE"/>
@@ -34019,7 +34174,7 @@
       </w:rPr>
     </w:lvl>
   </w:abstractNum>
-  <w:abstractNum w:abstractNumId="27">
+  <w:abstractNum w:abstractNumId="28">
     <w:nsid w:val="59387CF6"/>
     <w:multiLevelType w:val="hybridMultilevel"/>
     <w:tmpl w:val="76447022"/>
@@ -34105,7 +34260,120 @@
       </w:pPr>
     </w:lvl>
   </w:abstractNum>
-  <w:abstractNum w:abstractNumId="28">
+  <w:abstractNum w:abstractNumId="29">
+    <w:nsid w:val="5AF825B0"/>
+    <w:multiLevelType w:val="hybridMultilevel"/>
+    <w:tmpl w:val="3014FD54"/>
+    <w:lvl w:ilvl="0" w:tplc="04090001">
+      <w:start w:val="1"/>
+      <w:numFmt w:val="bullet"/>
+      <w:lvlText w:val=""/>
+      <w:lvlJc w:val="left"/>
+      <w:pPr>
+        <w:ind w:left="1440" w:hanging="360"/>
+      </w:pPr>
+      <w:rPr>
+        <w:rFonts w:ascii="Symbol" w:hAnsi="Symbol" w:hint="default"/>
+      </w:rPr>
+    </w:lvl>
+    <w:lvl w:ilvl="1" w:tplc="04090003" w:tentative="1">
+      <w:start w:val="1"/>
+      <w:numFmt w:val="bullet"/>
+      <w:lvlText w:val="o"/>
+      <w:lvlJc w:val="left"/>
+      <w:pPr>
+        <w:ind w:left="2160" w:hanging="360"/>
+      </w:pPr>
+      <w:rPr>
+        <w:rFonts w:ascii="Courier New" w:hAnsi="Courier New" w:cs="Courier New" w:hint="default"/>
+      </w:rPr>
+    </w:lvl>
+    <w:lvl w:ilvl="2" w:tplc="04090005" w:tentative="1">
+      <w:start w:val="1"/>
+      <w:numFmt w:val="bullet"/>
+      <w:lvlText w:val=""/>
+      <w:lvlJc w:val="left"/>
+      <w:pPr>
+        <w:ind w:left="2880" w:hanging="360"/>
+      </w:pPr>
+      <w:rPr>
+        <w:rFonts w:ascii="Wingdings" w:hAnsi="Wingdings" w:hint="default"/>
+      </w:rPr>
+    </w:lvl>
+    <w:lvl w:ilvl="3" w:tplc="04090001" w:tentative="1">
+      <w:start w:val="1"/>
+      <w:numFmt w:val="bullet"/>
+      <w:lvlText w:val=""/>
+      <w:lvlJc w:val="left"/>
+      <w:pPr>
+        <w:ind w:left="3600" w:hanging="360"/>
+      </w:pPr>
+      <w:rPr>
+        <w:rFonts w:ascii="Symbol" w:hAnsi="Symbol" w:hint="default"/>
+      </w:rPr>
+    </w:lvl>
+    <w:lvl w:ilvl="4" w:tplc="04090003" w:tentative="1">
+      <w:start w:val="1"/>
+      <w:numFmt w:val="bullet"/>
+      <w:lvlText w:val="o"/>
+      <w:lvlJc w:val="left"/>
+      <w:pPr>
+        <w:ind w:left="4320" w:hanging="360"/>
+      </w:pPr>
+      <w:rPr>
+        <w:rFonts w:ascii="Courier New" w:hAnsi="Courier New" w:cs="Courier New" w:hint="default"/>
+      </w:rPr>
+    </w:lvl>
+    <w:lvl w:ilvl="5" w:tplc="04090005" w:tentative="1">
+      <w:start w:val="1"/>
+      <w:numFmt w:val="bullet"/>
+      <w:lvlText w:val=""/>
+      <w:lvlJc w:val="left"/>
+      <w:pPr>
+        <w:ind w:left="5040" w:hanging="360"/>
+      </w:pPr>
+      <w:rPr>
+        <w:rFonts w:ascii="Wingdings" w:hAnsi="Wingdings" w:hint="default"/>
+      </w:rPr>
+    </w:lvl>
+    <w:lvl w:ilvl="6" w:tplc="04090001" w:tentative="1">
+      <w:start w:val="1"/>
+      <w:numFmt w:val="bullet"/>
+      <w:lvlText w:val=""/>
+      <w:lvlJc w:val="left"/>
+      <w:pPr>
+        <w:ind w:left="5760" w:hanging="360"/>
+      </w:pPr>
+      <w:rPr>
+        <w:rFonts w:ascii="Symbol" w:hAnsi="Symbol" w:hint="default"/>
+      </w:rPr>
+    </w:lvl>
+    <w:lvl w:ilvl="7" w:tplc="04090003" w:tentative="1">
+      <w:start w:val="1"/>
+      <w:numFmt w:val="bullet"/>
+      <w:lvlText w:val="o"/>
+      <w:lvlJc w:val="left"/>
+      <w:pPr>
+        <w:ind w:left="6480" w:hanging="360"/>
+      </w:pPr>
+      <w:rPr>
+        <w:rFonts w:ascii="Courier New" w:hAnsi="Courier New" w:cs="Courier New" w:hint="default"/>
+      </w:rPr>
+    </w:lvl>
+    <w:lvl w:ilvl="8" w:tplc="04090005" w:tentative="1">
+      <w:start w:val="1"/>
+      <w:numFmt w:val="bullet"/>
+      <w:lvlText w:val=""/>
+      <w:lvlJc w:val="left"/>
+      <w:pPr>
+        <w:ind w:left="7200" w:hanging="360"/>
+      </w:pPr>
+      <w:rPr>
+        <w:rFonts w:ascii="Wingdings" w:hAnsi="Wingdings" w:hint="default"/>
+      </w:rPr>
+    </w:lvl>
+  </w:abstractNum>
+  <w:abstractNum w:abstractNumId="30">
     <w:nsid w:val="5C4C14AA"/>
     <w:multiLevelType w:val="hybridMultilevel"/>
     <w:tmpl w:val="DE08643E"/>
@@ -34218,7 +34486,7 @@
       </w:rPr>
     </w:lvl>
   </w:abstractNum>
-  <w:abstractNum w:abstractNumId="29">
+  <w:abstractNum w:abstractNumId="31">
     <w:nsid w:val="5D135BAC"/>
     <w:multiLevelType w:val="hybridMultilevel"/>
     <w:tmpl w:val="5A0E20F4"/>
@@ -34331,7 +34599,7 @@
       </w:rPr>
     </w:lvl>
   </w:abstractNum>
-  <w:abstractNum w:abstractNumId="30">
+  <w:abstractNum w:abstractNumId="32">
     <w:nsid w:val="5DBF3849"/>
     <w:multiLevelType w:val="hybridMultilevel"/>
     <w:tmpl w:val="F9E66DDC"/>
@@ -34444,7 +34712,7 @@
       </w:rPr>
     </w:lvl>
   </w:abstractNum>
-  <w:abstractNum w:abstractNumId="31">
+  <w:abstractNum w:abstractNumId="33">
     <w:nsid w:val="61942D2C"/>
     <w:multiLevelType w:val="multilevel"/>
     <w:tmpl w:val="F5CAE524"/>
@@ -34561,7 +34829,7 @@
       </w:pPr>
     </w:lvl>
   </w:abstractNum>
-  <w:abstractNum w:abstractNumId="32">
+  <w:abstractNum w:abstractNumId="34">
     <w:nsid w:val="62634405"/>
     <w:multiLevelType w:val="hybridMultilevel"/>
     <w:tmpl w:val="6EC6FBB6"/>
@@ -34674,7 +34942,7 @@
       </w:rPr>
     </w:lvl>
   </w:abstractNum>
-  <w:abstractNum w:abstractNumId="33">
+  <w:abstractNum w:abstractNumId="35">
     <w:nsid w:val="679055B0"/>
     <w:multiLevelType w:val="hybridMultilevel"/>
     <w:tmpl w:val="D012F938"/>
@@ -34787,7 +35055,7 @@
       </w:rPr>
     </w:lvl>
   </w:abstractNum>
-  <w:abstractNum w:abstractNumId="34">
+  <w:abstractNum w:abstractNumId="36">
     <w:nsid w:val="67CB2A67"/>
     <w:multiLevelType w:val="multilevel"/>
     <w:tmpl w:val="04090025"/>
@@ -34906,7 +35174,7 @@
       </w:rPr>
     </w:lvl>
   </w:abstractNum>
-  <w:abstractNum w:abstractNumId="35">
+  <w:abstractNum w:abstractNumId="37">
     <w:nsid w:val="6B7E14BF"/>
     <w:multiLevelType w:val="hybridMultilevel"/>
     <w:tmpl w:val="349EF9C6"/>
@@ -35046,7 +35314,7 @@
       </w:rPr>
     </w:lvl>
   </w:abstractNum>
-  <w:abstractNum w:abstractNumId="36">
+  <w:abstractNum w:abstractNumId="38">
     <w:nsid w:val="749A7EE9"/>
     <w:multiLevelType w:val="hybridMultilevel"/>
     <w:tmpl w:val="DCAE9E8E"/>
@@ -35185,7 +35453,7 @@
       </w:rPr>
     </w:lvl>
   </w:abstractNum>
-  <w:abstractNum w:abstractNumId="37">
+  <w:abstractNum w:abstractNumId="39">
     <w:nsid w:val="75772F21"/>
     <w:multiLevelType w:val="hybridMultilevel"/>
     <w:tmpl w:val="A042AE58"/>
@@ -35325,7 +35593,7 @@
       </w:rPr>
     </w:lvl>
   </w:abstractNum>
-  <w:abstractNum w:abstractNumId="38">
+  <w:abstractNum w:abstractNumId="40">
     <w:nsid w:val="77B8171E"/>
     <w:multiLevelType w:val="hybridMultilevel"/>
     <w:tmpl w:val="384E911C"/>
@@ -35411,7 +35679,7 @@
       </w:pPr>
     </w:lvl>
   </w:abstractNum>
-  <w:abstractNum w:abstractNumId="39">
+  <w:abstractNum w:abstractNumId="41">
     <w:nsid w:val="78773A59"/>
     <w:multiLevelType w:val="hybridMultilevel"/>
     <w:tmpl w:val="EF80B832"/>
@@ -35497,7 +35765,7 @@
       </w:pPr>
     </w:lvl>
   </w:abstractNum>
-  <w:abstractNum w:abstractNumId="40">
+  <w:abstractNum w:abstractNumId="42">
     <w:nsid w:val="79E10790"/>
     <w:multiLevelType w:val="hybridMultilevel"/>
     <w:tmpl w:val="A240E014"/>
@@ -35610,7 +35878,7 @@
       </w:rPr>
     </w:lvl>
   </w:abstractNum>
-  <w:abstractNum w:abstractNumId="41">
+  <w:abstractNum w:abstractNumId="43">
     <w:nsid w:val="7B210702"/>
     <w:multiLevelType w:val="hybridMultilevel"/>
     <w:tmpl w:val="2B969B34"/>
@@ -35751,7 +36019,7 @@
     </w:lvl>
   </w:abstractNum>
   <w:num w:numId="1">
-    <w:abstractNumId w:val="34"/>
+    <w:abstractNumId w:val="36"/>
   </w:num>
   <w:num w:numId="2">
     <w:abstractNumId w:val="11"/>
@@ -35760,10 +36028,10 @@
     <w:abstractNumId w:val="2"/>
   </w:num>
   <w:num w:numId="4">
-    <w:abstractNumId w:val="26"/>
+    <w:abstractNumId w:val="27"/>
   </w:num>
   <w:num w:numId="5">
-    <w:abstractNumId w:val="14"/>
+    <w:abstractNumId w:val="15"/>
   </w:num>
   <w:num w:numId="6">
     <w:abstractNumId w:val="0"/>
@@ -35775,16 +36043,16 @@
     <w:abstractNumId w:val="1"/>
   </w:num>
   <w:num w:numId="9">
-    <w:abstractNumId w:val="21"/>
+    <w:abstractNumId w:val="22"/>
   </w:num>
   <w:num w:numId="10">
-    <w:abstractNumId w:val="29"/>
+    <w:abstractNumId w:val="31"/>
   </w:num>
   <w:num w:numId="11">
     <w:abstractNumId w:val="8"/>
   </w:num>
   <w:num w:numId="12">
-    <w:abstractNumId w:val="40"/>
+    <w:abstractNumId w:val="42"/>
   </w:num>
   <w:num w:numId="13">
     <w:abstractNumId w:val="6"/>
@@ -35796,55 +36064,55 @@
     <w:abstractNumId w:val="3"/>
   </w:num>
   <w:num w:numId="16">
-    <w:abstractNumId w:val="18"/>
+    <w:abstractNumId w:val="19"/>
   </w:num>
   <w:num w:numId="17">
-    <w:abstractNumId w:val="16"/>
+    <w:abstractNumId w:val="17"/>
   </w:num>
   <w:num w:numId="18">
-    <w:abstractNumId w:val="25"/>
+    <w:abstractNumId w:val="26"/>
   </w:num>
   <w:num w:numId="19">
-    <w:abstractNumId w:val="30"/>
+    <w:abstractNumId w:val="32"/>
   </w:num>
   <w:num w:numId="20">
+    <w:abstractNumId w:val="39"/>
+  </w:num>
+  <w:num w:numId="21">
+    <w:abstractNumId w:val="43"/>
+  </w:num>
+  <w:num w:numId="22">
     <w:abstractNumId w:val="37"/>
   </w:num>
-  <w:num w:numId="21">
+  <w:num w:numId="23">
+    <w:abstractNumId w:val="40"/>
+  </w:num>
+  <w:num w:numId="24">
+    <w:abstractNumId w:val="28"/>
+  </w:num>
+  <w:num w:numId="25">
+    <w:abstractNumId w:val="21"/>
+  </w:num>
+  <w:num w:numId="26">
+    <w:abstractNumId w:val="24"/>
+  </w:num>
+  <w:num w:numId="27">
     <w:abstractNumId w:val="41"/>
   </w:num>
-  <w:num w:numId="22">
-    <w:abstractNumId w:val="35"/>
-  </w:num>
-  <w:num w:numId="23">
-    <w:abstractNumId w:val="38"/>
-  </w:num>
-  <w:num w:numId="24">
-    <w:abstractNumId w:val="27"/>
-  </w:num>
-  <w:num w:numId="25">
-    <w:abstractNumId w:val="20"/>
-  </w:num>
-  <w:num w:numId="26">
-    <w:abstractNumId w:val="23"/>
-  </w:num>
-  <w:num w:numId="27">
-    <w:abstractNumId w:val="39"/>
-  </w:num>
   <w:num w:numId="28">
-    <w:abstractNumId w:val="24"/>
+    <w:abstractNumId w:val="25"/>
   </w:num>
   <w:num w:numId="29">
     <w:abstractNumId w:val="12"/>
   </w:num>
   <w:num w:numId="30">
-    <w:abstractNumId w:val="32"/>
+    <w:abstractNumId w:val="34"/>
   </w:num>
   <w:num w:numId="31">
-    <w:abstractNumId w:val="33"/>
+    <w:abstractNumId w:val="35"/>
   </w:num>
   <w:num w:numId="32">
-    <w:abstractNumId w:val="34"/>
+    <w:abstractNumId w:val="36"/>
     <w:lvlOverride w:ilvl="0">
       <w:startOverride w:val="1"/>
     </w:lvlOverride>
@@ -35877,7 +36145,7 @@
     <w:abstractNumId w:val="13"/>
   </w:num>
   <w:num w:numId="34">
-    <w:abstractNumId w:val="36"/>
+    <w:abstractNumId w:val="38"/>
   </w:num>
   <w:num w:numId="35">
     <w:abstractNumId w:val="10"/>
@@ -35889,22 +36157,28 @@
     <w:abstractNumId w:val="4"/>
   </w:num>
   <w:num w:numId="38">
-    <w:abstractNumId w:val="28"/>
+    <w:abstractNumId w:val="30"/>
   </w:num>
   <w:num w:numId="39">
-    <w:abstractNumId w:val="22"/>
+    <w:abstractNumId w:val="23"/>
   </w:num>
   <w:num w:numId="40">
-    <w:abstractNumId w:val="19"/>
+    <w:abstractNumId w:val="20"/>
   </w:num>
   <w:num w:numId="41">
-    <w:abstractNumId w:val="17"/>
+    <w:abstractNumId w:val="18"/>
   </w:num>
   <w:num w:numId="42">
-    <w:abstractNumId w:val="31"/>
+    <w:abstractNumId w:val="33"/>
   </w:num>
   <w:num w:numId="43">
-    <w:abstractNumId w:val="15"/>
+    <w:abstractNumId w:val="16"/>
+  </w:num>
+  <w:num w:numId="44">
+    <w:abstractNumId w:val="29"/>
+  </w:num>
+  <w:num w:numId="45">
+    <w:abstractNumId w:val="14"/>
   </w:num>
   <w:numIdMacAtCleanup w:val="13"/>
 </w:numbering>
@@ -41215,379 +41489,379 @@
     </dgm:pt>
   </dgm:ptLst>
   <dgm:cxnLst>
+    <dgm:cxn modelId="{F5DD9ECE-6596-45CE-A2F9-8305344AAD42}" type="presOf" srcId="{FD8C9577-6260-4B4B-8556-B345E489682F}" destId="{EC01FDFF-7602-413D-AEC2-21892FB76B51}" srcOrd="0" destOrd="0" presId="urn:microsoft.com/office/officeart/2005/8/layout/orgChart1"/>
+    <dgm:cxn modelId="{A6220CF5-6448-4927-B9B3-7D65DCC724B9}" type="presOf" srcId="{1C4888A1-9228-41D0-9409-0BCA016178E6}" destId="{E0C3EC9B-4AA2-4E6F-8CDE-195BAB1067EE}" srcOrd="0" destOrd="0" presId="urn:microsoft.com/office/officeart/2005/8/layout/orgChart1"/>
+    <dgm:cxn modelId="{1F358A68-5108-4F0D-B7B5-68AB8B835330}" srcId="{8A856B5D-5C5D-4AD2-B6D7-AA222BCD795F}" destId="{8828A73A-E73C-4223-8899-7C53074BABCE}" srcOrd="0" destOrd="0" parTransId="{6A538034-AA11-42FE-B21F-9067A9D7A550}" sibTransId="{37FBC015-3952-403D-BA2E-B387324B243E}"/>
+    <dgm:cxn modelId="{D9616FDA-38FF-4FE3-B54E-33795ED4099B}" type="presOf" srcId="{7556FA20-2D8F-4FCF-B459-6FF7519B0414}" destId="{380405C3-F141-41AB-B1A5-505B1C15EB88}" srcOrd="0" destOrd="0" presId="urn:microsoft.com/office/officeart/2005/8/layout/orgChart1"/>
+    <dgm:cxn modelId="{1B8F45FC-2385-4E13-B8F9-94DB1960E599}" type="presOf" srcId="{1E0C06D5-A3E5-4724-A62D-8207A36D984F}" destId="{E1C4DDC7-AB36-4A96-820F-502A78465ADB}" srcOrd="0" destOrd="0" presId="urn:microsoft.com/office/officeart/2005/8/layout/orgChart1"/>
+    <dgm:cxn modelId="{E588835B-3B04-4AED-AC7E-C1D4DD169196}" type="presOf" srcId="{8A856B5D-5C5D-4AD2-B6D7-AA222BCD795F}" destId="{2B956B53-57CE-4672-80BD-36E589C9EB37}" srcOrd="0" destOrd="0" presId="urn:microsoft.com/office/officeart/2005/8/layout/orgChart1"/>
+    <dgm:cxn modelId="{2CFE277F-B267-4EF7-86C9-71F832BBBDF9}" type="presOf" srcId="{E51C451F-79E5-44F8-8E11-7C106A4546EC}" destId="{D3DD560B-A948-49B7-B526-7AF15B1B9D4E}" srcOrd="0" destOrd="0" presId="urn:microsoft.com/office/officeart/2005/8/layout/orgChart1"/>
+    <dgm:cxn modelId="{6724B37C-091B-4C03-B87C-4FDCBBD59E90}" type="presOf" srcId="{522C9B76-4306-4FEF-81BF-FA059AFB608F}" destId="{4925A729-4399-4A27-8143-AF2A2BB04DEE}" srcOrd="0" destOrd="0" presId="urn:microsoft.com/office/officeart/2005/8/layout/orgChart1"/>
     <dgm:cxn modelId="{DC704F74-0C69-4843-B331-AC9817D6DA9A}" srcId="{3CBC95DD-7B3C-4224-A59A-ECAB6DC5454F}" destId="{EBD7235F-E4ED-4B01-81A4-556E90F4B78A}" srcOrd="0" destOrd="0" parTransId="{62EC9C6C-4A0E-4122-A7C6-FB7EAF86F87E}" sibTransId="{76A8A5BC-4120-43C2-89AD-DCE633AF0633}"/>
-    <dgm:cxn modelId="{1FF453D7-FEAF-438E-A7ED-D9FE85275AFB}" type="presOf" srcId="{D150FA8C-BC04-4F92-B9A5-E6F402A4DD1A}" destId="{0894A63D-57A7-428E-8139-DA27BA3949E3}" srcOrd="1" destOrd="0" presId="urn:microsoft.com/office/officeart/2005/8/layout/orgChart1"/>
-    <dgm:cxn modelId="{82C6C03F-A9EC-4048-994A-E51FDC7E0ADE}" type="presOf" srcId="{D09F5C13-1589-4C17-A564-D91EC53129E8}" destId="{000C82F5-14A2-4AFA-A8B4-6E2FB9B4E885}" srcOrd="1" destOrd="0" presId="urn:microsoft.com/office/officeart/2005/8/layout/orgChart1"/>
-    <dgm:cxn modelId="{FED535DC-DCA6-4717-9704-4991A50A3067}" type="presOf" srcId="{C9EF8ED2-B260-4671-BB4D-BFDD61DB5AEB}" destId="{28584EA1-C64E-4AD3-B6BA-19D55376D2E4}" srcOrd="0" destOrd="0" presId="urn:microsoft.com/office/officeart/2005/8/layout/orgChart1"/>
-    <dgm:cxn modelId="{E50E5444-137B-4BDC-A289-F12ABB854D81}" type="presOf" srcId="{4F07082B-F0B7-4B9C-AD1E-EA01026C2BBC}" destId="{E17F5197-C9BB-4502-827A-876D32091B75}" srcOrd="0" destOrd="0" presId="urn:microsoft.com/office/officeart/2005/8/layout/orgChart1"/>
+    <dgm:cxn modelId="{C13BAF2E-550B-4E9A-AE93-9038D8E081DD}" type="presOf" srcId="{F4CFA116-9483-4801-A677-8E0C03BCB787}" destId="{C9FCFA3A-5B6F-4164-B900-5577BF9DD04B}" srcOrd="1" destOrd="0" presId="urn:microsoft.com/office/officeart/2005/8/layout/orgChart1"/>
+    <dgm:cxn modelId="{4608AF63-AA87-4CB0-8DCC-6729D4F69304}" type="presOf" srcId="{F4CFA116-9483-4801-A677-8E0C03BCB787}" destId="{DC8CF87F-45E9-45DE-9FF9-D83C6444675A}" srcOrd="0" destOrd="0" presId="urn:microsoft.com/office/officeart/2005/8/layout/orgChart1"/>
+    <dgm:cxn modelId="{09B03FBF-1885-44D9-948B-529FC37DD7D2}" type="presOf" srcId="{DCD3FFDF-799D-4A8C-8709-6617AAF83DE0}" destId="{7AF87451-6021-4640-9C8D-13D16A09B7BC}" srcOrd="0" destOrd="0" presId="urn:microsoft.com/office/officeart/2005/8/layout/orgChart1"/>
+    <dgm:cxn modelId="{69EE107E-DDFF-4A14-9726-3691B2403183}" type="presOf" srcId="{8A856B5D-5C5D-4AD2-B6D7-AA222BCD795F}" destId="{DCBE7CA5-FA81-4A1C-9DA4-CEB652A2C659}" srcOrd="1" destOrd="0" presId="urn:microsoft.com/office/officeart/2005/8/layout/orgChart1"/>
+    <dgm:cxn modelId="{912D38EE-AB9E-4CD6-BB87-C5DAAB920F69}" type="presOf" srcId="{3B250C00-8ADF-421F-833C-290495D7300F}" destId="{C783BF38-150C-4203-841A-8B101076CC94}" srcOrd="0" destOrd="0" presId="urn:microsoft.com/office/officeart/2005/8/layout/orgChart1"/>
+    <dgm:cxn modelId="{74D60489-AF97-4052-9A9F-2DA11CA61D16}" type="presOf" srcId="{1C77D067-717B-4D91-818A-34158DC8E4C2}" destId="{0388721B-298A-4A32-835D-8067A7169585}" srcOrd="0" destOrd="0" presId="urn:microsoft.com/office/officeart/2005/8/layout/orgChart1"/>
+    <dgm:cxn modelId="{F1E7E24B-AAE5-460F-AF40-343E3F101BAA}" srcId="{6664B3C0-8EC7-46FE-8190-99E818C214E3}" destId="{DA419E29-F721-4CBA-91D7-62F8DAA967CD}" srcOrd="0" destOrd="0" parTransId="{B91AE7D3-BDA9-4C88-8A8C-1D9048B14040}" sibTransId="{9495F970-E57F-4E34-A827-891A5F886A76}"/>
+    <dgm:cxn modelId="{340FA457-1F55-4829-A58F-048A68853311}" type="presOf" srcId="{D09F5C13-1589-4C17-A564-D91EC53129E8}" destId="{000C82F5-14A2-4AFA-A8B4-6E2FB9B4E885}" srcOrd="1" destOrd="0" presId="urn:microsoft.com/office/officeart/2005/8/layout/orgChart1"/>
+    <dgm:cxn modelId="{1D6A8A5D-5905-47D4-AA76-E0C444048D1A}" type="presOf" srcId="{B823D977-8B22-46A3-B6CB-120DAB08D8E1}" destId="{C20DEDAE-82BD-4EA5-AE7E-7EFAC5BAFBE1}" srcOrd="0" destOrd="0" presId="urn:microsoft.com/office/officeart/2005/8/layout/orgChart1"/>
+    <dgm:cxn modelId="{1F2C041B-F56B-419A-B779-5A1F8DBEFC2E}" type="presOf" srcId="{D150FA8C-BC04-4F92-B9A5-E6F402A4DD1A}" destId="{85A7C03B-77B9-4EB9-9E4E-D66BE1272B15}" srcOrd="0" destOrd="0" presId="urn:microsoft.com/office/officeart/2005/8/layout/orgChart1"/>
+    <dgm:cxn modelId="{748E13D6-F39C-4887-89F1-ACD6BF491A53}" srcId="{FD8C9577-6260-4B4B-8556-B345E489682F}" destId="{F4CFA116-9483-4801-A677-8E0C03BCB787}" srcOrd="0" destOrd="0" parTransId="{FBA50298-576D-468C-BC72-3A464EE557B3}" sibTransId="{500CA53F-6C4C-4616-9C53-6AF6245926CE}"/>
+    <dgm:cxn modelId="{669D608D-618B-4ABA-AFFA-FADF4A524C88}" srcId="{1E0C06D5-A3E5-4724-A62D-8207A36D984F}" destId="{6664B3C0-8EC7-46FE-8190-99E818C214E3}" srcOrd="1" destOrd="0" parTransId="{080ED32B-5195-4C36-9DB9-994050BD7E20}" sibTransId="{31D7314E-EAB2-4D6F-9567-38DA7C2A7163}"/>
+    <dgm:cxn modelId="{A1CACE37-48B8-4C78-A4B9-445A3FFBB4B7}" type="presOf" srcId="{5A97D3FA-2B16-4BF1-B57F-661C7DF420A9}" destId="{A2F8931E-A318-491E-8D9E-B688AFF93AB1}" srcOrd="0" destOrd="0" presId="urn:microsoft.com/office/officeart/2005/8/layout/orgChart1"/>
+    <dgm:cxn modelId="{9FFD5D1F-85B9-41FE-96D8-5FBB11456643}" srcId="{3B250C00-8ADF-421F-833C-290495D7300F}" destId="{D789610D-9BC3-4CAA-86C1-79E465153F97}" srcOrd="1" destOrd="0" parTransId="{E51C451F-79E5-44F8-8E11-7C106A4546EC}" sibTransId="{17D51667-0719-4DEB-A682-B6BF6753D3F0}"/>
+    <dgm:cxn modelId="{1CB2DD38-07BD-4D33-B59F-1164D5FDF258}" srcId="{1E0C06D5-A3E5-4724-A62D-8207A36D984F}" destId="{8A856B5D-5C5D-4AD2-B6D7-AA222BCD795F}" srcOrd="0" destOrd="0" parTransId="{11CB7888-5FD2-4BBD-905B-E47C6E737A72}" sibTransId="{5D7BC669-6DA3-4859-9490-168E128A12F4}"/>
+    <dgm:cxn modelId="{A6E533BF-A485-45CE-A71B-6C2EB7CD5E3E}" type="presOf" srcId="{0865B5F7-B4AD-4319-9A4E-458FF5B7203D}" destId="{87A466E5-B287-43A3-B1FD-13A38C2A592B}" srcOrd="0" destOrd="0" presId="urn:microsoft.com/office/officeart/2005/8/layout/orgChart1"/>
+    <dgm:cxn modelId="{E43782B2-D985-49E5-B1CF-AE81DC525683}" srcId="{F6FA7CC5-2F06-4A9D-9293-EA18095D4568}" destId="{94B4DF6B-E590-47DF-B382-5536FCD1D922}" srcOrd="0" destOrd="0" parTransId="{7F9F1193-463C-4603-B98E-C1C5E368F115}" sibTransId="{3BFA4DFF-F705-4110-B613-CFFA6BFE44AD}"/>
+    <dgm:cxn modelId="{CA550403-2387-4FFD-8AE4-A2D204D34C54}" srcId="{EBCB7ADE-3D24-4DD5-9CE0-A636154E983D}" destId="{3B250C00-8ADF-421F-833C-290495D7300F}" srcOrd="1" destOrd="0" parTransId="{C504F9B7-7C71-48BB-8319-F180E25304C5}" sibTransId="{CC1D54DD-01C5-48A5-9004-218934FA00FE}"/>
+    <dgm:cxn modelId="{3FCF66B0-1C22-4158-8149-F5B1C0E21B5D}" type="presOf" srcId="{F6FA7CC5-2F06-4A9D-9293-EA18095D4568}" destId="{CA78134A-EFD7-4414-BA2D-083C53877DE5}" srcOrd="1" destOrd="0" presId="urn:microsoft.com/office/officeart/2005/8/layout/orgChart1"/>
+    <dgm:cxn modelId="{F912F0B9-4ED5-41AC-BFEE-59E7EFFA98DA}" type="presOf" srcId="{94B4DF6B-E590-47DF-B382-5536FCD1D922}" destId="{8732ADDF-A947-4407-A208-B63ABE53B5FA}" srcOrd="1" destOrd="0" presId="urn:microsoft.com/office/officeart/2005/8/layout/orgChart1"/>
+    <dgm:cxn modelId="{E17EC33D-FF25-4659-9215-470797E56E87}" type="presOf" srcId="{62EC9C6C-4A0E-4122-A7C6-FB7EAF86F87E}" destId="{1A402FA5-7F61-49A4-AD96-4C01FED0B9D7}" srcOrd="0" destOrd="0" presId="urn:microsoft.com/office/officeart/2005/8/layout/orgChart1"/>
+    <dgm:cxn modelId="{A2554D44-7E4B-47C9-88B3-5EEC31ACF5E0}" type="presOf" srcId="{C45A4CEB-9FA2-4A2D-8FAE-17CD2E830E67}" destId="{753B5F59-CD56-43A3-9F54-06FF444FD87C}" srcOrd="0" destOrd="0" presId="urn:microsoft.com/office/officeart/2005/8/layout/orgChart1"/>
+    <dgm:cxn modelId="{C24BAC75-FC7A-4FB2-9375-7A6354CF68AA}" srcId="{685ABEF1-0F70-4521-A95E-6A03BFC3E1E2}" destId="{6D1F70DE-A21D-4A31-954C-11A2F118D517}" srcOrd="0" destOrd="0" parTransId="{0733DA9B-F01C-4F0A-A9DB-4FA077140A26}" sibTransId="{31B56911-899C-468C-8DC3-62C101B5D8AB}"/>
+    <dgm:cxn modelId="{77D38E71-EFB5-46DD-8F91-60C609110402}" type="presOf" srcId="{52017864-683C-484B-B647-30077F39C51E}" destId="{A6C16726-4EA9-4CBC-8762-399E3CB4D3D7}" srcOrd="0" destOrd="0" presId="urn:microsoft.com/office/officeart/2005/8/layout/orgChart1"/>
+    <dgm:cxn modelId="{7B5AA48C-DE7D-40FC-8BB8-9DE8A30DEEA0}" type="presOf" srcId="{B91AE7D3-BDA9-4C88-8A8C-1D9048B14040}" destId="{C84A89CE-2FF6-48E1-98A4-C30E861C6796}" srcOrd="0" destOrd="0" presId="urn:microsoft.com/office/officeart/2005/8/layout/orgChart1"/>
     <dgm:cxn modelId="{4F17BBF1-1530-4E03-A902-B2E5E510174C}" srcId="{3CBC95DD-7B3C-4224-A59A-ECAB6DC5454F}" destId="{F6FA7CC5-2F06-4A9D-9293-EA18095D4568}" srcOrd="2" destOrd="0" parTransId="{DCD3FFDF-799D-4A8C-8709-6617AAF83DE0}" sibTransId="{C79AEC8D-4A8A-448A-BB40-3833E9348138}"/>
-    <dgm:cxn modelId="{444C7A57-C56B-4243-BA62-50AD4E57A361}" type="presOf" srcId="{94B4DF6B-E590-47DF-B382-5536FCD1D922}" destId="{012E4F50-FFDB-4B7D-9EEC-77E1DB96CB94}" srcOrd="0" destOrd="0" presId="urn:microsoft.com/office/officeart/2005/8/layout/orgChart1"/>
-    <dgm:cxn modelId="{13FF77C5-663D-434A-B43F-8D6BEA13308E}" type="presOf" srcId="{1C4888A1-9228-41D0-9409-0BCA016178E6}" destId="{E0C3EC9B-4AA2-4E6F-8CDE-195BAB1067EE}" srcOrd="0" destOrd="0" presId="urn:microsoft.com/office/officeart/2005/8/layout/orgChart1"/>
+    <dgm:cxn modelId="{C0F29F4B-9256-4607-9CB8-C6FD5AFD56CD}" type="presOf" srcId="{D789610D-9BC3-4CAA-86C1-79E465153F97}" destId="{9568E2FD-6250-4100-BBB9-E735D941FEB7}" srcOrd="0" destOrd="0" presId="urn:microsoft.com/office/officeart/2005/8/layout/orgChart1"/>
+    <dgm:cxn modelId="{57AD621A-72A4-49A7-8FA1-72AB37FE9C76}" type="presOf" srcId="{0F25EEA5-6496-432A-968D-5681AB7194CF}" destId="{29A426E4-2716-4A20-BAD0-2A8EAEDABB59}" srcOrd="1" destOrd="0" presId="urn:microsoft.com/office/officeart/2005/8/layout/orgChart1"/>
+    <dgm:cxn modelId="{DF535955-AA64-461A-9654-A0016D76AF59}" type="presOf" srcId="{1ED68435-9272-4D41-9820-8CB7106C5C7E}" destId="{00A63F63-6D7F-4EB7-A5D6-56491E305B91}" srcOrd="0" destOrd="0" presId="urn:microsoft.com/office/officeart/2005/8/layout/orgChart1"/>
+    <dgm:cxn modelId="{7518752B-A0DB-4E61-B826-6021B75466CD}" type="presOf" srcId="{AF5D327F-32FF-444B-B962-0AB8081531C6}" destId="{CB8CD44E-1F51-4BEB-9B73-4AD368A1123E}" srcOrd="0" destOrd="0" presId="urn:microsoft.com/office/officeart/2005/8/layout/orgChart1"/>
+    <dgm:cxn modelId="{E0CBA11B-83AA-4693-A9B7-4635090DA7CD}" srcId="{F4CFA116-9483-4801-A677-8E0C03BCB787}" destId="{5C581A97-AD55-461B-BF23-758BA3FC7878}" srcOrd="3" destOrd="0" parTransId="{3236D966-39A0-4905-8FBB-E18B9030FAE2}" sibTransId="{C825733A-DFE0-4D81-9A5E-271D0BCA1150}"/>
+    <dgm:cxn modelId="{326576E2-CCB5-4C49-8049-69FF6A5F5C44}" type="presOf" srcId="{C9EF8ED2-B260-4671-BB4D-BFDD61DB5AEB}" destId="{28584EA1-C64E-4AD3-B6BA-19D55376D2E4}" srcOrd="0" destOrd="0" presId="urn:microsoft.com/office/officeart/2005/8/layout/orgChart1"/>
+    <dgm:cxn modelId="{BB9E1416-2D7A-4162-AF63-2CF6D93AA937}" type="presOf" srcId="{650A6658-5256-4E74-96A2-1AD23A2B987C}" destId="{AEB0A44D-DF4C-46A8-83A6-9BACCB4FB25D}" srcOrd="0" destOrd="0" presId="urn:microsoft.com/office/officeart/2005/8/layout/orgChart1"/>
+    <dgm:cxn modelId="{8C2BC293-6A8D-4715-B008-C0C6B7185932}" type="presOf" srcId="{F6FA7CC5-2F06-4A9D-9293-EA18095D4568}" destId="{DE82BCA9-8111-411F-899B-280580A3E1AA}" srcOrd="0" destOrd="0" presId="urn:microsoft.com/office/officeart/2005/8/layout/orgChart1"/>
+    <dgm:cxn modelId="{6575941E-BE29-46D7-88D1-839DB329A039}" srcId="{C9EF8ED2-B260-4671-BB4D-BFDD61DB5AEB}" destId="{C1981C3F-34CB-4BC7-928F-9EADDE9F91FE}" srcOrd="0" destOrd="0" parTransId="{ADCD1D3A-E67C-4D4F-8290-1E3DD231FAE0}" sibTransId="{0F32B61D-0225-43E5-A56C-493758D774B0}"/>
+    <dgm:cxn modelId="{9F23FB24-3292-4B46-8FDF-AE838A0FE289}" type="presOf" srcId="{FC3CC6EE-ACFE-421F-933D-A8681485FAA7}" destId="{14572938-DA58-453F-B775-41A08C52A0B9}" srcOrd="0" destOrd="0" presId="urn:microsoft.com/office/officeart/2005/8/layout/orgChart1"/>
+    <dgm:cxn modelId="{9604597F-CB8B-4FEF-BA33-7271D07DB9BD}" type="presOf" srcId="{02478D07-FD32-4680-9B12-F881F61AB74A}" destId="{58337B70-782D-467E-B2BB-9B59AC008DD5}" srcOrd="1" destOrd="0" presId="urn:microsoft.com/office/officeart/2005/8/layout/orgChart1"/>
+    <dgm:cxn modelId="{3CB45038-2BFB-4158-BF02-6E09212B3BDE}" type="presOf" srcId="{02478D07-FD32-4680-9B12-F881F61AB74A}" destId="{4EC392A0-B1C7-473E-A0BC-1169506CA9E1}" srcOrd="0" destOrd="0" presId="urn:microsoft.com/office/officeart/2005/8/layout/orgChart1"/>
+    <dgm:cxn modelId="{3C8E69CA-ED1A-453E-8942-3E1ABD1CA350}" type="presOf" srcId="{FF4B91A4-484F-414D-AB3C-D907A9393D3B}" destId="{ADD74B38-DF6C-4EA9-9F89-C3587F2008C5}" srcOrd="1" destOrd="0" presId="urn:microsoft.com/office/officeart/2005/8/layout/orgChart1"/>
+    <dgm:cxn modelId="{854DD82D-DD82-494E-921A-57A2ED96B852}" type="presOf" srcId="{FF4B91A4-484F-414D-AB3C-D907A9393D3B}" destId="{DBD3F7A8-59C8-41E3-99A7-7BAC19FE3E03}" srcOrd="0" destOrd="0" presId="urn:microsoft.com/office/officeart/2005/8/layout/orgChart1"/>
+    <dgm:cxn modelId="{33EF83A9-295E-4758-936F-BC9E86B51ACB}" type="presOf" srcId="{5C581A97-AD55-461B-BF23-758BA3FC7878}" destId="{34A7BB92-C84D-4080-879D-51D174FDD1DD}" srcOrd="1" destOrd="0" presId="urn:microsoft.com/office/officeart/2005/8/layout/orgChart1"/>
+    <dgm:cxn modelId="{123A8AC1-2EAB-4CFA-86A7-89F30C34B8D1}" srcId="{EBD7235F-E4ED-4B01-81A4-556E90F4B78A}" destId="{0F25EEA5-6496-432A-968D-5681AB7194CF}" srcOrd="0" destOrd="0" parTransId="{AF5D327F-32FF-444B-B962-0AB8081531C6}" sibTransId="{D5D319AA-812B-4E43-B2E6-A3FF520EA5D3}"/>
+    <dgm:cxn modelId="{071A9A00-86E2-41AE-BCE1-1AF26CCD7AE8}" srcId="{F4CFA116-9483-4801-A677-8E0C03BCB787}" destId="{EBCB7ADE-3D24-4DD5-9CE0-A636154E983D}" srcOrd="2" destOrd="0" parTransId="{CEADB5CF-83C2-49E8-87C7-1AB87E79EB0E}" sibTransId="{BFA16ACA-8FAC-4196-8BAA-6AAD6FF85417}"/>
+    <dgm:cxn modelId="{829B2600-2DA8-441F-A014-0BAA3B973556}" type="presOf" srcId="{EBCB7ADE-3D24-4DD5-9CE0-A636154E983D}" destId="{E29BFD84-2709-4CEA-AA08-036238243CAF}" srcOrd="0" destOrd="0" presId="urn:microsoft.com/office/officeart/2005/8/layout/orgChart1"/>
+    <dgm:cxn modelId="{349828B6-6AC9-4866-B5CC-265017499AB5}" type="presOf" srcId="{080ED32B-5195-4C36-9DB9-994050BD7E20}" destId="{B7B7D350-C4AB-443D-AAD2-B1F6B55ED3B1}" srcOrd="0" destOrd="0" presId="urn:microsoft.com/office/officeart/2005/8/layout/orgChart1"/>
+    <dgm:cxn modelId="{F6DC671C-DBA0-4E7A-8956-7EEC7797838D}" type="presOf" srcId="{8307956A-9965-4F1D-B8A9-33B56B497E7B}" destId="{361B0747-6B1E-4FD4-906A-847C5ADEC453}" srcOrd="1" destOrd="0" presId="urn:microsoft.com/office/officeart/2005/8/layout/orgChart1"/>
+    <dgm:cxn modelId="{AF9E3085-5C43-40C5-ACC0-A1ACF374DB18}" type="presOf" srcId="{DA419E29-F721-4CBA-91D7-62F8DAA967CD}" destId="{7F59DC9C-780D-455A-ACF2-8A987AFE3373}" srcOrd="0" destOrd="0" presId="urn:microsoft.com/office/officeart/2005/8/layout/orgChart1"/>
+    <dgm:cxn modelId="{7EDF0221-E21A-4651-99E9-364309CF1698}" srcId="{D150FA8C-BC04-4F92-B9A5-E6F402A4DD1A}" destId="{66296CF0-8269-4E8C-B96C-B74FEB524570}" srcOrd="0" destOrd="0" parTransId="{525380A2-1E67-4386-A52E-ABB6F64C5ACA}" sibTransId="{761CA0CA-3116-45FC-833B-D7007B92D51E}"/>
+    <dgm:cxn modelId="{7EACFA50-4ACB-46E7-9717-1E02297C7F61}" type="presOf" srcId="{EBCB7ADE-3D24-4DD5-9CE0-A636154E983D}" destId="{05B78E22-3964-4C4C-9B1F-B1EF91714FB9}" srcOrd="1" destOrd="0" presId="urn:microsoft.com/office/officeart/2005/8/layout/orgChart1"/>
+    <dgm:cxn modelId="{A4A9D8BD-84D5-407E-9F22-01EBC6557FBE}" type="presOf" srcId="{EBD7235F-E4ED-4B01-81A4-556E90F4B78A}" destId="{4E6E3E8F-A4B1-4CBB-9110-3792B8887F62}" srcOrd="1" destOrd="0" presId="urn:microsoft.com/office/officeart/2005/8/layout/orgChart1"/>
+    <dgm:cxn modelId="{91A7B97A-1827-4E9E-9460-E486BC43D8A0}" type="presOf" srcId="{0733DA9B-F01C-4F0A-A9DB-4FA077140A26}" destId="{78A7DCAE-0483-4241-82CC-C0F94199D0C8}" srcOrd="0" destOrd="0" presId="urn:microsoft.com/office/officeart/2005/8/layout/orgChart1"/>
+    <dgm:cxn modelId="{212B77FF-8195-4958-B09D-8F8514585992}" type="presOf" srcId="{B823D977-8B22-46A3-B6CB-120DAB08D8E1}" destId="{5AF72ACF-E735-4EDE-AC99-16EC3337DF9E}" srcOrd="1" destOrd="0" presId="urn:microsoft.com/office/officeart/2005/8/layout/orgChart1"/>
+    <dgm:cxn modelId="{78879B6A-0D52-4270-9C21-F2D864244B63}" type="presOf" srcId="{D09F5C13-1589-4C17-A564-D91EC53129E8}" destId="{64C1C4B8-9499-470A-93F5-38B135D91AA7}" srcOrd="0" destOrd="0" presId="urn:microsoft.com/office/officeart/2005/8/layout/orgChart1"/>
+    <dgm:cxn modelId="{F89E4C08-F9CE-4149-A69D-64C9A53C71F5}" type="presOf" srcId="{C1981C3F-34CB-4BC7-928F-9EADDE9F91FE}" destId="{FCE1B3F4-B50B-497C-A876-71F457EE132F}" srcOrd="0" destOrd="0" presId="urn:microsoft.com/office/officeart/2005/8/layout/orgChart1"/>
+    <dgm:cxn modelId="{9FB06BCA-B396-4046-9C3D-4712BA63C7D5}" type="presOf" srcId="{C1981C3F-34CB-4BC7-928F-9EADDE9F91FE}" destId="{4BD32842-EE07-4047-9024-FD0D02C36C5E}" srcOrd="1" destOrd="0" presId="urn:microsoft.com/office/officeart/2005/8/layout/orgChart1"/>
+    <dgm:cxn modelId="{4B3A683C-81FB-4B59-99A9-4049547F8D0D}" srcId="{F4CFA116-9483-4801-A677-8E0C03BCB787}" destId="{685ABEF1-0F70-4521-A95E-6A03BFC3E1E2}" srcOrd="0" destOrd="0" parTransId="{8D7B50A5-1387-4D92-99EA-43DED7030CE6}" sibTransId="{E2CB1DB2-8E49-49E3-B496-CE66352D3591}"/>
+    <dgm:cxn modelId="{49C45714-2ADE-4EFE-B7C3-C7795AAB47FA}" type="presOf" srcId="{24C673CB-2B23-4D5C-A338-E91FD11EDCFE}" destId="{258A033C-91C8-40D1-905D-6DA0D44F4A8C}" srcOrd="1" destOrd="0" presId="urn:microsoft.com/office/officeart/2005/8/layout/orgChart1"/>
+    <dgm:cxn modelId="{B4EADDB1-AD0A-4A80-AEEA-0E86770D92D0}" type="presOf" srcId="{8828A73A-E73C-4223-8899-7C53074BABCE}" destId="{324FB175-B746-4AAB-AFA7-8430E2BEFF7B}" srcOrd="0" destOrd="0" presId="urn:microsoft.com/office/officeart/2005/8/layout/orgChart1"/>
+    <dgm:cxn modelId="{3394DB80-B8FF-4E5E-AB49-CBEB80D613D4}" type="presOf" srcId="{5C581A97-AD55-461B-BF23-758BA3FC7878}" destId="{71104638-139E-4820-BFB2-E4AC58E77DFF}" srcOrd="0" destOrd="0" presId="urn:microsoft.com/office/officeart/2005/8/layout/orgChart1"/>
+    <dgm:cxn modelId="{43856AB2-C28D-467F-8949-A50216BB57E2}" type="presOf" srcId="{4F07082B-F0B7-4B9C-AD1E-EA01026C2BBC}" destId="{E17F5197-C9BB-4502-827A-876D32091B75}" srcOrd="0" destOrd="0" presId="urn:microsoft.com/office/officeart/2005/8/layout/orgChart1"/>
+    <dgm:cxn modelId="{FFAD465E-76F5-4503-855A-EC6AA5BBEB12}" srcId="{6D1F70DE-A21D-4A31-954C-11A2F118D517}" destId="{A11D8D12-0D85-4815-B071-D826147803C9}" srcOrd="0" destOrd="0" parTransId="{1C4888A1-9228-41D0-9409-0BCA016178E6}" sibTransId="{B9F6C67B-0946-4C09-8DB2-50EBF84C305C}"/>
+    <dgm:cxn modelId="{C7EDE37B-6314-4078-9CAE-0DEB8E8F701F}" srcId="{FF4B91A4-484F-414D-AB3C-D907A9393D3B}" destId="{52017864-683C-484B-B647-30077F39C51E}" srcOrd="0" destOrd="0" parTransId="{0865B5F7-B4AD-4319-9A4E-458FF5B7203D}" sibTransId="{F6CD910A-6259-4804-93A5-15EC1B27D4D9}"/>
+    <dgm:cxn modelId="{17A1B003-C8AC-45F8-8CFF-70E9B62698D1}" type="presOf" srcId="{3CBC95DD-7B3C-4224-A59A-ECAB6DC5454F}" destId="{B8679FED-795A-4999-814E-EB463539FABB}" srcOrd="0" destOrd="0" presId="urn:microsoft.com/office/officeart/2005/8/layout/orgChart1"/>
+    <dgm:cxn modelId="{5B335273-C356-4C2C-8180-45CE5805E800}" type="presOf" srcId="{9062F9DE-9436-44A3-BFA2-F0CEB65640EA}" destId="{572F994B-8B64-4F4A-BE76-81D0E61C9C0A}" srcOrd="0" destOrd="0" presId="urn:microsoft.com/office/officeart/2005/8/layout/orgChart1"/>
+    <dgm:cxn modelId="{96A4DE36-AF59-43B5-BC11-02327521FFBC}" srcId="{91F4551C-2225-46A6-907F-CE910EE4EA28}" destId="{650A6658-5256-4E74-96A2-1AD23A2B987C}" srcOrd="0" destOrd="0" parTransId="{6B591389-9B8F-4268-8AC9-5EB4C52841C4}" sibTransId="{6A0475B0-85E3-405A-89AA-7203284C3B03}"/>
+    <dgm:cxn modelId="{85928FC1-9F9C-46AA-8CDA-4DF5ED65824F}" type="presOf" srcId="{8307956A-9965-4F1D-B8A9-33B56B497E7B}" destId="{41B1959C-0DDD-4FA1-B178-DAE750FCAFCB}" srcOrd="0" destOrd="0" presId="urn:microsoft.com/office/officeart/2005/8/layout/orgChart1"/>
+    <dgm:cxn modelId="{C79E2A4E-1770-4403-8B48-9C47ECCB4CF3}" type="presOf" srcId="{525380A2-1E67-4386-A52E-ABB6F64C5ACA}" destId="{77D6C985-292C-48F5-B723-0931C6B6FC29}" srcOrd="0" destOrd="0" presId="urn:microsoft.com/office/officeart/2005/8/layout/orgChart1"/>
+    <dgm:cxn modelId="{18AE5CAF-6213-46C6-A04B-9F93EA6A995E}" type="presOf" srcId="{6B591389-9B8F-4268-8AC9-5EB4C52841C4}" destId="{74D790BE-ECB8-4721-AB72-3D76F1AA63CE}" srcOrd="0" destOrd="0" presId="urn:microsoft.com/office/officeart/2005/8/layout/orgChart1"/>
+    <dgm:cxn modelId="{4BD7D53F-3E3E-4217-B874-F1B0996F6BF2}" type="presOf" srcId="{6664B3C0-8EC7-46FE-8190-99E818C214E3}" destId="{D9118229-FE2A-4792-997C-776A681C0A28}" srcOrd="1" destOrd="0" presId="urn:microsoft.com/office/officeart/2005/8/layout/orgChart1"/>
+    <dgm:cxn modelId="{997CAE50-CAB8-4075-9F00-10C7129D972B}" srcId="{D150FA8C-BC04-4F92-B9A5-E6F402A4DD1A}" destId="{1E0C06D5-A3E5-4724-A62D-8207A36D984F}" srcOrd="1" destOrd="0" parTransId="{7556FA20-2D8F-4FCF-B459-6FF7519B0414}" sibTransId="{CC038D44-DBF2-45CF-9AA2-57FF68631DC4}"/>
+    <dgm:cxn modelId="{5AF43ACA-E6E3-458B-ADB1-5C3B9D5667C9}" srcId="{3B250C00-8ADF-421F-833C-290495D7300F}" destId="{D09F5C13-1589-4C17-A564-D91EC53129E8}" srcOrd="0" destOrd="0" parTransId="{1943521B-DAEC-437B-BB94-484C35D7744D}" sibTransId="{41FFBE3E-AABB-47E3-8B1D-45EF824050D5}"/>
+    <dgm:cxn modelId="{8CFA424A-8132-4231-BF01-60629D0C4980}" type="presOf" srcId="{66296CF0-8269-4E8C-B96C-B74FEB524570}" destId="{3045B9F7-A0B1-40E1-8A71-B4F0D8430282}" srcOrd="1" destOrd="0" presId="urn:microsoft.com/office/officeart/2005/8/layout/orgChart1"/>
+    <dgm:cxn modelId="{0662289D-DF88-4DD2-B4CB-ED90682C3967}" type="presOf" srcId="{6D1F70DE-A21D-4A31-954C-11A2F118D517}" destId="{6B0E9E0C-D03D-4FE5-856D-481341C50F3E}" srcOrd="0" destOrd="0" presId="urn:microsoft.com/office/officeart/2005/8/layout/orgChart1"/>
+    <dgm:cxn modelId="{E43B9F20-69B7-4360-90A8-737874E5434F}" type="presOf" srcId="{1943521B-DAEC-437B-BB94-484C35D7744D}" destId="{1B80E115-BB87-4E85-9D03-5E0052582F95}" srcOrd="0" destOrd="0" presId="urn:microsoft.com/office/officeart/2005/8/layout/orgChart1"/>
+    <dgm:cxn modelId="{50766D3B-7F83-4AAA-A566-7FF7CD0119E6}" type="presOf" srcId="{E161D6EF-84FD-463B-892D-ECD70429AE46}" destId="{44AE7BF0-6D17-4C36-9DB8-F7E39948D613}" srcOrd="0" destOrd="0" presId="urn:microsoft.com/office/officeart/2005/8/layout/orgChart1"/>
+    <dgm:cxn modelId="{A802C634-520D-44BF-8AEE-95C268FE3E68}" type="presOf" srcId="{7F9F1193-463C-4603-B98E-C1C5E368F115}" destId="{AF46871B-64E6-4846-B7BE-E6540EBA5143}" srcOrd="0" destOrd="0" presId="urn:microsoft.com/office/officeart/2005/8/layout/orgChart1"/>
+    <dgm:cxn modelId="{90A0D2B3-A641-4EC4-B567-656232E1FD79}" type="presOf" srcId="{91F4551C-2225-46A6-907F-CE910EE4EA28}" destId="{433EF805-A7F5-46AA-A349-A057B312E3F4}" srcOrd="1" destOrd="0" presId="urn:microsoft.com/office/officeart/2005/8/layout/orgChart1"/>
+    <dgm:cxn modelId="{E18B52FC-EFAC-41B6-A74C-BCA3FBFA0A5F}" type="presOf" srcId="{1E0C06D5-A3E5-4724-A62D-8207A36D984F}" destId="{4DA3165B-B314-4B6E-A439-241C51AF2A2F}" srcOrd="1" destOrd="0" presId="urn:microsoft.com/office/officeart/2005/8/layout/orgChart1"/>
+    <dgm:cxn modelId="{52BDC13F-3961-448B-B6CA-1F120948AC9A}" type="presOf" srcId="{24C673CB-2B23-4D5C-A338-E91FD11EDCFE}" destId="{16078181-AEF4-4816-AA53-1B7A55D87A84}" srcOrd="0" destOrd="0" presId="urn:microsoft.com/office/officeart/2005/8/layout/orgChart1"/>
+    <dgm:cxn modelId="{7728F5D8-CA25-4CC4-8DBB-BE9089ABC6D2}" type="presOf" srcId="{3CBC95DD-7B3C-4224-A59A-ECAB6DC5454F}" destId="{C8ED7A4B-D1CD-4DFB-A221-8F8DCE75A2C0}" srcOrd="1" destOrd="0" presId="urn:microsoft.com/office/officeart/2005/8/layout/orgChart1"/>
+    <dgm:cxn modelId="{9464A418-1A8D-4C03-BC52-E2A3FE786C71}" type="presOf" srcId="{D789610D-9BC3-4CAA-86C1-79E465153F97}" destId="{5F161EBA-BA1D-4DCA-A079-51A63AB991BA}" srcOrd="1" destOrd="0" presId="urn:microsoft.com/office/officeart/2005/8/layout/orgChart1"/>
+    <dgm:cxn modelId="{83701A0F-D3D4-4267-9ED7-4B8A56E303EA}" type="presOf" srcId="{6664B3C0-8EC7-46FE-8190-99E818C214E3}" destId="{C1E2BD08-D05F-4A0C-856A-C4FE77483EBC}" srcOrd="0" destOrd="0" presId="urn:microsoft.com/office/officeart/2005/8/layout/orgChart1"/>
+    <dgm:cxn modelId="{D2138CD8-A47E-4A22-9D6D-7F267365FF50}" type="presOf" srcId="{F9306D67-988E-4301-9840-670166749096}" destId="{404CE6F8-1DC9-4578-94B7-7B0040A322AB}" srcOrd="0" destOrd="0" presId="urn:microsoft.com/office/officeart/2005/8/layout/orgChart1"/>
+    <dgm:cxn modelId="{D20D46A0-A0B8-42CC-AAEC-C89E30AE07D8}" srcId="{EBCB7ADE-3D24-4DD5-9CE0-A636154E983D}" destId="{24C673CB-2B23-4D5C-A338-E91FD11EDCFE}" srcOrd="0" destOrd="0" parTransId="{9062F9DE-9436-44A3-BFA2-F0CEB65640EA}" sibTransId="{378C9436-A86B-4B14-BA93-13A5F00FED06}"/>
+    <dgm:cxn modelId="{EA3C3467-F040-43C7-A990-F829FD9A2FF7}" type="presOf" srcId="{66296CF0-8269-4E8C-B96C-B74FEB524570}" destId="{FF9FDF31-E0F0-4E79-BB67-56C6DF657E6A}" srcOrd="0" destOrd="0" presId="urn:microsoft.com/office/officeart/2005/8/layout/orgChart1"/>
+    <dgm:cxn modelId="{A96D664B-4168-485C-90F5-914DD8C3DBE1}" srcId="{685ABEF1-0F70-4521-A95E-6A03BFC3E1E2}" destId="{3CBC95DD-7B3C-4224-A59A-ECAB6DC5454F}" srcOrd="1" destOrd="0" parTransId="{D522CDBE-E824-42F9-88DB-A27E179D7FE0}" sibTransId="{E3B738B7-09E0-442F-8B59-26BB182F0D76}"/>
+    <dgm:cxn modelId="{F61C58B0-2F69-48B0-BE19-15D98941CFDA}" srcId="{A11D8D12-0D85-4815-B071-D826147803C9}" destId="{8307956A-9965-4F1D-B8A9-33B56B497E7B}" srcOrd="0" destOrd="0" parTransId="{1ED68435-9272-4D41-9820-8CB7106C5C7E}" sibTransId="{7C67ED2D-8FBB-40C2-8A13-9CCF0FF59267}"/>
+    <dgm:cxn modelId="{079729EA-FF0A-4892-BC71-3EFC60947805}" type="presOf" srcId="{7B3D8A37-756D-45FB-856E-6E7FDAA0D6D9}" destId="{4D92EFB6-D274-41AD-A518-4C5B20789C7F}" srcOrd="0" destOrd="0" presId="urn:microsoft.com/office/officeart/2005/8/layout/orgChart1"/>
+    <dgm:cxn modelId="{B91A5003-007E-4414-90D7-F3A8039CA9B4}" type="presOf" srcId="{EBD7235F-E4ED-4B01-81A4-556E90F4B78A}" destId="{22558DD8-0E2D-471E-B4B9-DC1D1D0FA6C1}" srcOrd="0" destOrd="0" presId="urn:microsoft.com/office/officeart/2005/8/layout/orgChart1"/>
+    <dgm:cxn modelId="{44D138D2-EC20-4746-81F1-2985687B3B62}" srcId="{F9306D67-988E-4301-9840-670166749096}" destId="{02478D07-FD32-4680-9B12-F881F61AB74A}" srcOrd="0" destOrd="0" parTransId="{FC3CC6EE-ACFE-421F-933D-A8681485FAA7}" sibTransId="{FA11D810-6A06-4797-8974-9833CB90B5B8}"/>
+    <dgm:cxn modelId="{97A3ECC4-61B8-439B-8827-3A8885AE454F}" type="presOf" srcId="{685ABEF1-0F70-4521-A95E-6A03BFC3E1E2}" destId="{21BE5B0E-171A-4BAE-9793-91F28ED6C060}" srcOrd="0" destOrd="0" presId="urn:microsoft.com/office/officeart/2005/8/layout/orgChart1"/>
+    <dgm:cxn modelId="{2840F743-EA2A-47A3-8091-BD104E35C7B3}" srcId="{F4CFA116-9483-4801-A677-8E0C03BCB787}" destId="{D150FA8C-BC04-4F92-B9A5-E6F402A4DD1A}" srcOrd="1" destOrd="0" parTransId="{5A97D3FA-2B16-4BF1-B57F-661C7DF420A9}" sibTransId="{E5DFA852-FD75-4E8F-B7E6-EF286D728832}"/>
+    <dgm:cxn modelId="{113ACB74-E120-4BC4-AE73-0E83D11A5926}" type="presOf" srcId="{8D7B50A5-1387-4D92-99EA-43DED7030CE6}" destId="{C4BE4560-63E4-45A2-8B1E-BBB6929472E7}" srcOrd="0" destOrd="0" presId="urn:microsoft.com/office/officeart/2005/8/layout/orgChart1"/>
     <dgm:cxn modelId="{1FF7954A-A300-4B79-BC73-5660E1D639A5}" srcId="{6D1F70DE-A21D-4A31-954C-11A2F118D517}" destId="{C9EF8ED2-B260-4671-BB4D-BFDD61DB5AEB}" srcOrd="1" destOrd="0" parTransId="{D938C649-FD7F-4D79-8557-564EF387DB6D}" sibTransId="{B08EE20A-D3DA-44A1-B225-123CDB01586F}"/>
-    <dgm:cxn modelId="{2976CEE7-BF31-418D-A9BB-90BDAFE779C0}" type="presOf" srcId="{EBCB7ADE-3D24-4DD5-9CE0-A636154E983D}" destId="{E29BFD84-2709-4CEA-AA08-036238243CAF}" srcOrd="0" destOrd="0" presId="urn:microsoft.com/office/officeart/2005/8/layout/orgChart1"/>
-    <dgm:cxn modelId="{173728AB-4853-4A61-BA83-575DE8D6D829}" type="presOf" srcId="{99792D08-ED4D-453F-8EEC-4EEDB0965D35}" destId="{16F9E105-4909-4382-8E8A-12C728612997}" srcOrd="0" destOrd="0" presId="urn:microsoft.com/office/officeart/2005/8/layout/orgChart1"/>
-    <dgm:cxn modelId="{5AB0E977-152A-4EA0-8F35-DA24F9F76A1D}" type="presOf" srcId="{8828A73A-E73C-4223-8899-7C53074BABCE}" destId="{16C86CBF-21F4-466E-970E-41ADD14F64C3}" srcOrd="1" destOrd="0" presId="urn:microsoft.com/office/officeart/2005/8/layout/orgChart1"/>
-    <dgm:cxn modelId="{F9E1A101-6891-4B0E-B77E-E39061BFA243}" type="presOf" srcId="{B91AE7D3-BDA9-4C88-8A8C-1D9048B14040}" destId="{C84A89CE-2FF6-48E1-98A4-C30E861C6796}" srcOrd="0" destOrd="0" presId="urn:microsoft.com/office/officeart/2005/8/layout/orgChart1"/>
-    <dgm:cxn modelId="{D7701926-6F3A-4CEF-86AB-0DDBE933B023}" type="presOf" srcId="{D789610D-9BC3-4CAA-86C1-79E465153F97}" destId="{5F161EBA-BA1D-4DCA-A079-51A63AB991BA}" srcOrd="1" destOrd="0" presId="urn:microsoft.com/office/officeart/2005/8/layout/orgChart1"/>
-    <dgm:cxn modelId="{669D608D-618B-4ABA-AFFA-FADF4A524C88}" srcId="{1E0C06D5-A3E5-4724-A62D-8207A36D984F}" destId="{6664B3C0-8EC7-46FE-8190-99E818C214E3}" srcOrd="1" destOrd="0" parTransId="{080ED32B-5195-4C36-9DB9-994050BD7E20}" sibTransId="{31D7314E-EAB2-4D6F-9567-38DA7C2A7163}"/>
-    <dgm:cxn modelId="{BF947DC3-295F-4252-96BF-0AA642E4DFEF}" type="presOf" srcId="{1E0C06D5-A3E5-4724-A62D-8207A36D984F}" destId="{4DA3165B-B314-4B6E-A439-241C51AF2A2F}" srcOrd="1" destOrd="0" presId="urn:microsoft.com/office/officeart/2005/8/layout/orgChart1"/>
-    <dgm:cxn modelId="{93717B6C-B7EC-4D2A-8FA2-7E501BCD2852}" type="presOf" srcId="{650A6658-5256-4E74-96A2-1AD23A2B987C}" destId="{79A72733-84BF-4ABA-95B9-F7A7A6E57568}" srcOrd="1" destOrd="0" presId="urn:microsoft.com/office/officeart/2005/8/layout/orgChart1"/>
-    <dgm:cxn modelId="{8D4D86E8-45A1-4619-BCBE-371BE89338F6}" type="presOf" srcId="{C1981C3F-34CB-4BC7-928F-9EADDE9F91FE}" destId="{4BD32842-EE07-4047-9024-FD0D02C36C5E}" srcOrd="1" destOrd="0" presId="urn:microsoft.com/office/officeart/2005/8/layout/orgChart1"/>
-    <dgm:cxn modelId="{1AAF799C-464B-41AA-8CFA-5BB1340F75D8}" type="presOf" srcId="{A11D8D12-0D85-4815-B071-D826147803C9}" destId="{14D7B720-8B38-42EF-AAF6-88C784BED8C8}" srcOrd="0" destOrd="0" presId="urn:microsoft.com/office/officeart/2005/8/layout/orgChart1"/>
-    <dgm:cxn modelId="{1311E80F-EFD5-4028-BA65-D63229663F06}" type="presOf" srcId="{6B591389-9B8F-4268-8AC9-5EB4C52841C4}" destId="{74D790BE-ECB8-4721-AB72-3D76F1AA63CE}" srcOrd="0" destOrd="0" presId="urn:microsoft.com/office/officeart/2005/8/layout/orgChart1"/>
-    <dgm:cxn modelId="{AA42172E-D0A8-40EE-B497-1F053FAEB8CD}" type="presOf" srcId="{522C9B76-4306-4FEF-81BF-FA059AFB608F}" destId="{4925A729-4399-4A27-8143-AF2A2BB04DEE}" srcOrd="0" destOrd="0" presId="urn:microsoft.com/office/officeart/2005/8/layout/orgChart1"/>
-    <dgm:cxn modelId="{FD37ABF3-1AE3-4744-B7CB-A13B8D137CCF}" type="presOf" srcId="{8A856B5D-5C5D-4AD2-B6D7-AA222BCD795F}" destId="{DCBE7CA5-FA81-4A1C-9DA4-CEB652A2C659}" srcOrd="1" destOrd="0" presId="urn:microsoft.com/office/officeart/2005/8/layout/orgChart1"/>
-    <dgm:cxn modelId="{A96D664B-4168-485C-90F5-914DD8C3DBE1}" srcId="{685ABEF1-0F70-4521-A95E-6A03BFC3E1E2}" destId="{3CBC95DD-7B3C-4224-A59A-ECAB6DC5454F}" srcOrd="1" destOrd="0" parTransId="{D522CDBE-E824-42F9-88DB-A27E179D7FE0}" sibTransId="{E3B738B7-09E0-442F-8B59-26BB182F0D76}"/>
-    <dgm:cxn modelId="{EB7BC1AB-28C3-40C7-AD18-0ACE3E20E6DD}" type="presOf" srcId="{C504F9B7-7C71-48BB-8319-F180E25304C5}" destId="{A6E8FA85-B864-4604-A354-4D55DC3D63E5}" srcOrd="0" destOrd="0" presId="urn:microsoft.com/office/officeart/2005/8/layout/orgChart1"/>
-    <dgm:cxn modelId="{8A18184D-40E0-4626-A683-B7F46538430E}" type="presOf" srcId="{8828A73A-E73C-4223-8899-7C53074BABCE}" destId="{324FB175-B746-4AAB-AFA7-8430E2BEFF7B}" srcOrd="0" destOrd="0" presId="urn:microsoft.com/office/officeart/2005/8/layout/orgChart1"/>
-    <dgm:cxn modelId="{C754E6AF-AB99-4F72-8F5C-33093D9428A2}" type="presOf" srcId="{C9EF8ED2-B260-4671-BB4D-BFDD61DB5AEB}" destId="{866FCAA0-D9B0-4CD0-9343-C87DA1A58CB5}" srcOrd="1" destOrd="0" presId="urn:microsoft.com/office/officeart/2005/8/layout/orgChart1"/>
-    <dgm:cxn modelId="{E0CBA11B-83AA-4693-A9B7-4635090DA7CD}" srcId="{F4CFA116-9483-4801-A677-8E0C03BCB787}" destId="{5C581A97-AD55-461B-BF23-758BA3FC7878}" srcOrd="3" destOrd="0" parTransId="{3236D966-39A0-4905-8FBB-E18B9030FAE2}" sibTransId="{C825733A-DFE0-4D81-9A5E-271D0BCA1150}"/>
-    <dgm:cxn modelId="{18864523-30F2-454E-8881-464E7560C5AE}" type="presOf" srcId="{1ED68435-9272-4D41-9820-8CB7106C5C7E}" destId="{00A63F63-6D7F-4EB7-A5D6-56491E305B91}" srcOrd="0" destOrd="0" presId="urn:microsoft.com/office/officeart/2005/8/layout/orgChart1"/>
-    <dgm:cxn modelId="{0F526AB3-E486-42FD-AAAE-B44518542951}" type="presOf" srcId="{B823D977-8B22-46A3-B6CB-120DAB08D8E1}" destId="{C20DEDAE-82BD-4EA5-AE7E-7EFAC5BAFBE1}" srcOrd="0" destOrd="0" presId="urn:microsoft.com/office/officeart/2005/8/layout/orgChart1"/>
-    <dgm:cxn modelId="{56754BB9-A729-43EE-85FC-0A5EF9D137AF}" type="presOf" srcId="{FC3CC6EE-ACFE-421F-933D-A8681485FAA7}" destId="{14572938-DA58-453F-B775-41A08C52A0B9}" srcOrd="0" destOrd="0" presId="urn:microsoft.com/office/officeart/2005/8/layout/orgChart1"/>
-    <dgm:cxn modelId="{793E0934-085B-47D6-B20F-A003D6541640}" type="presOf" srcId="{3236D966-39A0-4905-8FBB-E18B9030FAE2}" destId="{4B2D9F17-6594-409F-8FE7-10321F2CF873}" srcOrd="0" destOrd="0" presId="urn:microsoft.com/office/officeart/2005/8/layout/orgChart1"/>
-    <dgm:cxn modelId="{2840F743-EA2A-47A3-8091-BD104E35C7B3}" srcId="{F4CFA116-9483-4801-A677-8E0C03BCB787}" destId="{D150FA8C-BC04-4F92-B9A5-E6F402A4DD1A}" srcOrd="1" destOrd="0" parTransId="{5A97D3FA-2B16-4BF1-B57F-661C7DF420A9}" sibTransId="{E5DFA852-FD75-4E8F-B7E6-EF286D728832}"/>
-    <dgm:cxn modelId="{071A9A00-86E2-41AE-BCE1-1AF26CCD7AE8}" srcId="{F4CFA116-9483-4801-A677-8E0C03BCB787}" destId="{EBCB7ADE-3D24-4DD5-9CE0-A636154E983D}" srcOrd="2" destOrd="0" parTransId="{CEADB5CF-83C2-49E8-87C7-1AB87E79EB0E}" sibTransId="{BFA16ACA-8FAC-4196-8BAA-6AAD6FF85417}"/>
-    <dgm:cxn modelId="{89A0796A-A3AD-4384-A546-E0ACDE6200C9}" type="presOf" srcId="{8D7B50A5-1387-4D92-99EA-43DED7030CE6}" destId="{C4BE4560-63E4-45A2-8B1E-BBB6929472E7}" srcOrd="0" destOrd="0" presId="urn:microsoft.com/office/officeart/2005/8/layout/orgChart1"/>
-    <dgm:cxn modelId="{734E4B9B-7D91-4AD0-9998-9AAD65B5A51D}" type="presOf" srcId="{F6FA7CC5-2F06-4A9D-9293-EA18095D4568}" destId="{DE82BCA9-8111-411F-899B-280580A3E1AA}" srcOrd="0" destOrd="0" presId="urn:microsoft.com/office/officeart/2005/8/layout/orgChart1"/>
-    <dgm:cxn modelId="{9DF8BFB0-8997-458D-BFD7-ADBD06A390C7}" type="presOf" srcId="{66296CF0-8269-4E8C-B96C-B74FEB524570}" destId="{FF9FDF31-E0F0-4E79-BB67-56C6DF657E6A}" srcOrd="0" destOrd="0" presId="urn:microsoft.com/office/officeart/2005/8/layout/orgChart1"/>
-    <dgm:cxn modelId="{FF7CC01D-01EC-437F-8A2A-37C54A9CED90}" type="presOf" srcId="{ADCD1D3A-E67C-4D4F-8290-1E3DD231FAE0}" destId="{D6EEA94A-E3B7-4937-B8A8-9E54CA20FA9D}" srcOrd="0" destOrd="0" presId="urn:microsoft.com/office/officeart/2005/8/layout/orgChart1"/>
+    <dgm:cxn modelId="{D3A86D8D-44A7-4E09-B6B7-6C0FA9354637}" type="presOf" srcId="{ADCD1D3A-E67C-4D4F-8290-1E3DD231FAE0}" destId="{D6EEA94A-E3B7-4937-B8A8-9E54CA20FA9D}" srcOrd="0" destOrd="0" presId="urn:microsoft.com/office/officeart/2005/8/layout/orgChart1"/>
+    <dgm:cxn modelId="{B1AABDFE-ED6F-4BE9-A6C4-C03614D28158}" type="presOf" srcId="{650A6658-5256-4E74-96A2-1AD23A2B987C}" destId="{79A72733-84BF-4ABA-95B9-F7A7A6E57568}" srcOrd="1" destOrd="0" presId="urn:microsoft.com/office/officeart/2005/8/layout/orgChart1"/>
+    <dgm:cxn modelId="{050643BA-E206-47DB-AB1B-6AC1C1CEA42B}" type="presOf" srcId="{91F4551C-2225-46A6-907F-CE910EE4EA28}" destId="{E9F5420C-8A03-4328-A77C-F27E2FF6D55A}" srcOrd="0" destOrd="0" presId="urn:microsoft.com/office/officeart/2005/8/layout/orgChart1"/>
+    <dgm:cxn modelId="{07D890B5-5128-457F-92AC-61F2A20471FC}" type="presOf" srcId="{52017864-683C-484B-B647-30077F39C51E}" destId="{5790CD1E-D65E-4C02-9001-B1A9B96B0C03}" srcOrd="1" destOrd="0" presId="urn:microsoft.com/office/officeart/2005/8/layout/orgChart1"/>
+    <dgm:cxn modelId="{A05A1AEF-FA8B-4197-AD4B-6AF6688AFA6E}" srcId="{1E0C06D5-A3E5-4724-A62D-8207A36D984F}" destId="{F9306D67-988E-4301-9840-670166749096}" srcOrd="2" destOrd="0" parTransId="{522C9B76-4306-4FEF-81BF-FA059AFB608F}" sibTransId="{9FE15CEF-41BA-4E6C-AD32-8840CA1F4A1B}"/>
+    <dgm:cxn modelId="{3C94CD14-9EC1-45F9-9235-3D583AF61F60}" type="presOf" srcId="{A11D8D12-0D85-4815-B071-D826147803C9}" destId="{4D72F34F-178F-4CC2-80C5-17D8C631EE02}" srcOrd="1" destOrd="0" presId="urn:microsoft.com/office/officeart/2005/8/layout/orgChart1"/>
+    <dgm:cxn modelId="{E6522CBC-DCAC-4427-A00B-531F493DA758}" type="presOf" srcId="{11CB7888-5FD2-4BBD-905B-E47C6E737A72}" destId="{3687CDAB-BF07-4DF0-91FD-6CF8D8EF11D7}" srcOrd="0" destOrd="0" presId="urn:microsoft.com/office/officeart/2005/8/layout/orgChart1"/>
+    <dgm:cxn modelId="{C5016D7F-826B-403C-85A5-3BED564743B4}" type="presOf" srcId="{CEADB5CF-83C2-49E8-87C7-1AB87E79EB0E}" destId="{F19C9902-E591-4DB3-B840-65D7B9A317C8}" srcOrd="0" destOrd="0" presId="urn:microsoft.com/office/officeart/2005/8/layout/orgChart1"/>
+    <dgm:cxn modelId="{F7F387F1-A2A8-4323-9AF2-077DC5D92194}" type="presOf" srcId="{94B4DF6B-E590-47DF-B382-5536FCD1D922}" destId="{012E4F50-FFDB-4B7D-9EEC-77E1DB96CB94}" srcOrd="0" destOrd="0" presId="urn:microsoft.com/office/officeart/2005/8/layout/orgChart1"/>
+    <dgm:cxn modelId="{75D0F536-BD54-469C-85B2-61E2D0D4E577}" srcId="{B823D977-8B22-46A3-B6CB-120DAB08D8E1}" destId="{7B3D8A37-756D-45FB-856E-6E7FDAA0D6D9}" srcOrd="0" destOrd="0" parTransId="{4F07082B-F0B7-4B9C-AD1E-EA01026C2BBC}" sibTransId="{46A356F0-EE6A-46EA-9998-647C408A4D8B}"/>
+    <dgm:cxn modelId="{95FDD59A-F05B-4350-A5DB-1BA6AC963FE3}" type="presOf" srcId="{3B250C00-8ADF-421F-833C-290495D7300F}" destId="{0D1D336A-1060-48C9-9559-74A9A84A25A4}" srcOrd="1" destOrd="0" presId="urn:microsoft.com/office/officeart/2005/8/layout/orgChart1"/>
+    <dgm:cxn modelId="{C3543B42-FAB5-423D-B913-B86E974A33F0}" type="presOf" srcId="{ACC70205-0AEE-4F8B-BC0B-576365D4A9F4}" destId="{CC8982DC-E424-4DAA-8F4B-176D3D286810}" srcOrd="1" destOrd="0" presId="urn:microsoft.com/office/officeart/2005/8/layout/orgChart1"/>
+    <dgm:cxn modelId="{BAC11640-EE8E-4B04-9D1C-6966F903A899}" type="presOf" srcId="{F9306D67-988E-4301-9840-670166749096}" destId="{FAB81543-B810-4423-9F1A-D954F1C69171}" srcOrd="1" destOrd="0" presId="urn:microsoft.com/office/officeart/2005/8/layout/orgChart1"/>
+    <dgm:cxn modelId="{8AC30B4C-C11F-4E1A-9ED5-FA7B9FA9B7EE}" type="presOf" srcId="{99792D08-ED4D-453F-8EEC-4EEDB0965D35}" destId="{16F9E105-4909-4382-8E8A-12C728612997}" srcOrd="0" destOrd="0" presId="urn:microsoft.com/office/officeart/2005/8/layout/orgChart1"/>
+    <dgm:cxn modelId="{6F6CBF97-B9B4-4BD5-A958-8CA49AC4FEE6}" type="presOf" srcId="{685ABEF1-0F70-4521-A95E-6A03BFC3E1E2}" destId="{CB34DD40-DA62-40AF-B9D4-22EDBCE4AB93}" srcOrd="1" destOrd="0" presId="urn:microsoft.com/office/officeart/2005/8/layout/orgChart1"/>
+    <dgm:cxn modelId="{A0805C4F-566E-4C95-B66F-1FCD8085C5EC}" type="presOf" srcId="{6A538034-AA11-42FE-B21F-9067A9D7A550}" destId="{F1F3DF29-2EBF-4E74-B2C5-B707FCA3227B}" srcOrd="0" destOrd="0" presId="urn:microsoft.com/office/officeart/2005/8/layout/orgChart1"/>
+    <dgm:cxn modelId="{CE78AAD8-122C-4653-BDC0-258BA108DC99}" type="presOf" srcId="{3236D966-39A0-4905-8FBB-E18B9030FAE2}" destId="{4B2D9F17-6594-409F-8FE7-10321F2CF873}" srcOrd="0" destOrd="0" presId="urn:microsoft.com/office/officeart/2005/8/layout/orgChart1"/>
     <dgm:cxn modelId="{A8187D46-C513-41E4-9C63-AEC3CD735D7E}" srcId="{66296CF0-8269-4E8C-B96C-B74FEB524570}" destId="{FF4B91A4-484F-414D-AB3C-D907A9393D3B}" srcOrd="0" destOrd="0" parTransId="{1C77D067-717B-4D91-818A-34158DC8E4C2}" sibTransId="{D84DB1C2-064E-4062-B80B-C4256A04A653}"/>
-    <dgm:cxn modelId="{255A6CE2-BB38-46EF-8E2F-1CB4F9868537}" type="presOf" srcId="{0733DA9B-F01C-4F0A-A9DB-4FA077140A26}" destId="{78A7DCAE-0483-4241-82CC-C0F94199D0C8}" srcOrd="0" destOrd="0" presId="urn:microsoft.com/office/officeart/2005/8/layout/orgChart1"/>
-    <dgm:cxn modelId="{75D0F536-BD54-469C-85B2-61E2D0D4E577}" srcId="{B823D977-8B22-46A3-B6CB-120DAB08D8E1}" destId="{7B3D8A37-756D-45FB-856E-6E7FDAA0D6D9}" srcOrd="0" destOrd="0" parTransId="{4F07082B-F0B7-4B9C-AD1E-EA01026C2BBC}" sibTransId="{46A356F0-EE6A-46EA-9998-647C408A4D8B}"/>
-    <dgm:cxn modelId="{BA485303-8623-49F6-88F8-544E73906E38}" type="presOf" srcId="{A11D8D12-0D85-4815-B071-D826147803C9}" destId="{4D72F34F-178F-4CC2-80C5-17D8C631EE02}" srcOrd="1" destOrd="0" presId="urn:microsoft.com/office/officeart/2005/8/layout/orgChart1"/>
-    <dgm:cxn modelId="{E6A68143-B6FF-4EA1-9BCE-C2654894C192}" type="presOf" srcId="{525380A2-1E67-4386-A52E-ABB6F64C5ACA}" destId="{77D6C985-292C-48F5-B723-0931C6B6FC29}" srcOrd="0" destOrd="0" presId="urn:microsoft.com/office/officeart/2005/8/layout/orgChart1"/>
-    <dgm:cxn modelId="{68C83845-C8A0-4817-9F24-176944AA7F46}" type="presOf" srcId="{F4CFA116-9483-4801-A677-8E0C03BCB787}" destId="{DC8CF87F-45E9-45DE-9FF9-D83C6444675A}" srcOrd="0" destOrd="0" presId="urn:microsoft.com/office/officeart/2005/8/layout/orgChart1"/>
-    <dgm:cxn modelId="{9173BD4A-A20B-4528-9F12-CFF483479A15}" type="presOf" srcId="{F4CFA116-9483-4801-A677-8E0C03BCB787}" destId="{C9FCFA3A-5B6F-4164-B900-5577BF9DD04B}" srcOrd="1" destOrd="0" presId="urn:microsoft.com/office/officeart/2005/8/layout/orgChart1"/>
-    <dgm:cxn modelId="{FDE459CD-1962-43D9-B131-01159A9965A0}" type="presOf" srcId="{0F25EEA5-6496-432A-968D-5681AB7194CF}" destId="{474BC998-0722-40D3-82EB-1225132D866F}" srcOrd="0" destOrd="0" presId="urn:microsoft.com/office/officeart/2005/8/layout/orgChart1"/>
-    <dgm:cxn modelId="{3352BDD8-4D7F-4D1C-BB6B-DEEDAED43BE1}" type="presOf" srcId="{8307956A-9965-4F1D-B8A9-33B56B497E7B}" destId="{361B0747-6B1E-4FD4-906A-847C5ADEC453}" srcOrd="1" destOrd="0" presId="urn:microsoft.com/office/officeart/2005/8/layout/orgChart1"/>
-    <dgm:cxn modelId="{BB9A0FF4-4C50-4BE7-B3E8-86AA783EA70E}" type="presOf" srcId="{ACC70205-0AEE-4F8B-BC0B-576365D4A9F4}" destId="{3352902E-102E-4C36-81D4-1A0005BE700A}" srcOrd="0" destOrd="0" presId="urn:microsoft.com/office/officeart/2005/8/layout/orgChart1"/>
-    <dgm:cxn modelId="{9DA790EC-045B-423E-A36C-5E570EAD0738}" type="presOf" srcId="{8A856B5D-5C5D-4AD2-B6D7-AA222BCD795F}" destId="{2B956B53-57CE-4672-80BD-36E589C9EB37}" srcOrd="0" destOrd="0" presId="urn:microsoft.com/office/officeart/2005/8/layout/orgChart1"/>
-    <dgm:cxn modelId="{F1E7E24B-AAE5-460F-AF40-343E3F101BAA}" srcId="{6664B3C0-8EC7-46FE-8190-99E818C214E3}" destId="{DA419E29-F721-4CBA-91D7-62F8DAA967CD}" srcOrd="0" destOrd="0" parTransId="{B91AE7D3-BDA9-4C88-8A8C-1D9048B14040}" sibTransId="{9495F970-E57F-4E34-A827-891A5F886A76}"/>
-    <dgm:cxn modelId="{9B36E394-C815-4358-9F0B-9F3F1CF7DB37}" type="presOf" srcId="{D789610D-9BC3-4CAA-86C1-79E465153F97}" destId="{9568E2FD-6250-4100-BBB9-E735D941FEB7}" srcOrd="0" destOrd="0" presId="urn:microsoft.com/office/officeart/2005/8/layout/orgChart1"/>
-    <dgm:cxn modelId="{6CA5CC10-6395-4E5D-BF8F-90C78C279D18}" type="presOf" srcId="{7B3D8A37-756D-45FB-856E-6E7FDAA0D6D9}" destId="{FFC2C706-ECED-4ED6-8072-720BCF4C043A}" srcOrd="1" destOrd="0" presId="urn:microsoft.com/office/officeart/2005/8/layout/orgChart1"/>
-    <dgm:cxn modelId="{BBECC851-4783-4563-BBB3-2A9CEA67DF60}" type="presOf" srcId="{DA419E29-F721-4CBA-91D7-62F8DAA967CD}" destId="{7F59DC9C-780D-455A-ACF2-8A987AFE3373}" srcOrd="0" destOrd="0" presId="urn:microsoft.com/office/officeart/2005/8/layout/orgChart1"/>
-    <dgm:cxn modelId="{D1D62E28-36E8-4E45-A4E2-8B6C134F9D88}" type="presOf" srcId="{24C673CB-2B23-4D5C-A338-E91FD11EDCFE}" destId="{258A033C-91C8-40D1-905D-6DA0D44F4A8C}" srcOrd="1" destOrd="0" presId="urn:microsoft.com/office/officeart/2005/8/layout/orgChart1"/>
-    <dgm:cxn modelId="{17566356-9B32-4B2D-87EC-B4F5F8BBBA8E}" type="presOf" srcId="{7556FA20-2D8F-4FCF-B459-6FF7519B0414}" destId="{380405C3-F141-41AB-B1A5-505B1C15EB88}" srcOrd="0" destOrd="0" presId="urn:microsoft.com/office/officeart/2005/8/layout/orgChart1"/>
-    <dgm:cxn modelId="{FFAD465E-76F5-4503-855A-EC6AA5BBEB12}" srcId="{6D1F70DE-A21D-4A31-954C-11A2F118D517}" destId="{A11D8D12-0D85-4815-B071-D826147803C9}" srcOrd="0" destOrd="0" parTransId="{1C4888A1-9228-41D0-9409-0BCA016178E6}" sibTransId="{B9F6C67B-0946-4C09-8DB2-50EBF84C305C}"/>
-    <dgm:cxn modelId="{44D138D2-EC20-4746-81F1-2985687B3B62}" srcId="{F9306D67-988E-4301-9840-670166749096}" destId="{02478D07-FD32-4680-9B12-F881F61AB74A}" srcOrd="0" destOrd="0" parTransId="{FC3CC6EE-ACFE-421F-933D-A8681485FAA7}" sibTransId="{FA11D810-6A06-4797-8974-9833CB90B5B8}"/>
-    <dgm:cxn modelId="{987C83D1-7D3D-4576-82B7-940EA805853E}" type="presOf" srcId="{F9306D67-988E-4301-9840-670166749096}" destId="{404CE6F8-1DC9-4578-94B7-7B0040A322AB}" srcOrd="0" destOrd="0" presId="urn:microsoft.com/office/officeart/2005/8/layout/orgChart1"/>
-    <dgm:cxn modelId="{91CE1564-04F9-4CCC-8E23-DCD047D8A671}" type="presOf" srcId="{F9306D67-988E-4301-9840-670166749096}" destId="{FAB81543-B810-4423-9F1A-D954F1C69171}" srcOrd="1" destOrd="0" presId="urn:microsoft.com/office/officeart/2005/8/layout/orgChart1"/>
-    <dgm:cxn modelId="{885EAAEF-2145-4F85-A1FD-4A055E68738F}" type="presOf" srcId="{3CBC95DD-7B3C-4224-A59A-ECAB6DC5454F}" destId="{B8679FED-795A-4999-814E-EB463539FABB}" srcOrd="0" destOrd="0" presId="urn:microsoft.com/office/officeart/2005/8/layout/orgChart1"/>
+    <dgm:cxn modelId="{405B8C1B-7388-4779-AE2B-1CD49C719347}" type="presOf" srcId="{D522CDBE-E824-42F9-88DB-A27E179D7FE0}" destId="{D9234F6C-849A-4C42-BCF1-4033E4895DBC}" srcOrd="0" destOrd="0" presId="urn:microsoft.com/office/officeart/2005/8/layout/orgChart1"/>
+    <dgm:cxn modelId="{3AE99481-6EA6-4075-939B-FC66049FF2E5}" srcId="{3B250C00-8ADF-421F-833C-290495D7300F}" destId="{ACC70205-0AEE-4F8B-BC0B-576365D4A9F4}" srcOrd="2" destOrd="0" parTransId="{E161D6EF-84FD-463B-892D-ECD70429AE46}" sibTransId="{2E71BA55-FAB9-479D-8B5C-4D87F43A84CF}"/>
+    <dgm:cxn modelId="{3D7EF41C-13C0-4669-B43B-F6968366623D}" type="presOf" srcId="{A11D8D12-0D85-4815-B071-D826147803C9}" destId="{14D7B720-8B38-42EF-AAF6-88C784BED8C8}" srcOrd="0" destOrd="0" presId="urn:microsoft.com/office/officeart/2005/8/layout/orgChart1"/>
     <dgm:cxn modelId="{0F8EEC2E-02B7-49FB-AEA7-7B67132FD937}" srcId="{66296CF0-8269-4E8C-B96C-B74FEB524570}" destId="{B823D977-8B22-46A3-B6CB-120DAB08D8E1}" srcOrd="1" destOrd="0" parTransId="{99792D08-ED4D-453F-8EEC-4EEDB0965D35}" sibTransId="{C8FD0ED9-CCC8-497E-B8D6-2295052D69B4}"/>
-    <dgm:cxn modelId="{3F29FA48-B36B-4427-A31F-3EDDC5D5DF5F}" type="presOf" srcId="{685ABEF1-0F70-4521-A95E-6A03BFC3E1E2}" destId="{21BE5B0E-171A-4BAE-9793-91F28ED6C060}" srcOrd="0" destOrd="0" presId="urn:microsoft.com/office/officeart/2005/8/layout/orgChart1"/>
-    <dgm:cxn modelId="{4B3A683C-81FB-4B59-99A9-4049547F8D0D}" srcId="{F4CFA116-9483-4801-A677-8E0C03BCB787}" destId="{685ABEF1-0F70-4521-A95E-6A03BFC3E1E2}" srcOrd="0" destOrd="0" parTransId="{8D7B50A5-1387-4D92-99EA-43DED7030CE6}" sibTransId="{E2CB1DB2-8E49-49E3-B496-CE66352D3591}"/>
-    <dgm:cxn modelId="{E1897BE7-EAB0-41F3-9C8D-18ACA0EA7E28}" type="presOf" srcId="{94B4DF6B-E590-47DF-B382-5536FCD1D922}" destId="{8732ADDF-A947-4407-A208-B63ABE53B5FA}" srcOrd="1" destOrd="0" presId="urn:microsoft.com/office/officeart/2005/8/layout/orgChart1"/>
-    <dgm:cxn modelId="{D20D46A0-A0B8-42CC-AAEC-C89E30AE07D8}" srcId="{EBCB7ADE-3D24-4DD5-9CE0-A636154E983D}" destId="{24C673CB-2B23-4D5C-A338-E91FD11EDCFE}" srcOrd="0" destOrd="0" parTransId="{9062F9DE-9436-44A3-BFA2-F0CEB65640EA}" sibTransId="{378C9436-A86B-4B14-BA93-13A5F00FED06}"/>
-    <dgm:cxn modelId="{E845367D-51D8-4D7C-A249-94F2746DA676}" type="presOf" srcId="{91F4551C-2225-46A6-907F-CE910EE4EA28}" destId="{E9F5420C-8A03-4328-A77C-F27E2FF6D55A}" srcOrd="0" destOrd="0" presId="urn:microsoft.com/office/officeart/2005/8/layout/orgChart1"/>
-    <dgm:cxn modelId="{5A01C07A-E816-4C95-B102-A69D77B1E2C2}" type="presOf" srcId="{080ED32B-5195-4C36-9DB9-994050BD7E20}" destId="{B7B7D350-C4AB-443D-AAD2-B1F6B55ED3B1}" srcOrd="0" destOrd="0" presId="urn:microsoft.com/office/officeart/2005/8/layout/orgChart1"/>
-    <dgm:cxn modelId="{218E0EB8-B575-4BCC-8DC6-3B37464E7F23}" type="presOf" srcId="{DCD3FFDF-799D-4A8C-8709-6617AAF83DE0}" destId="{7AF87451-6021-4640-9C8D-13D16A09B7BC}" srcOrd="0" destOrd="0" presId="urn:microsoft.com/office/officeart/2005/8/layout/orgChart1"/>
-    <dgm:cxn modelId="{9DAF2C90-14B8-426B-95C7-622A4B90ADED}" type="presOf" srcId="{5C581A97-AD55-461B-BF23-758BA3FC7878}" destId="{71104638-139E-4820-BFB2-E4AC58E77DFF}" srcOrd="0" destOrd="0" presId="urn:microsoft.com/office/officeart/2005/8/layout/orgChart1"/>
-    <dgm:cxn modelId="{B318C289-23AA-4310-8E10-E7CA2924372C}" type="presOf" srcId="{9062F9DE-9436-44A3-BFA2-F0CEB65640EA}" destId="{572F994B-8B64-4F4A-BE76-81D0E61C9C0A}" srcOrd="0" destOrd="0" presId="urn:microsoft.com/office/officeart/2005/8/layout/orgChart1"/>
-    <dgm:cxn modelId="{B4FF06EA-6BDF-43EF-A9F2-37196F008555}" type="presOf" srcId="{EBCB7ADE-3D24-4DD5-9CE0-A636154E983D}" destId="{05B78E22-3964-4C4C-9B1F-B1EF91714FB9}" srcOrd="1" destOrd="0" presId="urn:microsoft.com/office/officeart/2005/8/layout/orgChart1"/>
-    <dgm:cxn modelId="{F61C58B0-2F69-48B0-BE19-15D98941CFDA}" srcId="{A11D8D12-0D85-4815-B071-D826147803C9}" destId="{8307956A-9965-4F1D-B8A9-33B56B497E7B}" srcOrd="0" destOrd="0" parTransId="{1ED68435-9272-4D41-9820-8CB7106C5C7E}" sibTransId="{7C67ED2D-8FBB-40C2-8A13-9CCF0FF59267}"/>
-    <dgm:cxn modelId="{7CCF1BC1-7B77-48C9-A75D-CB51FB40140C}" type="presOf" srcId="{6664B3C0-8EC7-46FE-8190-99E818C214E3}" destId="{C1E2BD08-D05F-4A0C-856A-C4FE77483EBC}" srcOrd="0" destOrd="0" presId="urn:microsoft.com/office/officeart/2005/8/layout/orgChart1"/>
-    <dgm:cxn modelId="{1F358A68-5108-4F0D-B7B5-68AB8B835330}" srcId="{8A856B5D-5C5D-4AD2-B6D7-AA222BCD795F}" destId="{8828A73A-E73C-4223-8899-7C53074BABCE}" srcOrd="0" destOrd="0" parTransId="{6A538034-AA11-42FE-B21F-9067A9D7A550}" sibTransId="{37FBC015-3952-403D-BA2E-B387324B243E}"/>
-    <dgm:cxn modelId="{D36811F9-52B2-4DD5-AD04-9F540C5A8AC9}" type="presOf" srcId="{52017864-683C-484B-B647-30077F39C51E}" destId="{5790CD1E-D65E-4C02-9001-B1A9B96B0C03}" srcOrd="1" destOrd="0" presId="urn:microsoft.com/office/officeart/2005/8/layout/orgChart1"/>
-    <dgm:cxn modelId="{748E13D6-F39C-4887-89F1-ACD6BF491A53}" srcId="{FD8C9577-6260-4B4B-8556-B345E489682F}" destId="{F4CFA116-9483-4801-A677-8E0C03BCB787}" srcOrd="0" destOrd="0" parTransId="{FBA50298-576D-468C-BC72-3A464EE557B3}" sibTransId="{500CA53F-6C4C-4616-9C53-6AF6245926CE}"/>
-    <dgm:cxn modelId="{96A4DE36-AF59-43B5-BC11-02327521FFBC}" srcId="{91F4551C-2225-46A6-907F-CE910EE4EA28}" destId="{650A6658-5256-4E74-96A2-1AD23A2B987C}" srcOrd="0" destOrd="0" parTransId="{6B591389-9B8F-4268-8AC9-5EB4C52841C4}" sibTransId="{6A0475B0-85E3-405A-89AA-7203284C3B03}"/>
-    <dgm:cxn modelId="{3AE99481-6EA6-4075-939B-FC66049FF2E5}" srcId="{3B250C00-8ADF-421F-833C-290495D7300F}" destId="{ACC70205-0AEE-4F8B-BC0B-576365D4A9F4}" srcOrd="2" destOrd="0" parTransId="{E161D6EF-84FD-463B-892D-ECD70429AE46}" sibTransId="{2E71BA55-FAB9-479D-8B5C-4D87F43A84CF}"/>
-    <dgm:cxn modelId="{C7EDE37B-6314-4078-9CAE-0DEB8E8F701F}" srcId="{FF4B91A4-484F-414D-AB3C-D907A9393D3B}" destId="{52017864-683C-484B-B647-30077F39C51E}" srcOrd="0" destOrd="0" parTransId="{0865B5F7-B4AD-4319-9A4E-458FF5B7203D}" sibTransId="{F6CD910A-6259-4804-93A5-15EC1B27D4D9}"/>
-    <dgm:cxn modelId="{7EDF0221-E21A-4651-99E9-364309CF1698}" srcId="{D150FA8C-BC04-4F92-B9A5-E6F402A4DD1A}" destId="{66296CF0-8269-4E8C-B96C-B74FEB524570}" srcOrd="0" destOrd="0" parTransId="{525380A2-1E67-4386-A52E-ABB6F64C5ACA}" sibTransId="{761CA0CA-3116-45FC-833B-D7007B92D51E}"/>
-    <dgm:cxn modelId="{B79EE52F-243B-4908-9502-7E439B7697D8}" type="presOf" srcId="{6D1F70DE-A21D-4A31-954C-11A2F118D517}" destId="{6B0E9E0C-D03D-4FE5-856D-481341C50F3E}" srcOrd="0" destOrd="0" presId="urn:microsoft.com/office/officeart/2005/8/layout/orgChart1"/>
-    <dgm:cxn modelId="{031E37BE-334D-4D53-8632-1589C283BB7F}" type="presOf" srcId="{3B250C00-8ADF-421F-833C-290495D7300F}" destId="{C783BF38-150C-4203-841A-8B101076CC94}" srcOrd="0" destOrd="0" presId="urn:microsoft.com/office/officeart/2005/8/layout/orgChart1"/>
-    <dgm:cxn modelId="{6CC47C63-3295-4CC9-9C2D-A6EE78FA2963}" type="presOf" srcId="{EBD7235F-E4ED-4B01-81A4-556E90F4B78A}" destId="{4E6E3E8F-A4B1-4CBB-9110-3792B8887F62}" srcOrd="1" destOrd="0" presId="urn:microsoft.com/office/officeart/2005/8/layout/orgChart1"/>
-    <dgm:cxn modelId="{A616DE8C-CDF8-4BCD-A85B-2C8E0EB0FB65}" type="presOf" srcId="{6D1F70DE-A21D-4A31-954C-11A2F118D517}" destId="{20030635-8A1A-4644-90F4-62B69FA0B9A7}" srcOrd="1" destOrd="0" presId="urn:microsoft.com/office/officeart/2005/8/layout/orgChart1"/>
-    <dgm:cxn modelId="{FE012682-218A-46B6-A39C-C24A90C409EA}" type="presOf" srcId="{B823D977-8B22-46A3-B6CB-120DAB08D8E1}" destId="{5AF72ACF-E735-4EDE-AC99-16EC3337DF9E}" srcOrd="1" destOrd="0" presId="urn:microsoft.com/office/officeart/2005/8/layout/orgChart1"/>
-    <dgm:cxn modelId="{9FFD5D1F-85B9-41FE-96D8-5FBB11456643}" srcId="{3B250C00-8ADF-421F-833C-290495D7300F}" destId="{D789610D-9BC3-4CAA-86C1-79E465153F97}" srcOrd="1" destOrd="0" parTransId="{E51C451F-79E5-44F8-8E11-7C106A4546EC}" sibTransId="{17D51667-0719-4DEB-A682-B6BF6753D3F0}"/>
-    <dgm:cxn modelId="{C24BAC75-FC7A-4FB2-9375-7A6354CF68AA}" srcId="{685ABEF1-0F70-4521-A95E-6A03BFC3E1E2}" destId="{6D1F70DE-A21D-4A31-954C-11A2F118D517}" srcOrd="0" destOrd="0" parTransId="{0733DA9B-F01C-4F0A-A9DB-4FA077140A26}" sibTransId="{31B56911-899C-468C-8DC3-62C101B5D8AB}"/>
-    <dgm:cxn modelId="{FF675758-46D7-4067-98B3-6194AD6DFC1E}" type="presOf" srcId="{FF4B91A4-484F-414D-AB3C-D907A9393D3B}" destId="{ADD74B38-DF6C-4EA9-9F89-C3587F2008C5}" srcOrd="1" destOrd="0" presId="urn:microsoft.com/office/officeart/2005/8/layout/orgChart1"/>
-    <dgm:cxn modelId="{A874DE1B-9ADB-46A1-87DC-F6BC358A14E0}" type="presOf" srcId="{24C673CB-2B23-4D5C-A338-E91FD11EDCFE}" destId="{16078181-AEF4-4816-AA53-1B7A55D87A84}" srcOrd="0" destOrd="0" presId="urn:microsoft.com/office/officeart/2005/8/layout/orgChart1"/>
-    <dgm:cxn modelId="{DE118CA3-5454-4B4E-AD1A-519CD29A7E08}" type="presOf" srcId="{6A538034-AA11-42FE-B21F-9067A9D7A550}" destId="{F1F3DF29-2EBF-4E74-B2C5-B707FCA3227B}" srcOrd="0" destOrd="0" presId="urn:microsoft.com/office/officeart/2005/8/layout/orgChart1"/>
-    <dgm:cxn modelId="{D9EB851C-65BC-4337-B311-D413CF4E2A0E}" type="presOf" srcId="{0865B5F7-B4AD-4319-9A4E-458FF5B7203D}" destId="{87A466E5-B287-43A3-B1FD-13A38C2A592B}" srcOrd="0" destOrd="0" presId="urn:microsoft.com/office/officeart/2005/8/layout/orgChart1"/>
-    <dgm:cxn modelId="{4323DBC0-DD56-437C-905D-22B711424A1C}" type="presOf" srcId="{7F9F1193-463C-4603-B98E-C1C5E368F115}" destId="{AF46871B-64E6-4846-B7BE-E6540EBA5143}" srcOrd="0" destOrd="0" presId="urn:microsoft.com/office/officeart/2005/8/layout/orgChart1"/>
-    <dgm:cxn modelId="{1D3EA227-DC3E-44E5-A02B-2124D8F8607F}" type="presOf" srcId="{EBD7235F-E4ED-4B01-81A4-556E90F4B78A}" destId="{22558DD8-0E2D-471E-B4B9-DC1D1D0FA6C1}" srcOrd="0" destOrd="0" presId="urn:microsoft.com/office/officeart/2005/8/layout/orgChart1"/>
-    <dgm:cxn modelId="{ADED816B-E189-4698-974C-E95618FD1F78}" type="presOf" srcId="{C1981C3F-34CB-4BC7-928F-9EADDE9F91FE}" destId="{FCE1B3F4-B50B-497C-A876-71F457EE132F}" srcOrd="0" destOrd="0" presId="urn:microsoft.com/office/officeart/2005/8/layout/orgChart1"/>
-    <dgm:cxn modelId="{23C0F140-66D9-4415-86AE-5A3FC867E8FC}" type="presOf" srcId="{11CB7888-5FD2-4BBD-905B-E47C6E737A72}" destId="{3687CDAB-BF07-4DF0-91FD-6CF8D8EF11D7}" srcOrd="0" destOrd="0" presId="urn:microsoft.com/office/officeart/2005/8/layout/orgChart1"/>
-    <dgm:cxn modelId="{8676EA36-C0CD-44DE-87B8-1921DB206202}" type="presOf" srcId="{AF5D327F-32FF-444B-B962-0AB8081531C6}" destId="{CB8CD44E-1F51-4BEB-9B73-4AD368A1123E}" srcOrd="0" destOrd="0" presId="urn:microsoft.com/office/officeart/2005/8/layout/orgChart1"/>
-    <dgm:cxn modelId="{5CDFC898-CF8F-495E-ADE8-686498024C6E}" type="presOf" srcId="{650A6658-5256-4E74-96A2-1AD23A2B987C}" destId="{AEB0A44D-DF4C-46A8-83A6-9BACCB4FB25D}" srcOrd="0" destOrd="0" presId="urn:microsoft.com/office/officeart/2005/8/layout/orgChart1"/>
-    <dgm:cxn modelId="{275CF995-4737-414F-B950-FDE2A114A5C3}" type="presOf" srcId="{E161D6EF-84FD-463B-892D-ECD70429AE46}" destId="{44AE7BF0-6D17-4C36-9DB8-F7E39948D613}" srcOrd="0" destOrd="0" presId="urn:microsoft.com/office/officeart/2005/8/layout/orgChart1"/>
-    <dgm:cxn modelId="{79677A88-F0B7-4586-BAA9-CB079943DB13}" type="presOf" srcId="{8307956A-9965-4F1D-B8A9-33B56B497E7B}" destId="{41B1959C-0DDD-4FA1-B178-DAE750FCAFCB}" srcOrd="0" destOrd="0" presId="urn:microsoft.com/office/officeart/2005/8/layout/orgChart1"/>
-    <dgm:cxn modelId="{B659E4C2-B964-4760-96C9-FF104D1B4C21}" type="presOf" srcId="{F6FA7CC5-2F06-4A9D-9293-EA18095D4568}" destId="{CA78134A-EFD7-4414-BA2D-083C53877DE5}" srcOrd="1" destOrd="0" presId="urn:microsoft.com/office/officeart/2005/8/layout/orgChart1"/>
-    <dgm:cxn modelId="{3DA71152-B179-4A26-B4EA-4CB5CD7A213C}" type="presOf" srcId="{62EC9C6C-4A0E-4122-A7C6-FB7EAF86F87E}" destId="{1A402FA5-7F61-49A4-AD96-4C01FED0B9D7}" srcOrd="0" destOrd="0" presId="urn:microsoft.com/office/officeart/2005/8/layout/orgChart1"/>
-    <dgm:cxn modelId="{A39B40CA-A366-4FA2-B9CC-AB453D619C04}" type="presOf" srcId="{DA419E29-F721-4CBA-91D7-62F8DAA967CD}" destId="{787A3D8A-D149-4BE7-83CE-4AE036609E92}" srcOrd="1" destOrd="0" presId="urn:microsoft.com/office/officeart/2005/8/layout/orgChart1"/>
-    <dgm:cxn modelId="{F30DD669-AFFB-49F1-BFAF-03487981A771}" type="presOf" srcId="{66296CF0-8269-4E8C-B96C-B74FEB524570}" destId="{3045B9F7-A0B1-40E1-8A71-B4F0D8430282}" srcOrd="1" destOrd="0" presId="urn:microsoft.com/office/officeart/2005/8/layout/orgChart1"/>
-    <dgm:cxn modelId="{CAB46D33-F8C6-4A12-9F10-02F23C200632}" type="presOf" srcId="{1C77D067-717B-4D91-818A-34158DC8E4C2}" destId="{0388721B-298A-4A32-835D-8067A7169585}" srcOrd="0" destOrd="0" presId="urn:microsoft.com/office/officeart/2005/8/layout/orgChart1"/>
-    <dgm:cxn modelId="{F0015F0E-231F-440D-B5A0-39A1DEB353B6}" type="presOf" srcId="{7B3D8A37-756D-45FB-856E-6E7FDAA0D6D9}" destId="{4D92EFB6-D274-41AD-A518-4C5B20789C7F}" srcOrd="0" destOrd="0" presId="urn:microsoft.com/office/officeart/2005/8/layout/orgChart1"/>
-    <dgm:cxn modelId="{48BA66E1-4CE2-47C7-BD6C-950C061D8738}" type="presOf" srcId="{52017864-683C-484B-B647-30077F39C51E}" destId="{A6C16726-4EA9-4CBC-8762-399E3CB4D3D7}" srcOrd="0" destOrd="0" presId="urn:microsoft.com/office/officeart/2005/8/layout/orgChart1"/>
-    <dgm:cxn modelId="{069F9F9E-8E2C-4F10-B149-21EAE73A410E}" type="presOf" srcId="{1E0C06D5-A3E5-4724-A62D-8207A36D984F}" destId="{E1C4DDC7-AB36-4A96-820F-502A78465ADB}" srcOrd="0" destOrd="0" presId="urn:microsoft.com/office/officeart/2005/8/layout/orgChart1"/>
-    <dgm:cxn modelId="{51E61BB5-4BCC-4867-8D83-8A285197BF92}" type="presOf" srcId="{D522CDBE-E824-42F9-88DB-A27E179D7FE0}" destId="{D9234F6C-849A-4C42-BCF1-4033E4895DBC}" srcOrd="0" destOrd="0" presId="urn:microsoft.com/office/officeart/2005/8/layout/orgChart1"/>
-    <dgm:cxn modelId="{6575941E-BE29-46D7-88D1-839DB329A039}" srcId="{C9EF8ED2-B260-4671-BB4D-BFDD61DB5AEB}" destId="{C1981C3F-34CB-4BC7-928F-9EADDE9F91FE}" srcOrd="0" destOrd="0" parTransId="{ADCD1D3A-E67C-4D4F-8290-1E3DD231FAE0}" sibTransId="{0F32B61D-0225-43E5-A56C-493758D774B0}"/>
-    <dgm:cxn modelId="{38593DE5-ACF0-48CE-B041-718D3F007492}" type="presOf" srcId="{5A97D3FA-2B16-4BF1-B57F-661C7DF420A9}" destId="{A2F8931E-A318-491E-8D9E-B688AFF93AB1}" srcOrd="0" destOrd="0" presId="urn:microsoft.com/office/officeart/2005/8/layout/orgChart1"/>
-    <dgm:cxn modelId="{E9C265C3-CB2A-4EA8-AD95-361BD913B389}" type="presOf" srcId="{3B250C00-8ADF-421F-833C-290495D7300F}" destId="{0D1D336A-1060-48C9-9559-74A9A84A25A4}" srcOrd="1" destOrd="0" presId="urn:microsoft.com/office/officeart/2005/8/layout/orgChart1"/>
-    <dgm:cxn modelId="{C0A9D989-79C5-495F-ADCF-49BD714F0974}" type="presOf" srcId="{91F4551C-2225-46A6-907F-CE910EE4EA28}" destId="{433EF805-A7F5-46AA-A349-A057B312E3F4}" srcOrd="1" destOrd="0" presId="urn:microsoft.com/office/officeart/2005/8/layout/orgChart1"/>
-    <dgm:cxn modelId="{5D8B49F3-5E7A-4F1E-98F1-8CC1A73FB7CE}" type="presOf" srcId="{6664B3C0-8EC7-46FE-8190-99E818C214E3}" destId="{D9118229-FE2A-4792-997C-776A681C0A28}" srcOrd="1" destOrd="0" presId="urn:microsoft.com/office/officeart/2005/8/layout/orgChart1"/>
+    <dgm:cxn modelId="{376210A2-A75A-4194-9C9A-78E721D00EE0}" type="presOf" srcId="{C9EF8ED2-B260-4671-BB4D-BFDD61DB5AEB}" destId="{866FCAA0-D9B0-4CD0-9343-C87DA1A58CB5}" srcOrd="1" destOrd="0" presId="urn:microsoft.com/office/officeart/2005/8/layout/orgChart1"/>
+    <dgm:cxn modelId="{FD2EA508-3D5C-479D-A0D7-64982ECD198E}" type="presOf" srcId="{C504F9B7-7C71-48BB-8319-F180E25304C5}" destId="{A6E8FA85-B864-4604-A354-4D55DC3D63E5}" srcOrd="0" destOrd="0" presId="urn:microsoft.com/office/officeart/2005/8/layout/orgChart1"/>
+    <dgm:cxn modelId="{83FFB972-1EEF-4B98-8837-421F4FD533A3}" type="presOf" srcId="{ACC70205-0AEE-4F8B-BC0B-576365D4A9F4}" destId="{3352902E-102E-4C36-81D4-1A0005BE700A}" srcOrd="0" destOrd="0" presId="urn:microsoft.com/office/officeart/2005/8/layout/orgChart1"/>
+    <dgm:cxn modelId="{675E413F-CE5B-4FD8-B877-F171296BB1D9}" type="presOf" srcId="{D150FA8C-BC04-4F92-B9A5-E6F402A4DD1A}" destId="{0894A63D-57A7-428E-8139-DA27BA3949E3}" srcOrd="1" destOrd="0" presId="urn:microsoft.com/office/officeart/2005/8/layout/orgChart1"/>
+    <dgm:cxn modelId="{28F1489A-B12D-41A1-B6A8-928CFCD524CB}" type="presOf" srcId="{6D1F70DE-A21D-4A31-954C-11A2F118D517}" destId="{20030635-8A1A-4644-90F4-62B69FA0B9A7}" srcOrd="1" destOrd="0" presId="urn:microsoft.com/office/officeart/2005/8/layout/orgChart1"/>
+    <dgm:cxn modelId="{9E6670F0-B4A8-4EA8-90A7-18C0CAA4CE80}" type="presOf" srcId="{0F25EEA5-6496-432A-968D-5681AB7194CF}" destId="{474BC998-0722-40D3-82EB-1225132D866F}" srcOrd="0" destOrd="0" presId="urn:microsoft.com/office/officeart/2005/8/layout/orgChart1"/>
     <dgm:cxn modelId="{1D7E2407-8DFC-4B0A-98DC-53AA9D71DA55}" srcId="{3CBC95DD-7B3C-4224-A59A-ECAB6DC5454F}" destId="{91F4551C-2225-46A6-907F-CE910EE4EA28}" srcOrd="1" destOrd="0" parTransId="{C45A4CEB-9FA2-4A2D-8FAE-17CD2E830E67}" sibTransId="{871C800A-5163-4FC9-8C27-3D5807D05F11}"/>
-    <dgm:cxn modelId="{E8D5E8F5-37F4-44B3-AB88-8EF5737DC0E7}" type="presOf" srcId="{D09F5C13-1589-4C17-A564-D91EC53129E8}" destId="{64C1C4B8-9499-470A-93F5-38B135D91AA7}" srcOrd="0" destOrd="0" presId="urn:microsoft.com/office/officeart/2005/8/layout/orgChart1"/>
-    <dgm:cxn modelId="{0D903E8B-ADB8-43A2-B3A4-28F204509B5F}" type="presOf" srcId="{ACC70205-0AEE-4F8B-BC0B-576365D4A9F4}" destId="{CC8982DC-E424-4DAA-8F4B-176D3D286810}" srcOrd="1" destOrd="0" presId="urn:microsoft.com/office/officeart/2005/8/layout/orgChart1"/>
-    <dgm:cxn modelId="{E43782B2-D985-49E5-B1CF-AE81DC525683}" srcId="{F6FA7CC5-2F06-4A9D-9293-EA18095D4568}" destId="{94B4DF6B-E590-47DF-B382-5536FCD1D922}" srcOrd="0" destOrd="0" parTransId="{7F9F1193-463C-4603-B98E-C1C5E368F115}" sibTransId="{3BFA4DFF-F705-4110-B613-CFFA6BFE44AD}"/>
-    <dgm:cxn modelId="{57F68947-20F8-4570-9077-713E925FC9D6}" type="presOf" srcId="{FD8C9577-6260-4B4B-8556-B345E489682F}" destId="{EC01FDFF-7602-413D-AEC2-21892FB76B51}" srcOrd="0" destOrd="0" presId="urn:microsoft.com/office/officeart/2005/8/layout/orgChart1"/>
-    <dgm:cxn modelId="{123A8AC1-2EAB-4CFA-86A7-89F30C34B8D1}" srcId="{EBD7235F-E4ED-4B01-81A4-556E90F4B78A}" destId="{0F25EEA5-6496-432A-968D-5681AB7194CF}" srcOrd="0" destOrd="0" parTransId="{AF5D327F-32FF-444B-B962-0AB8081531C6}" sibTransId="{D5D319AA-812B-4E43-B2E6-A3FF520EA5D3}"/>
-    <dgm:cxn modelId="{62F41704-D3C3-425C-953B-691ABE12DA01}" type="presOf" srcId="{CEADB5CF-83C2-49E8-87C7-1AB87E79EB0E}" destId="{F19C9902-E591-4DB3-B840-65D7B9A317C8}" srcOrd="0" destOrd="0" presId="urn:microsoft.com/office/officeart/2005/8/layout/orgChart1"/>
-    <dgm:cxn modelId="{997CAE50-CAB8-4075-9F00-10C7129D972B}" srcId="{D150FA8C-BC04-4F92-B9A5-E6F402A4DD1A}" destId="{1E0C06D5-A3E5-4724-A62D-8207A36D984F}" srcOrd="1" destOrd="0" parTransId="{7556FA20-2D8F-4FCF-B459-6FF7519B0414}" sibTransId="{CC038D44-DBF2-45CF-9AA2-57FF68631DC4}"/>
-    <dgm:cxn modelId="{CA550403-2387-4FFD-8AE4-A2D204D34C54}" srcId="{EBCB7ADE-3D24-4DD5-9CE0-A636154E983D}" destId="{3B250C00-8ADF-421F-833C-290495D7300F}" srcOrd="1" destOrd="0" parTransId="{C504F9B7-7C71-48BB-8319-F180E25304C5}" sibTransId="{CC1D54DD-01C5-48A5-9004-218934FA00FE}"/>
-    <dgm:cxn modelId="{033BCB3D-AE60-47AA-898B-A15BAC5AC1A8}" type="presOf" srcId="{02478D07-FD32-4680-9B12-F881F61AB74A}" destId="{4EC392A0-B1C7-473E-A0BC-1169506CA9E1}" srcOrd="0" destOrd="0" presId="urn:microsoft.com/office/officeart/2005/8/layout/orgChart1"/>
-    <dgm:cxn modelId="{8AD952B4-2A10-4750-AD8D-CE10241216D7}" type="presOf" srcId="{D938C649-FD7F-4D79-8557-564EF387DB6D}" destId="{4425D16C-DA01-4E36-9001-5A54363B51EA}" srcOrd="0" destOrd="0" presId="urn:microsoft.com/office/officeart/2005/8/layout/orgChart1"/>
-    <dgm:cxn modelId="{B7E97C82-F30F-45B7-AC3B-20B911F882FE}" type="presOf" srcId="{C45A4CEB-9FA2-4A2D-8FAE-17CD2E830E67}" destId="{753B5F59-CD56-43A3-9F54-06FF444FD87C}" srcOrd="0" destOrd="0" presId="urn:microsoft.com/office/officeart/2005/8/layout/orgChart1"/>
-    <dgm:cxn modelId="{0E1EF38C-D515-48AE-B5E4-913E07E62C29}" type="presOf" srcId="{FF4B91A4-484F-414D-AB3C-D907A9393D3B}" destId="{DBD3F7A8-59C8-41E3-99A7-7BAC19FE3E03}" srcOrd="0" destOrd="0" presId="urn:microsoft.com/office/officeart/2005/8/layout/orgChart1"/>
-    <dgm:cxn modelId="{C05EB17A-017B-4091-83C8-3B6F136C8836}" type="presOf" srcId="{1943521B-DAEC-437B-BB94-484C35D7744D}" destId="{1B80E115-BB87-4E85-9D03-5E0052582F95}" srcOrd="0" destOrd="0" presId="urn:microsoft.com/office/officeart/2005/8/layout/orgChart1"/>
-    <dgm:cxn modelId="{068811F5-491C-4CFB-9569-AFD97EE57B59}" type="presOf" srcId="{3CBC95DD-7B3C-4224-A59A-ECAB6DC5454F}" destId="{C8ED7A4B-D1CD-4DFB-A221-8F8DCE75A2C0}" srcOrd="1" destOrd="0" presId="urn:microsoft.com/office/officeart/2005/8/layout/orgChart1"/>
-    <dgm:cxn modelId="{DB3D0897-3E90-460A-A41C-AFB005837D8D}" type="presOf" srcId="{02478D07-FD32-4680-9B12-F881F61AB74A}" destId="{58337B70-782D-467E-B2BB-9B59AC008DD5}" srcOrd="1" destOrd="0" presId="urn:microsoft.com/office/officeart/2005/8/layout/orgChart1"/>
-    <dgm:cxn modelId="{5AF43ACA-E6E3-458B-ADB1-5C3B9D5667C9}" srcId="{3B250C00-8ADF-421F-833C-290495D7300F}" destId="{D09F5C13-1589-4C17-A564-D91EC53129E8}" srcOrd="0" destOrd="0" parTransId="{1943521B-DAEC-437B-BB94-484C35D7744D}" sibTransId="{41FFBE3E-AABB-47E3-8B1D-45EF824050D5}"/>
-    <dgm:cxn modelId="{A05A1AEF-FA8B-4197-AD4B-6AF6688AFA6E}" srcId="{1E0C06D5-A3E5-4724-A62D-8207A36D984F}" destId="{F9306D67-988E-4301-9840-670166749096}" srcOrd="2" destOrd="0" parTransId="{522C9B76-4306-4FEF-81BF-FA059AFB608F}" sibTransId="{9FE15CEF-41BA-4E6C-AD32-8840CA1F4A1B}"/>
-    <dgm:cxn modelId="{1CB2DD38-07BD-4D33-B59F-1164D5FDF258}" srcId="{1E0C06D5-A3E5-4724-A62D-8207A36D984F}" destId="{8A856B5D-5C5D-4AD2-B6D7-AA222BCD795F}" srcOrd="0" destOrd="0" parTransId="{11CB7888-5FD2-4BBD-905B-E47C6E737A72}" sibTransId="{5D7BC669-6DA3-4859-9490-168E128A12F4}"/>
-    <dgm:cxn modelId="{A6589BD2-1CED-432A-BCDA-93AA48EA3B4D}" type="presOf" srcId="{0F25EEA5-6496-432A-968D-5681AB7194CF}" destId="{29A426E4-2716-4A20-BAD0-2A8EAEDABB59}" srcOrd="1" destOrd="0" presId="urn:microsoft.com/office/officeart/2005/8/layout/orgChart1"/>
-    <dgm:cxn modelId="{997265BB-847A-4E9C-900F-B6F78F84F163}" type="presOf" srcId="{D150FA8C-BC04-4F92-B9A5-E6F402A4DD1A}" destId="{85A7C03B-77B9-4EB9-9E4E-D66BE1272B15}" srcOrd="0" destOrd="0" presId="urn:microsoft.com/office/officeart/2005/8/layout/orgChart1"/>
-    <dgm:cxn modelId="{01B0C4E0-EE85-4A49-BCAC-E0C3CEBCAF9D}" type="presOf" srcId="{E51C451F-79E5-44F8-8E11-7C106A4546EC}" destId="{D3DD560B-A948-49B7-B526-7AF15B1B9D4E}" srcOrd="0" destOrd="0" presId="urn:microsoft.com/office/officeart/2005/8/layout/orgChart1"/>
-    <dgm:cxn modelId="{2B6C211F-1DE8-4F24-B58C-942AD70F23AA}" type="presOf" srcId="{685ABEF1-0F70-4521-A95E-6A03BFC3E1E2}" destId="{CB34DD40-DA62-40AF-B9D4-22EDBCE4AB93}" srcOrd="1" destOrd="0" presId="urn:microsoft.com/office/officeart/2005/8/layout/orgChart1"/>
-    <dgm:cxn modelId="{A7358908-EBCD-4598-858F-6FEAB3A5A4C3}" type="presOf" srcId="{5C581A97-AD55-461B-BF23-758BA3FC7878}" destId="{34A7BB92-C84D-4080-879D-51D174FDD1DD}" srcOrd="1" destOrd="0" presId="urn:microsoft.com/office/officeart/2005/8/layout/orgChart1"/>
-    <dgm:cxn modelId="{85982720-7528-429B-83E5-C55854ED41B6}" type="presParOf" srcId="{EC01FDFF-7602-413D-AEC2-21892FB76B51}" destId="{1E12C434-C649-4A52-A7DB-31502AC72DE9}" srcOrd="0" destOrd="0" presId="urn:microsoft.com/office/officeart/2005/8/layout/orgChart1"/>
-    <dgm:cxn modelId="{4D3EF860-D80B-437F-86DA-B5ED1DB75839}" type="presParOf" srcId="{1E12C434-C649-4A52-A7DB-31502AC72DE9}" destId="{3F8B33C8-0C98-4225-AB19-F418ECC49300}" srcOrd="0" destOrd="0" presId="urn:microsoft.com/office/officeart/2005/8/layout/orgChart1"/>
-    <dgm:cxn modelId="{17B2D6E9-C811-42E3-B1B2-9CB62424BD11}" type="presParOf" srcId="{3F8B33C8-0C98-4225-AB19-F418ECC49300}" destId="{DC8CF87F-45E9-45DE-9FF9-D83C6444675A}" srcOrd="0" destOrd="0" presId="urn:microsoft.com/office/officeart/2005/8/layout/orgChart1"/>
-    <dgm:cxn modelId="{611F9E00-4E01-4DC5-A585-326DD9EBD03F}" type="presParOf" srcId="{3F8B33C8-0C98-4225-AB19-F418ECC49300}" destId="{C9FCFA3A-5B6F-4164-B900-5577BF9DD04B}" srcOrd="1" destOrd="0" presId="urn:microsoft.com/office/officeart/2005/8/layout/orgChart1"/>
-    <dgm:cxn modelId="{0E3AC017-ACE7-4A1D-8B79-62362D80118F}" type="presParOf" srcId="{1E12C434-C649-4A52-A7DB-31502AC72DE9}" destId="{C699B4D1-F917-42D8-B75E-F198B2372641}" srcOrd="1" destOrd="0" presId="urn:microsoft.com/office/officeart/2005/8/layout/orgChart1"/>
-    <dgm:cxn modelId="{2C29B7AB-CC5E-4F95-B84E-00A948041F9F}" type="presParOf" srcId="{C699B4D1-F917-42D8-B75E-F198B2372641}" destId="{C4BE4560-63E4-45A2-8B1E-BBB6929472E7}" srcOrd="0" destOrd="0" presId="urn:microsoft.com/office/officeart/2005/8/layout/orgChart1"/>
-    <dgm:cxn modelId="{440FFE16-D09B-4318-9EFA-48E771A98AA2}" type="presParOf" srcId="{C699B4D1-F917-42D8-B75E-F198B2372641}" destId="{E13D5883-0E94-4AFA-A02E-5ED76D60F38F}" srcOrd="1" destOrd="0" presId="urn:microsoft.com/office/officeart/2005/8/layout/orgChart1"/>
-    <dgm:cxn modelId="{8AE38F0F-1F2C-4BCA-AEB8-8F2772C3B40B}" type="presParOf" srcId="{E13D5883-0E94-4AFA-A02E-5ED76D60F38F}" destId="{C2F575E7-600D-4125-8F16-66B9D5D22958}" srcOrd="0" destOrd="0" presId="urn:microsoft.com/office/officeart/2005/8/layout/orgChart1"/>
-    <dgm:cxn modelId="{25259F15-3B3F-4671-8966-4A3FD4D25A73}" type="presParOf" srcId="{C2F575E7-600D-4125-8F16-66B9D5D22958}" destId="{21BE5B0E-171A-4BAE-9793-91F28ED6C060}" srcOrd="0" destOrd="0" presId="urn:microsoft.com/office/officeart/2005/8/layout/orgChart1"/>
-    <dgm:cxn modelId="{A97E6745-D87F-4056-BE94-E8DA4A12D372}" type="presParOf" srcId="{C2F575E7-600D-4125-8F16-66B9D5D22958}" destId="{CB34DD40-DA62-40AF-B9D4-22EDBCE4AB93}" srcOrd="1" destOrd="0" presId="urn:microsoft.com/office/officeart/2005/8/layout/orgChart1"/>
-    <dgm:cxn modelId="{E2149EEC-1998-4AE5-BEFE-49557C8699DA}" type="presParOf" srcId="{E13D5883-0E94-4AFA-A02E-5ED76D60F38F}" destId="{4B6D8072-62EE-4A18-B5E7-504828527523}" srcOrd="1" destOrd="0" presId="urn:microsoft.com/office/officeart/2005/8/layout/orgChart1"/>
-    <dgm:cxn modelId="{3FD286A5-AA3E-4182-8C12-8D70530495CC}" type="presParOf" srcId="{4B6D8072-62EE-4A18-B5E7-504828527523}" destId="{78A7DCAE-0483-4241-82CC-C0F94199D0C8}" srcOrd="0" destOrd="0" presId="urn:microsoft.com/office/officeart/2005/8/layout/orgChart1"/>
-    <dgm:cxn modelId="{C501B421-7B51-4FF9-83AD-6EB440492ACB}" type="presParOf" srcId="{4B6D8072-62EE-4A18-B5E7-504828527523}" destId="{8260AFFA-B4C2-463B-8BDC-DE2563F8A636}" srcOrd="1" destOrd="0" presId="urn:microsoft.com/office/officeart/2005/8/layout/orgChart1"/>
-    <dgm:cxn modelId="{B26365A6-945C-4394-B289-415CC8EA9DBB}" type="presParOf" srcId="{8260AFFA-B4C2-463B-8BDC-DE2563F8A636}" destId="{E65863BA-D15B-4AF6-911A-B40DC7C8823D}" srcOrd="0" destOrd="0" presId="urn:microsoft.com/office/officeart/2005/8/layout/orgChart1"/>
-    <dgm:cxn modelId="{B259DC1A-EFC9-4B3A-A668-0DB02A1CFCA6}" type="presParOf" srcId="{E65863BA-D15B-4AF6-911A-B40DC7C8823D}" destId="{6B0E9E0C-D03D-4FE5-856D-481341C50F3E}" srcOrd="0" destOrd="0" presId="urn:microsoft.com/office/officeart/2005/8/layout/orgChart1"/>
-    <dgm:cxn modelId="{69007E01-5846-40BB-BB6E-9B69412679F0}" type="presParOf" srcId="{E65863BA-D15B-4AF6-911A-B40DC7C8823D}" destId="{20030635-8A1A-4644-90F4-62B69FA0B9A7}" srcOrd="1" destOrd="0" presId="urn:microsoft.com/office/officeart/2005/8/layout/orgChart1"/>
-    <dgm:cxn modelId="{AD05CD86-3921-4FB3-8A7D-97ABDD1F1E1E}" type="presParOf" srcId="{8260AFFA-B4C2-463B-8BDC-DE2563F8A636}" destId="{30FBA64D-70DC-442A-BE51-410385E49087}" srcOrd="1" destOrd="0" presId="urn:microsoft.com/office/officeart/2005/8/layout/orgChart1"/>
-    <dgm:cxn modelId="{0775AC49-8AEF-4B0F-ABEF-AF879617F298}" type="presParOf" srcId="{30FBA64D-70DC-442A-BE51-410385E49087}" destId="{E0C3EC9B-4AA2-4E6F-8CDE-195BAB1067EE}" srcOrd="0" destOrd="0" presId="urn:microsoft.com/office/officeart/2005/8/layout/orgChart1"/>
-    <dgm:cxn modelId="{9CE91FCC-0DA8-4488-87EC-E480A10C66BF}" type="presParOf" srcId="{30FBA64D-70DC-442A-BE51-410385E49087}" destId="{AF132A42-B91C-4374-B071-38EFAB15A676}" srcOrd="1" destOrd="0" presId="urn:microsoft.com/office/officeart/2005/8/layout/orgChart1"/>
-    <dgm:cxn modelId="{B99D0044-2ECF-4FF8-B3BB-5049206ECC91}" type="presParOf" srcId="{AF132A42-B91C-4374-B071-38EFAB15A676}" destId="{29308894-E93E-4FEF-986F-E8615CFFB2B0}" srcOrd="0" destOrd="0" presId="urn:microsoft.com/office/officeart/2005/8/layout/orgChart1"/>
-    <dgm:cxn modelId="{C4BDDF15-D944-4513-9125-53F4A920BA79}" type="presParOf" srcId="{29308894-E93E-4FEF-986F-E8615CFFB2B0}" destId="{14D7B720-8B38-42EF-AAF6-88C784BED8C8}" srcOrd="0" destOrd="0" presId="urn:microsoft.com/office/officeart/2005/8/layout/orgChart1"/>
-    <dgm:cxn modelId="{97708838-E68E-4E96-8171-62C85F6BF706}" type="presParOf" srcId="{29308894-E93E-4FEF-986F-E8615CFFB2B0}" destId="{4D72F34F-178F-4CC2-80C5-17D8C631EE02}" srcOrd="1" destOrd="0" presId="urn:microsoft.com/office/officeart/2005/8/layout/orgChart1"/>
-    <dgm:cxn modelId="{2CF65320-1310-4A64-BE32-14FA4478E42E}" type="presParOf" srcId="{AF132A42-B91C-4374-B071-38EFAB15A676}" destId="{FB0A925C-958B-4904-AA25-9C56E114C501}" srcOrd="1" destOrd="0" presId="urn:microsoft.com/office/officeart/2005/8/layout/orgChart1"/>
-    <dgm:cxn modelId="{AB273BB2-9DE8-4D8D-ACA0-2F097693B8AF}" type="presParOf" srcId="{FB0A925C-958B-4904-AA25-9C56E114C501}" destId="{00A63F63-6D7F-4EB7-A5D6-56491E305B91}" srcOrd="0" destOrd="0" presId="urn:microsoft.com/office/officeart/2005/8/layout/orgChart1"/>
-    <dgm:cxn modelId="{7EBA6CCD-E07C-4258-BA4A-268D6FC627DA}" type="presParOf" srcId="{FB0A925C-958B-4904-AA25-9C56E114C501}" destId="{FC4094ED-E6E0-4714-BD65-E7D095EF3932}" srcOrd="1" destOrd="0" presId="urn:microsoft.com/office/officeart/2005/8/layout/orgChart1"/>
-    <dgm:cxn modelId="{90EE1011-7636-4209-802D-BFF5646F6607}" type="presParOf" srcId="{FC4094ED-E6E0-4714-BD65-E7D095EF3932}" destId="{527735C9-46B4-4829-822A-8D31CCCA80C0}" srcOrd="0" destOrd="0" presId="urn:microsoft.com/office/officeart/2005/8/layout/orgChart1"/>
-    <dgm:cxn modelId="{9FFB66A3-85E8-4B4A-A755-2C61AE6AD199}" type="presParOf" srcId="{527735C9-46B4-4829-822A-8D31CCCA80C0}" destId="{41B1959C-0DDD-4FA1-B178-DAE750FCAFCB}" srcOrd="0" destOrd="0" presId="urn:microsoft.com/office/officeart/2005/8/layout/orgChart1"/>
-    <dgm:cxn modelId="{453F336E-6AA8-404E-89BB-8B4B6FBB839B}" type="presParOf" srcId="{527735C9-46B4-4829-822A-8D31CCCA80C0}" destId="{361B0747-6B1E-4FD4-906A-847C5ADEC453}" srcOrd="1" destOrd="0" presId="urn:microsoft.com/office/officeart/2005/8/layout/orgChart1"/>
-    <dgm:cxn modelId="{D6023E59-5119-4B4D-A159-AEB1D435F530}" type="presParOf" srcId="{FC4094ED-E6E0-4714-BD65-E7D095EF3932}" destId="{4E802442-2325-471D-BFAA-2B91162F88CE}" srcOrd="1" destOrd="0" presId="urn:microsoft.com/office/officeart/2005/8/layout/orgChart1"/>
-    <dgm:cxn modelId="{A0DFC78C-EE09-40C4-9679-8A5AA46C772F}" type="presParOf" srcId="{FC4094ED-E6E0-4714-BD65-E7D095EF3932}" destId="{A0266001-5E65-4683-9D16-650DD1EA6B63}" srcOrd="2" destOrd="0" presId="urn:microsoft.com/office/officeart/2005/8/layout/orgChart1"/>
-    <dgm:cxn modelId="{990FB8BD-4B92-41CF-81E9-E4FD6C92E8A7}" type="presParOf" srcId="{AF132A42-B91C-4374-B071-38EFAB15A676}" destId="{F7A7740E-6D5B-4725-8641-D219A8C267AD}" srcOrd="2" destOrd="0" presId="urn:microsoft.com/office/officeart/2005/8/layout/orgChart1"/>
-    <dgm:cxn modelId="{57EE47EE-8188-4226-84D0-A40BFF10F530}" type="presParOf" srcId="{30FBA64D-70DC-442A-BE51-410385E49087}" destId="{4425D16C-DA01-4E36-9001-5A54363B51EA}" srcOrd="2" destOrd="0" presId="urn:microsoft.com/office/officeart/2005/8/layout/orgChart1"/>
-    <dgm:cxn modelId="{0A046278-BC6B-48C6-BA70-49EB4D714409}" type="presParOf" srcId="{30FBA64D-70DC-442A-BE51-410385E49087}" destId="{2E0840E5-B071-4ED2-B3A3-C9B3B2ADB4B7}" srcOrd="3" destOrd="0" presId="urn:microsoft.com/office/officeart/2005/8/layout/orgChart1"/>
-    <dgm:cxn modelId="{48E6AD86-396A-4427-881E-148EFC460D53}" type="presParOf" srcId="{2E0840E5-B071-4ED2-B3A3-C9B3B2ADB4B7}" destId="{39D08C56-A449-4B98-9053-03090475CE7A}" srcOrd="0" destOrd="0" presId="urn:microsoft.com/office/officeart/2005/8/layout/orgChart1"/>
-    <dgm:cxn modelId="{278901AF-99E5-46D5-AEF9-D25D228D5361}" type="presParOf" srcId="{39D08C56-A449-4B98-9053-03090475CE7A}" destId="{28584EA1-C64E-4AD3-B6BA-19D55376D2E4}" srcOrd="0" destOrd="0" presId="urn:microsoft.com/office/officeart/2005/8/layout/orgChart1"/>
-    <dgm:cxn modelId="{9A526B32-A666-43BE-BBFA-A7230D4F6135}" type="presParOf" srcId="{39D08C56-A449-4B98-9053-03090475CE7A}" destId="{866FCAA0-D9B0-4CD0-9343-C87DA1A58CB5}" srcOrd="1" destOrd="0" presId="urn:microsoft.com/office/officeart/2005/8/layout/orgChart1"/>
-    <dgm:cxn modelId="{10B1493C-03A8-4238-A848-1019D3C9919D}" type="presParOf" srcId="{2E0840E5-B071-4ED2-B3A3-C9B3B2ADB4B7}" destId="{289F62BE-00ED-4B77-BF92-7D16F1F6EA25}" srcOrd="1" destOrd="0" presId="urn:microsoft.com/office/officeart/2005/8/layout/orgChart1"/>
-    <dgm:cxn modelId="{72DC183F-9C59-450B-847C-3D16C4BCEB0A}" type="presParOf" srcId="{289F62BE-00ED-4B77-BF92-7D16F1F6EA25}" destId="{D6EEA94A-E3B7-4937-B8A8-9E54CA20FA9D}" srcOrd="0" destOrd="0" presId="urn:microsoft.com/office/officeart/2005/8/layout/orgChart1"/>
-    <dgm:cxn modelId="{C616CEF6-A1F1-4E44-A32A-F46F8A7DE792}" type="presParOf" srcId="{289F62BE-00ED-4B77-BF92-7D16F1F6EA25}" destId="{2D1FDAD8-716A-416F-9034-19CD3DD5CD32}" srcOrd="1" destOrd="0" presId="urn:microsoft.com/office/officeart/2005/8/layout/orgChart1"/>
-    <dgm:cxn modelId="{95A7867F-2670-4743-AA93-7F0707D9E62B}" type="presParOf" srcId="{2D1FDAD8-716A-416F-9034-19CD3DD5CD32}" destId="{C8B4B578-E8DC-412C-BAF3-9A7AD83D5DD8}" srcOrd="0" destOrd="0" presId="urn:microsoft.com/office/officeart/2005/8/layout/orgChart1"/>
-    <dgm:cxn modelId="{EFCB8130-7544-4922-A80C-A403763BBBBC}" type="presParOf" srcId="{C8B4B578-E8DC-412C-BAF3-9A7AD83D5DD8}" destId="{FCE1B3F4-B50B-497C-A876-71F457EE132F}" srcOrd="0" destOrd="0" presId="urn:microsoft.com/office/officeart/2005/8/layout/orgChart1"/>
-    <dgm:cxn modelId="{10656176-6223-4D32-9781-601B7FD241C1}" type="presParOf" srcId="{C8B4B578-E8DC-412C-BAF3-9A7AD83D5DD8}" destId="{4BD32842-EE07-4047-9024-FD0D02C36C5E}" srcOrd="1" destOrd="0" presId="urn:microsoft.com/office/officeart/2005/8/layout/orgChart1"/>
-    <dgm:cxn modelId="{4BF5F98C-C267-4361-BC42-932AC04B904A}" type="presParOf" srcId="{2D1FDAD8-716A-416F-9034-19CD3DD5CD32}" destId="{5E801A40-6D85-45EA-A306-92A0C4341ED5}" srcOrd="1" destOrd="0" presId="urn:microsoft.com/office/officeart/2005/8/layout/orgChart1"/>
-    <dgm:cxn modelId="{6F021502-6187-4C7C-ADA3-F2FB3EF2D6EA}" type="presParOf" srcId="{2D1FDAD8-716A-416F-9034-19CD3DD5CD32}" destId="{F8FE8690-B1FC-4C2E-91D5-8E44002BD12E}" srcOrd="2" destOrd="0" presId="urn:microsoft.com/office/officeart/2005/8/layout/orgChart1"/>
-    <dgm:cxn modelId="{BE9D9881-FA55-4A64-8DC0-E3B5135ED93B}" type="presParOf" srcId="{2E0840E5-B071-4ED2-B3A3-C9B3B2ADB4B7}" destId="{9C92DB3B-1290-417F-8497-1E7BF988282E}" srcOrd="2" destOrd="0" presId="urn:microsoft.com/office/officeart/2005/8/layout/orgChart1"/>
-    <dgm:cxn modelId="{5A30A874-5815-4094-B6DA-995823ED791C}" type="presParOf" srcId="{8260AFFA-B4C2-463B-8BDC-DE2563F8A636}" destId="{279B0653-1FB6-4C3E-9374-34EBD40A1514}" srcOrd="2" destOrd="0" presId="urn:microsoft.com/office/officeart/2005/8/layout/orgChart1"/>
-    <dgm:cxn modelId="{2E333F0F-626A-420D-B0F7-5A9549BEC704}" type="presParOf" srcId="{4B6D8072-62EE-4A18-B5E7-504828527523}" destId="{D9234F6C-849A-4C42-BCF1-4033E4895DBC}" srcOrd="2" destOrd="0" presId="urn:microsoft.com/office/officeart/2005/8/layout/orgChart1"/>
-    <dgm:cxn modelId="{6A3DA75E-50BF-4DC8-8166-93C7607CB8E8}" type="presParOf" srcId="{4B6D8072-62EE-4A18-B5E7-504828527523}" destId="{569B2334-C041-42E1-90AB-E881432A6501}" srcOrd="3" destOrd="0" presId="urn:microsoft.com/office/officeart/2005/8/layout/orgChart1"/>
-    <dgm:cxn modelId="{C747B980-197F-4F83-A980-B05E9BAA7676}" type="presParOf" srcId="{569B2334-C041-42E1-90AB-E881432A6501}" destId="{6FE94073-0A02-4E25-86B5-D797B9282365}" srcOrd="0" destOrd="0" presId="urn:microsoft.com/office/officeart/2005/8/layout/orgChart1"/>
-    <dgm:cxn modelId="{E2CF50F7-C1D8-4F34-B01B-54144314745C}" type="presParOf" srcId="{6FE94073-0A02-4E25-86B5-D797B9282365}" destId="{B8679FED-795A-4999-814E-EB463539FABB}" srcOrd="0" destOrd="0" presId="urn:microsoft.com/office/officeart/2005/8/layout/orgChart1"/>
-    <dgm:cxn modelId="{B0E362E3-6C53-4577-A703-A358F660FF75}" type="presParOf" srcId="{6FE94073-0A02-4E25-86B5-D797B9282365}" destId="{C8ED7A4B-D1CD-4DFB-A221-8F8DCE75A2C0}" srcOrd="1" destOrd="0" presId="urn:microsoft.com/office/officeart/2005/8/layout/orgChart1"/>
-    <dgm:cxn modelId="{98089899-F8B2-402D-93EC-910EF8E95CAE}" type="presParOf" srcId="{569B2334-C041-42E1-90AB-E881432A6501}" destId="{B6DC8D73-487F-46F8-9E61-061E65168DF6}" srcOrd="1" destOrd="0" presId="urn:microsoft.com/office/officeart/2005/8/layout/orgChart1"/>
-    <dgm:cxn modelId="{9D82CE19-9402-4AF5-A193-FF386D3B79D2}" type="presParOf" srcId="{B6DC8D73-487F-46F8-9E61-061E65168DF6}" destId="{1A402FA5-7F61-49A4-AD96-4C01FED0B9D7}" srcOrd="0" destOrd="0" presId="urn:microsoft.com/office/officeart/2005/8/layout/orgChart1"/>
-    <dgm:cxn modelId="{82498980-C9A9-4E16-A11B-682498C86D00}" type="presParOf" srcId="{B6DC8D73-487F-46F8-9E61-061E65168DF6}" destId="{9F75C9D5-900F-4882-A9A9-6C5400A8378B}" srcOrd="1" destOrd="0" presId="urn:microsoft.com/office/officeart/2005/8/layout/orgChart1"/>
-    <dgm:cxn modelId="{A8CD2D34-C673-4E7D-AA80-4D352C194B68}" type="presParOf" srcId="{9F75C9D5-900F-4882-A9A9-6C5400A8378B}" destId="{0376208D-A16D-460B-93A4-F4F412858433}" srcOrd="0" destOrd="0" presId="urn:microsoft.com/office/officeart/2005/8/layout/orgChart1"/>
-    <dgm:cxn modelId="{CEBC3A19-B19E-4DA5-8957-5AE7122E79F2}" type="presParOf" srcId="{0376208D-A16D-460B-93A4-F4F412858433}" destId="{22558DD8-0E2D-471E-B4B9-DC1D1D0FA6C1}" srcOrd="0" destOrd="0" presId="urn:microsoft.com/office/officeart/2005/8/layout/orgChart1"/>
-    <dgm:cxn modelId="{E17F6165-A3C3-407B-90BD-24BF180814C5}" type="presParOf" srcId="{0376208D-A16D-460B-93A4-F4F412858433}" destId="{4E6E3E8F-A4B1-4CBB-9110-3792B8887F62}" srcOrd="1" destOrd="0" presId="urn:microsoft.com/office/officeart/2005/8/layout/orgChart1"/>
-    <dgm:cxn modelId="{72B8A6D2-ED5F-479D-8D28-1AB234B22F4E}" type="presParOf" srcId="{9F75C9D5-900F-4882-A9A9-6C5400A8378B}" destId="{08148EA5-7582-454F-A2FA-DA025A00C368}" srcOrd="1" destOrd="0" presId="urn:microsoft.com/office/officeart/2005/8/layout/orgChart1"/>
-    <dgm:cxn modelId="{55057571-3153-4419-A172-81761A746656}" type="presParOf" srcId="{08148EA5-7582-454F-A2FA-DA025A00C368}" destId="{CB8CD44E-1F51-4BEB-9B73-4AD368A1123E}" srcOrd="0" destOrd="0" presId="urn:microsoft.com/office/officeart/2005/8/layout/orgChart1"/>
-    <dgm:cxn modelId="{D8B689B6-EAEA-4FDB-84BD-75D62A5BD7E7}" type="presParOf" srcId="{08148EA5-7582-454F-A2FA-DA025A00C368}" destId="{33D6CA05-8FF9-4891-B9ED-68A626954931}" srcOrd="1" destOrd="0" presId="urn:microsoft.com/office/officeart/2005/8/layout/orgChart1"/>
-    <dgm:cxn modelId="{E1A72157-EA24-4449-B04E-603969583E9F}" type="presParOf" srcId="{33D6CA05-8FF9-4891-B9ED-68A626954931}" destId="{9BE44727-2CD5-44B1-B1DC-56B511F4BDC0}" srcOrd="0" destOrd="0" presId="urn:microsoft.com/office/officeart/2005/8/layout/orgChart1"/>
-    <dgm:cxn modelId="{0D2959F9-54FE-428D-BFEC-98FF9905497E}" type="presParOf" srcId="{9BE44727-2CD5-44B1-B1DC-56B511F4BDC0}" destId="{474BC998-0722-40D3-82EB-1225132D866F}" srcOrd="0" destOrd="0" presId="urn:microsoft.com/office/officeart/2005/8/layout/orgChart1"/>
-    <dgm:cxn modelId="{DC947C00-FAF3-4990-B781-FEFEAAFCEFFC}" type="presParOf" srcId="{9BE44727-2CD5-44B1-B1DC-56B511F4BDC0}" destId="{29A426E4-2716-4A20-BAD0-2A8EAEDABB59}" srcOrd="1" destOrd="0" presId="urn:microsoft.com/office/officeart/2005/8/layout/orgChart1"/>
-    <dgm:cxn modelId="{59663DE7-0684-45F1-8EF9-1C18426212F0}" type="presParOf" srcId="{33D6CA05-8FF9-4891-B9ED-68A626954931}" destId="{3700A447-E266-459D-81A1-C68C8CE74650}" srcOrd="1" destOrd="0" presId="urn:microsoft.com/office/officeart/2005/8/layout/orgChart1"/>
-    <dgm:cxn modelId="{41453202-AD5F-49E8-85D9-489D9D6AF39F}" type="presParOf" srcId="{33D6CA05-8FF9-4891-B9ED-68A626954931}" destId="{CEC1964A-1652-4398-96AF-C13F88FE522B}" srcOrd="2" destOrd="0" presId="urn:microsoft.com/office/officeart/2005/8/layout/orgChart1"/>
-    <dgm:cxn modelId="{951510BD-1419-484E-B9AC-72954ED9D11A}" type="presParOf" srcId="{9F75C9D5-900F-4882-A9A9-6C5400A8378B}" destId="{2FF261DE-1ECF-47A6-950A-D63E72F7630F}" srcOrd="2" destOrd="0" presId="urn:microsoft.com/office/officeart/2005/8/layout/orgChart1"/>
-    <dgm:cxn modelId="{1830A858-3DBB-4BA4-901B-09D83A7CA869}" type="presParOf" srcId="{B6DC8D73-487F-46F8-9E61-061E65168DF6}" destId="{753B5F59-CD56-43A3-9F54-06FF444FD87C}" srcOrd="2" destOrd="0" presId="urn:microsoft.com/office/officeart/2005/8/layout/orgChart1"/>
-    <dgm:cxn modelId="{4E21BC9F-6B38-4094-9C06-FFDEC1A5D9A5}" type="presParOf" srcId="{B6DC8D73-487F-46F8-9E61-061E65168DF6}" destId="{5C293B2D-674B-45AF-B5CB-755C4BD7EC86}" srcOrd="3" destOrd="0" presId="urn:microsoft.com/office/officeart/2005/8/layout/orgChart1"/>
-    <dgm:cxn modelId="{FE6375C3-7703-48C9-AFEB-51553531DD87}" type="presParOf" srcId="{5C293B2D-674B-45AF-B5CB-755C4BD7EC86}" destId="{AD7D2910-BA6C-4BF0-AFBF-62AB1DE1EE85}" srcOrd="0" destOrd="0" presId="urn:microsoft.com/office/officeart/2005/8/layout/orgChart1"/>
-    <dgm:cxn modelId="{0EC0A009-7ADA-4A14-B61E-D2838161A7F7}" type="presParOf" srcId="{AD7D2910-BA6C-4BF0-AFBF-62AB1DE1EE85}" destId="{E9F5420C-8A03-4328-A77C-F27E2FF6D55A}" srcOrd="0" destOrd="0" presId="urn:microsoft.com/office/officeart/2005/8/layout/orgChart1"/>
-    <dgm:cxn modelId="{43592F1B-6432-4505-9B03-24C5E17C3780}" type="presParOf" srcId="{AD7D2910-BA6C-4BF0-AFBF-62AB1DE1EE85}" destId="{433EF805-A7F5-46AA-A349-A057B312E3F4}" srcOrd="1" destOrd="0" presId="urn:microsoft.com/office/officeart/2005/8/layout/orgChart1"/>
-    <dgm:cxn modelId="{59F30BA0-8127-4C44-94E2-D271B035F740}" type="presParOf" srcId="{5C293B2D-674B-45AF-B5CB-755C4BD7EC86}" destId="{C0665044-2681-45FE-A4F4-E02741C48BCB}" srcOrd="1" destOrd="0" presId="urn:microsoft.com/office/officeart/2005/8/layout/orgChart1"/>
-    <dgm:cxn modelId="{BE7BB87E-09C1-4720-8DA6-C8EF626C1FD6}" type="presParOf" srcId="{C0665044-2681-45FE-A4F4-E02741C48BCB}" destId="{74D790BE-ECB8-4721-AB72-3D76F1AA63CE}" srcOrd="0" destOrd="0" presId="urn:microsoft.com/office/officeart/2005/8/layout/orgChart1"/>
-    <dgm:cxn modelId="{C0E7C26B-32AB-43F1-97FA-F3D7445CC007}" type="presParOf" srcId="{C0665044-2681-45FE-A4F4-E02741C48BCB}" destId="{6BB14A7B-9A79-4D8B-8034-019527ABA2F1}" srcOrd="1" destOrd="0" presId="urn:microsoft.com/office/officeart/2005/8/layout/orgChart1"/>
-    <dgm:cxn modelId="{4D47E749-E745-4EB3-8DAA-EEDCDF5F7F4E}" type="presParOf" srcId="{6BB14A7B-9A79-4D8B-8034-019527ABA2F1}" destId="{58C2B000-ABB1-4964-9FF1-A17653D8505A}" srcOrd="0" destOrd="0" presId="urn:microsoft.com/office/officeart/2005/8/layout/orgChart1"/>
-    <dgm:cxn modelId="{B76A695E-1419-4224-ACA4-3964D6D22E81}" type="presParOf" srcId="{58C2B000-ABB1-4964-9FF1-A17653D8505A}" destId="{AEB0A44D-DF4C-46A8-83A6-9BACCB4FB25D}" srcOrd="0" destOrd="0" presId="urn:microsoft.com/office/officeart/2005/8/layout/orgChart1"/>
-    <dgm:cxn modelId="{C10048F4-ADAD-4490-B250-E6FABAC43445}" type="presParOf" srcId="{58C2B000-ABB1-4964-9FF1-A17653D8505A}" destId="{79A72733-84BF-4ABA-95B9-F7A7A6E57568}" srcOrd="1" destOrd="0" presId="urn:microsoft.com/office/officeart/2005/8/layout/orgChart1"/>
-    <dgm:cxn modelId="{5C21C071-4B05-4D2C-BB16-0E13BCA3FE6C}" type="presParOf" srcId="{6BB14A7B-9A79-4D8B-8034-019527ABA2F1}" destId="{91C67E07-859B-45AE-8EC8-FD79631C8AF4}" srcOrd="1" destOrd="0" presId="urn:microsoft.com/office/officeart/2005/8/layout/orgChart1"/>
-    <dgm:cxn modelId="{29B5F32F-FC0D-4737-B17C-9B19DF78B35E}" type="presParOf" srcId="{6BB14A7B-9A79-4D8B-8034-019527ABA2F1}" destId="{B3439D44-52BC-4D2B-B0F6-7DD8D4A1BB68}" srcOrd="2" destOrd="0" presId="urn:microsoft.com/office/officeart/2005/8/layout/orgChart1"/>
-    <dgm:cxn modelId="{5466DF27-5745-44DA-88CB-060241D18445}" type="presParOf" srcId="{5C293B2D-674B-45AF-B5CB-755C4BD7EC86}" destId="{24841566-EC86-4441-A252-748C3545203B}" srcOrd="2" destOrd="0" presId="urn:microsoft.com/office/officeart/2005/8/layout/orgChart1"/>
-    <dgm:cxn modelId="{0504CC4E-07AD-4267-96E3-B9597A156C41}" type="presParOf" srcId="{B6DC8D73-487F-46F8-9E61-061E65168DF6}" destId="{7AF87451-6021-4640-9C8D-13D16A09B7BC}" srcOrd="4" destOrd="0" presId="urn:microsoft.com/office/officeart/2005/8/layout/orgChart1"/>
-    <dgm:cxn modelId="{1846BFFA-ABC2-460F-B388-977A03436C24}" type="presParOf" srcId="{B6DC8D73-487F-46F8-9E61-061E65168DF6}" destId="{30FCF98A-A419-47FB-96D1-9BD9CB71547C}" srcOrd="5" destOrd="0" presId="urn:microsoft.com/office/officeart/2005/8/layout/orgChart1"/>
-    <dgm:cxn modelId="{A2C1D956-35A9-41D6-B4EE-1EA0CC9F0AB5}" type="presParOf" srcId="{30FCF98A-A419-47FB-96D1-9BD9CB71547C}" destId="{7B8AAA46-6873-4B70-9FBE-C053451FFCEF}" srcOrd="0" destOrd="0" presId="urn:microsoft.com/office/officeart/2005/8/layout/orgChart1"/>
-    <dgm:cxn modelId="{0EDD9FC7-DD03-4D3E-9335-DE973139D3B6}" type="presParOf" srcId="{7B8AAA46-6873-4B70-9FBE-C053451FFCEF}" destId="{DE82BCA9-8111-411F-899B-280580A3E1AA}" srcOrd="0" destOrd="0" presId="urn:microsoft.com/office/officeart/2005/8/layout/orgChart1"/>
-    <dgm:cxn modelId="{8D7FCC95-1FCD-4613-A053-3CB42F199BC1}" type="presParOf" srcId="{7B8AAA46-6873-4B70-9FBE-C053451FFCEF}" destId="{CA78134A-EFD7-4414-BA2D-083C53877DE5}" srcOrd="1" destOrd="0" presId="urn:microsoft.com/office/officeart/2005/8/layout/orgChart1"/>
-    <dgm:cxn modelId="{9BE36235-9C6D-41AC-B8CF-95AF5BBFF319}" type="presParOf" srcId="{30FCF98A-A419-47FB-96D1-9BD9CB71547C}" destId="{9F1234A0-AFDA-4CE0-91B7-320FE825D46E}" srcOrd="1" destOrd="0" presId="urn:microsoft.com/office/officeart/2005/8/layout/orgChart1"/>
-    <dgm:cxn modelId="{72B38D3F-D205-41E8-8CCE-7E42F390C634}" type="presParOf" srcId="{9F1234A0-AFDA-4CE0-91B7-320FE825D46E}" destId="{AF46871B-64E6-4846-B7BE-E6540EBA5143}" srcOrd="0" destOrd="0" presId="urn:microsoft.com/office/officeart/2005/8/layout/orgChart1"/>
-    <dgm:cxn modelId="{B8CC2325-DD5E-4D3A-906B-3ABB37C93FB1}" type="presParOf" srcId="{9F1234A0-AFDA-4CE0-91B7-320FE825D46E}" destId="{00843E89-712C-432F-A94F-11BC75B63474}" srcOrd="1" destOrd="0" presId="urn:microsoft.com/office/officeart/2005/8/layout/orgChart1"/>
-    <dgm:cxn modelId="{3DA9B091-6397-4EE6-BDF1-568634F99802}" type="presParOf" srcId="{00843E89-712C-432F-A94F-11BC75B63474}" destId="{B2913685-3338-4B09-990C-389E892DBAC1}" srcOrd="0" destOrd="0" presId="urn:microsoft.com/office/officeart/2005/8/layout/orgChart1"/>
-    <dgm:cxn modelId="{03C24991-96F0-4900-9264-FD634C73FC78}" type="presParOf" srcId="{B2913685-3338-4B09-990C-389E892DBAC1}" destId="{012E4F50-FFDB-4B7D-9EEC-77E1DB96CB94}" srcOrd="0" destOrd="0" presId="urn:microsoft.com/office/officeart/2005/8/layout/orgChart1"/>
-    <dgm:cxn modelId="{F9DB376E-57E4-4A37-9215-ADD7181CCC5D}" type="presParOf" srcId="{B2913685-3338-4B09-990C-389E892DBAC1}" destId="{8732ADDF-A947-4407-A208-B63ABE53B5FA}" srcOrd="1" destOrd="0" presId="urn:microsoft.com/office/officeart/2005/8/layout/orgChart1"/>
-    <dgm:cxn modelId="{4B829AA3-4B19-4D72-A6E8-A16756041C4E}" type="presParOf" srcId="{00843E89-712C-432F-A94F-11BC75B63474}" destId="{248F23C5-6ED9-4A5C-854B-52A3B4D82622}" srcOrd="1" destOrd="0" presId="urn:microsoft.com/office/officeart/2005/8/layout/orgChart1"/>
-    <dgm:cxn modelId="{E49AB246-211E-4817-A636-D3650B17BAC6}" type="presParOf" srcId="{00843E89-712C-432F-A94F-11BC75B63474}" destId="{CD9AC930-C2E1-4799-B62B-A0236080035A}" srcOrd="2" destOrd="0" presId="urn:microsoft.com/office/officeart/2005/8/layout/orgChart1"/>
-    <dgm:cxn modelId="{07E0A5F6-6120-46BA-A751-BA70893F91F1}" type="presParOf" srcId="{30FCF98A-A419-47FB-96D1-9BD9CB71547C}" destId="{C1C8F6C1-EF61-4E5A-BAFD-68C2DF8CFDCC}" srcOrd="2" destOrd="0" presId="urn:microsoft.com/office/officeart/2005/8/layout/orgChart1"/>
-    <dgm:cxn modelId="{CB30DCB3-AE76-4E17-BD8D-DE2CBAF1F2A4}" type="presParOf" srcId="{569B2334-C041-42E1-90AB-E881432A6501}" destId="{A66288F1-A8AD-4B94-8758-819FE13A7BF9}" srcOrd="2" destOrd="0" presId="urn:microsoft.com/office/officeart/2005/8/layout/orgChart1"/>
-    <dgm:cxn modelId="{CF4B118F-9AD8-40FF-88A8-0563FFD34DB3}" type="presParOf" srcId="{E13D5883-0E94-4AFA-A02E-5ED76D60F38F}" destId="{B46C0C11-31EC-45AC-A6CC-42C57806112D}" srcOrd="2" destOrd="0" presId="urn:microsoft.com/office/officeart/2005/8/layout/orgChart1"/>
-    <dgm:cxn modelId="{7F370935-9420-4492-9E52-335B7B10ED4B}" type="presParOf" srcId="{C699B4D1-F917-42D8-B75E-F198B2372641}" destId="{A2F8931E-A318-491E-8D9E-B688AFF93AB1}" srcOrd="2" destOrd="0" presId="urn:microsoft.com/office/officeart/2005/8/layout/orgChart1"/>
-    <dgm:cxn modelId="{4E5F6ECE-91A1-4044-90EC-88EE3C3EA624}" type="presParOf" srcId="{C699B4D1-F917-42D8-B75E-F198B2372641}" destId="{A4F27945-937E-4C2D-9530-BCE0B3A53811}" srcOrd="3" destOrd="0" presId="urn:microsoft.com/office/officeart/2005/8/layout/orgChart1"/>
-    <dgm:cxn modelId="{2D92F705-DDD5-41D4-AD25-246A3B3A933D}" type="presParOf" srcId="{A4F27945-937E-4C2D-9530-BCE0B3A53811}" destId="{0B1632DB-ADAF-4AC6-BEE7-B66313463002}" srcOrd="0" destOrd="0" presId="urn:microsoft.com/office/officeart/2005/8/layout/orgChart1"/>
-    <dgm:cxn modelId="{38C77187-A9FE-4A80-BD0C-4E719E3805AD}" type="presParOf" srcId="{0B1632DB-ADAF-4AC6-BEE7-B66313463002}" destId="{85A7C03B-77B9-4EB9-9E4E-D66BE1272B15}" srcOrd="0" destOrd="0" presId="urn:microsoft.com/office/officeart/2005/8/layout/orgChart1"/>
-    <dgm:cxn modelId="{0C1E283B-DFD9-4883-830D-122BF897AB0C}" type="presParOf" srcId="{0B1632DB-ADAF-4AC6-BEE7-B66313463002}" destId="{0894A63D-57A7-428E-8139-DA27BA3949E3}" srcOrd="1" destOrd="0" presId="urn:microsoft.com/office/officeart/2005/8/layout/orgChart1"/>
-    <dgm:cxn modelId="{003B9C7E-3B6B-4D79-B1AD-30C7BEE406FC}" type="presParOf" srcId="{A4F27945-937E-4C2D-9530-BCE0B3A53811}" destId="{2A9E67D9-5292-43F3-8CA1-21AC6987D8D8}" srcOrd="1" destOrd="0" presId="urn:microsoft.com/office/officeart/2005/8/layout/orgChart1"/>
-    <dgm:cxn modelId="{D54E6F0C-D73F-4E51-92E5-249FCFEB201D}" type="presParOf" srcId="{2A9E67D9-5292-43F3-8CA1-21AC6987D8D8}" destId="{77D6C985-292C-48F5-B723-0931C6B6FC29}" srcOrd="0" destOrd="0" presId="urn:microsoft.com/office/officeart/2005/8/layout/orgChart1"/>
-    <dgm:cxn modelId="{9391CCC1-FE35-43EE-A87F-5C0314D6A4DC}" type="presParOf" srcId="{2A9E67D9-5292-43F3-8CA1-21AC6987D8D8}" destId="{9DD5219D-BBD8-4909-8327-5CF03467A535}" srcOrd="1" destOrd="0" presId="urn:microsoft.com/office/officeart/2005/8/layout/orgChart1"/>
-    <dgm:cxn modelId="{C1194C2C-B780-477A-A303-C02926917C44}" type="presParOf" srcId="{9DD5219D-BBD8-4909-8327-5CF03467A535}" destId="{53DC5AE7-7E3D-43F2-8D27-7D9F07E0D8E7}" srcOrd="0" destOrd="0" presId="urn:microsoft.com/office/officeart/2005/8/layout/orgChart1"/>
-    <dgm:cxn modelId="{3DF15A02-948F-4979-A149-307B18F3340E}" type="presParOf" srcId="{53DC5AE7-7E3D-43F2-8D27-7D9F07E0D8E7}" destId="{FF9FDF31-E0F0-4E79-BB67-56C6DF657E6A}" srcOrd="0" destOrd="0" presId="urn:microsoft.com/office/officeart/2005/8/layout/orgChart1"/>
-    <dgm:cxn modelId="{C3D26D01-0357-494C-A5B0-C0520BCBB953}" type="presParOf" srcId="{53DC5AE7-7E3D-43F2-8D27-7D9F07E0D8E7}" destId="{3045B9F7-A0B1-40E1-8A71-B4F0D8430282}" srcOrd="1" destOrd="0" presId="urn:microsoft.com/office/officeart/2005/8/layout/orgChart1"/>
-    <dgm:cxn modelId="{96410BB9-9595-4436-A36A-01B3AEDA3A69}" type="presParOf" srcId="{9DD5219D-BBD8-4909-8327-5CF03467A535}" destId="{5B857820-C8FD-4888-884F-C4118E84BFD7}" srcOrd="1" destOrd="0" presId="urn:microsoft.com/office/officeart/2005/8/layout/orgChart1"/>
-    <dgm:cxn modelId="{D6375BA6-038E-41F8-B4C2-9253885BDCA0}" type="presParOf" srcId="{5B857820-C8FD-4888-884F-C4118E84BFD7}" destId="{0388721B-298A-4A32-835D-8067A7169585}" srcOrd="0" destOrd="0" presId="urn:microsoft.com/office/officeart/2005/8/layout/orgChart1"/>
-    <dgm:cxn modelId="{267D9D40-257A-4E1F-9298-4182C1D57AFD}" type="presParOf" srcId="{5B857820-C8FD-4888-884F-C4118E84BFD7}" destId="{B6AAC434-33CD-42E1-A464-7A4F63E487D0}" srcOrd="1" destOrd="0" presId="urn:microsoft.com/office/officeart/2005/8/layout/orgChart1"/>
-    <dgm:cxn modelId="{0262A127-22A3-4B07-96F1-E57FBA4DE755}" type="presParOf" srcId="{B6AAC434-33CD-42E1-A464-7A4F63E487D0}" destId="{A537C4D9-2546-4175-9AE2-4630CAC74E75}" srcOrd="0" destOrd="0" presId="urn:microsoft.com/office/officeart/2005/8/layout/orgChart1"/>
-    <dgm:cxn modelId="{A106B48B-6BD6-4661-BA47-A617281101C5}" type="presParOf" srcId="{A537C4D9-2546-4175-9AE2-4630CAC74E75}" destId="{DBD3F7A8-59C8-41E3-99A7-7BAC19FE3E03}" srcOrd="0" destOrd="0" presId="urn:microsoft.com/office/officeart/2005/8/layout/orgChart1"/>
-    <dgm:cxn modelId="{ED17E0F0-2ACA-4BD9-9EA3-B87D7596B011}" type="presParOf" srcId="{A537C4D9-2546-4175-9AE2-4630CAC74E75}" destId="{ADD74B38-DF6C-4EA9-9F89-C3587F2008C5}" srcOrd="1" destOrd="0" presId="urn:microsoft.com/office/officeart/2005/8/layout/orgChart1"/>
-    <dgm:cxn modelId="{47CCC77A-1526-4FD6-8EAF-EA63D068278D}" type="presParOf" srcId="{B6AAC434-33CD-42E1-A464-7A4F63E487D0}" destId="{431C8B34-708A-4340-B1A7-D5315297A8E4}" srcOrd="1" destOrd="0" presId="urn:microsoft.com/office/officeart/2005/8/layout/orgChart1"/>
-    <dgm:cxn modelId="{24E0DA2E-A685-4B2A-830A-16F484EAB0B5}" type="presParOf" srcId="{B6AAC434-33CD-42E1-A464-7A4F63E487D0}" destId="{667E5D15-E78E-4B88-8630-269B4D213DCA}" srcOrd="2" destOrd="0" presId="urn:microsoft.com/office/officeart/2005/8/layout/orgChart1"/>
-    <dgm:cxn modelId="{4A431B5D-DB67-47C1-90F5-77A009E19306}" type="presParOf" srcId="{667E5D15-E78E-4B88-8630-269B4D213DCA}" destId="{87A466E5-B287-43A3-B1FD-13A38C2A592B}" srcOrd="0" destOrd="0" presId="urn:microsoft.com/office/officeart/2005/8/layout/orgChart1"/>
-    <dgm:cxn modelId="{1A0D0E8E-5986-42F8-8BED-76B1D7C2D313}" type="presParOf" srcId="{667E5D15-E78E-4B88-8630-269B4D213DCA}" destId="{89D66410-93FA-4CB6-88B2-BAB930906D38}" srcOrd="1" destOrd="0" presId="urn:microsoft.com/office/officeart/2005/8/layout/orgChart1"/>
-    <dgm:cxn modelId="{3987391A-F5C0-4BB8-B710-92CC83206EC8}" type="presParOf" srcId="{89D66410-93FA-4CB6-88B2-BAB930906D38}" destId="{0BF36F2A-6291-4B9A-86ED-618634DF229B}" srcOrd="0" destOrd="0" presId="urn:microsoft.com/office/officeart/2005/8/layout/orgChart1"/>
-    <dgm:cxn modelId="{645CFF9F-496A-4FA9-8715-A5C4A28C006F}" type="presParOf" srcId="{0BF36F2A-6291-4B9A-86ED-618634DF229B}" destId="{A6C16726-4EA9-4CBC-8762-399E3CB4D3D7}" srcOrd="0" destOrd="0" presId="urn:microsoft.com/office/officeart/2005/8/layout/orgChart1"/>
-    <dgm:cxn modelId="{2810A994-3FBF-4F23-90D6-287C8685B518}" type="presParOf" srcId="{0BF36F2A-6291-4B9A-86ED-618634DF229B}" destId="{5790CD1E-D65E-4C02-9001-B1A9B96B0C03}" srcOrd="1" destOrd="0" presId="urn:microsoft.com/office/officeart/2005/8/layout/orgChart1"/>
-    <dgm:cxn modelId="{1329CF1D-1D03-47C1-AD50-4C179F273CAE}" type="presParOf" srcId="{89D66410-93FA-4CB6-88B2-BAB930906D38}" destId="{266C3D3E-5D20-40BB-93AD-49AA310B59F5}" srcOrd="1" destOrd="0" presId="urn:microsoft.com/office/officeart/2005/8/layout/orgChart1"/>
-    <dgm:cxn modelId="{53ADE62E-E44B-4E8C-8D1D-0CA89EF601C7}" type="presParOf" srcId="{89D66410-93FA-4CB6-88B2-BAB930906D38}" destId="{85F22D98-BF52-4C89-BF25-C4BC140D141F}" srcOrd="2" destOrd="0" presId="urn:microsoft.com/office/officeart/2005/8/layout/orgChart1"/>
-    <dgm:cxn modelId="{480570A9-0E19-42BF-991D-C6A70639E628}" type="presParOf" srcId="{5B857820-C8FD-4888-884F-C4118E84BFD7}" destId="{16F9E105-4909-4382-8E8A-12C728612997}" srcOrd="2" destOrd="0" presId="urn:microsoft.com/office/officeart/2005/8/layout/orgChart1"/>
-    <dgm:cxn modelId="{DCBF8E6F-F063-40C6-AAC8-A9D718C9001D}" type="presParOf" srcId="{5B857820-C8FD-4888-884F-C4118E84BFD7}" destId="{BC710233-BC05-4A6B-80B3-475B8B3098FF}" srcOrd="3" destOrd="0" presId="urn:microsoft.com/office/officeart/2005/8/layout/orgChart1"/>
-    <dgm:cxn modelId="{4DCB3E01-EA83-4C51-BCD1-34E43A293A7D}" type="presParOf" srcId="{BC710233-BC05-4A6B-80B3-475B8B3098FF}" destId="{FADEEECA-4CC6-49C8-BB1C-DDCCE95BF97E}" srcOrd="0" destOrd="0" presId="urn:microsoft.com/office/officeart/2005/8/layout/orgChart1"/>
-    <dgm:cxn modelId="{08BDCD2B-0CBF-45F8-A5F7-95B136FE1080}" type="presParOf" srcId="{FADEEECA-4CC6-49C8-BB1C-DDCCE95BF97E}" destId="{C20DEDAE-82BD-4EA5-AE7E-7EFAC5BAFBE1}" srcOrd="0" destOrd="0" presId="urn:microsoft.com/office/officeart/2005/8/layout/orgChart1"/>
-    <dgm:cxn modelId="{0A2CCB1F-BE61-4886-833B-F107329B86E0}" type="presParOf" srcId="{FADEEECA-4CC6-49C8-BB1C-DDCCE95BF97E}" destId="{5AF72ACF-E735-4EDE-AC99-16EC3337DF9E}" srcOrd="1" destOrd="0" presId="urn:microsoft.com/office/officeart/2005/8/layout/orgChart1"/>
-    <dgm:cxn modelId="{06B5501E-68D2-4E2F-902F-80F28724C3B8}" type="presParOf" srcId="{BC710233-BC05-4A6B-80B3-475B8B3098FF}" destId="{FC67BFD0-EF00-464C-9B29-CE71D0A61C47}" srcOrd="1" destOrd="0" presId="urn:microsoft.com/office/officeart/2005/8/layout/orgChart1"/>
-    <dgm:cxn modelId="{6DA64701-8EBA-4343-9B1C-2E0D19D35854}" type="presParOf" srcId="{BC710233-BC05-4A6B-80B3-475B8B3098FF}" destId="{CD514180-6F86-4B7E-BEDA-C3B2E752F04B}" srcOrd="2" destOrd="0" presId="urn:microsoft.com/office/officeart/2005/8/layout/orgChart1"/>
-    <dgm:cxn modelId="{40632546-BFC3-4888-8DAC-E54A8240667E}" type="presParOf" srcId="{CD514180-6F86-4B7E-BEDA-C3B2E752F04B}" destId="{E17F5197-C9BB-4502-827A-876D32091B75}" srcOrd="0" destOrd="0" presId="urn:microsoft.com/office/officeart/2005/8/layout/orgChart1"/>
-    <dgm:cxn modelId="{F7DA44A5-DDCC-4DF0-BEB7-295200015B9A}" type="presParOf" srcId="{CD514180-6F86-4B7E-BEDA-C3B2E752F04B}" destId="{02B2B5F2-E2A5-4865-9703-DF7A4A7A1AB7}" srcOrd="1" destOrd="0" presId="urn:microsoft.com/office/officeart/2005/8/layout/orgChart1"/>
-    <dgm:cxn modelId="{4E188A3A-3CDB-4833-B0BC-CF90874BF147}" type="presParOf" srcId="{02B2B5F2-E2A5-4865-9703-DF7A4A7A1AB7}" destId="{D49C7413-F42E-4B5F-9F45-F2C9148F221E}" srcOrd="0" destOrd="0" presId="urn:microsoft.com/office/officeart/2005/8/layout/orgChart1"/>
-    <dgm:cxn modelId="{DE6A08E9-D04A-408B-A22B-94CF23192874}" type="presParOf" srcId="{D49C7413-F42E-4B5F-9F45-F2C9148F221E}" destId="{4D92EFB6-D274-41AD-A518-4C5B20789C7F}" srcOrd="0" destOrd="0" presId="urn:microsoft.com/office/officeart/2005/8/layout/orgChart1"/>
-    <dgm:cxn modelId="{8CC884BF-CA9F-49DE-AEDC-356FAF90D8D3}" type="presParOf" srcId="{D49C7413-F42E-4B5F-9F45-F2C9148F221E}" destId="{FFC2C706-ECED-4ED6-8072-720BCF4C043A}" srcOrd="1" destOrd="0" presId="urn:microsoft.com/office/officeart/2005/8/layout/orgChart1"/>
-    <dgm:cxn modelId="{9250D6DB-2E1E-45AE-BB88-33E2AF4480C9}" type="presParOf" srcId="{02B2B5F2-E2A5-4865-9703-DF7A4A7A1AB7}" destId="{B80EB4E5-DF10-4F9F-A038-F549523E45A2}" srcOrd="1" destOrd="0" presId="urn:microsoft.com/office/officeart/2005/8/layout/orgChart1"/>
-    <dgm:cxn modelId="{71C57451-AB97-48E4-82BC-1F31DC5A9B71}" type="presParOf" srcId="{02B2B5F2-E2A5-4865-9703-DF7A4A7A1AB7}" destId="{CE0F09A1-79B7-48A1-AD83-AFE5334804E7}" srcOrd="2" destOrd="0" presId="urn:microsoft.com/office/officeart/2005/8/layout/orgChart1"/>
-    <dgm:cxn modelId="{0E5C0B17-4BE2-4E01-B167-23758EEF4493}" type="presParOf" srcId="{9DD5219D-BBD8-4909-8327-5CF03467A535}" destId="{3DD996D1-E39D-48CA-AD7A-43CDADB32B03}" srcOrd="2" destOrd="0" presId="urn:microsoft.com/office/officeart/2005/8/layout/orgChart1"/>
-    <dgm:cxn modelId="{A8265DF6-0A6F-48D6-8534-445A64A05617}" type="presParOf" srcId="{2A9E67D9-5292-43F3-8CA1-21AC6987D8D8}" destId="{380405C3-F141-41AB-B1A5-505B1C15EB88}" srcOrd="2" destOrd="0" presId="urn:microsoft.com/office/officeart/2005/8/layout/orgChart1"/>
-    <dgm:cxn modelId="{B6E911ED-AF35-4390-A780-2D4CDF876C4C}" type="presParOf" srcId="{2A9E67D9-5292-43F3-8CA1-21AC6987D8D8}" destId="{4672C230-3372-4754-B778-7E7332D7F8FA}" srcOrd="3" destOrd="0" presId="urn:microsoft.com/office/officeart/2005/8/layout/orgChart1"/>
-    <dgm:cxn modelId="{14FA045D-14B6-425A-9C18-B9FBC07AF544}" type="presParOf" srcId="{4672C230-3372-4754-B778-7E7332D7F8FA}" destId="{FAB5F87D-2763-47CB-9A66-C9F1AEFA9929}" srcOrd="0" destOrd="0" presId="urn:microsoft.com/office/officeart/2005/8/layout/orgChart1"/>
-    <dgm:cxn modelId="{88EDB8C0-13E0-462A-AA8C-3BCE68FCCB90}" type="presParOf" srcId="{FAB5F87D-2763-47CB-9A66-C9F1AEFA9929}" destId="{E1C4DDC7-AB36-4A96-820F-502A78465ADB}" srcOrd="0" destOrd="0" presId="urn:microsoft.com/office/officeart/2005/8/layout/orgChart1"/>
-    <dgm:cxn modelId="{3B611C06-F1E9-4A36-8782-F61FC7ED6799}" type="presParOf" srcId="{FAB5F87D-2763-47CB-9A66-C9F1AEFA9929}" destId="{4DA3165B-B314-4B6E-A439-241C51AF2A2F}" srcOrd="1" destOrd="0" presId="urn:microsoft.com/office/officeart/2005/8/layout/orgChart1"/>
-    <dgm:cxn modelId="{9ECDDDFB-5C21-4937-A0AE-ADDC7D80D7D9}" type="presParOf" srcId="{4672C230-3372-4754-B778-7E7332D7F8FA}" destId="{F2E7794B-3F11-461C-AA9E-CEDD96049A42}" srcOrd="1" destOrd="0" presId="urn:microsoft.com/office/officeart/2005/8/layout/orgChart1"/>
-    <dgm:cxn modelId="{FC81C3FB-4BF2-4E33-8946-21C834430F4A}" type="presParOf" srcId="{F2E7794B-3F11-461C-AA9E-CEDD96049A42}" destId="{3687CDAB-BF07-4DF0-91FD-6CF8D8EF11D7}" srcOrd="0" destOrd="0" presId="urn:microsoft.com/office/officeart/2005/8/layout/orgChart1"/>
-    <dgm:cxn modelId="{6C9D7D20-A274-4BCC-9BD3-DFBA9EEFC307}" type="presParOf" srcId="{F2E7794B-3F11-461C-AA9E-CEDD96049A42}" destId="{2043A9F1-8C75-48AC-ACB1-A365CC41F814}" srcOrd="1" destOrd="0" presId="urn:microsoft.com/office/officeart/2005/8/layout/orgChart1"/>
-    <dgm:cxn modelId="{685BA1BD-9C7C-4025-ADF1-F6C1CC7D5401}" type="presParOf" srcId="{2043A9F1-8C75-48AC-ACB1-A365CC41F814}" destId="{D2A091D6-1BBA-42AA-913E-BDBFACA45C00}" srcOrd="0" destOrd="0" presId="urn:microsoft.com/office/officeart/2005/8/layout/orgChart1"/>
-    <dgm:cxn modelId="{1EF00DC4-7806-4349-B189-D85DAAA9A631}" type="presParOf" srcId="{D2A091D6-1BBA-42AA-913E-BDBFACA45C00}" destId="{2B956B53-57CE-4672-80BD-36E589C9EB37}" srcOrd="0" destOrd="0" presId="urn:microsoft.com/office/officeart/2005/8/layout/orgChart1"/>
-    <dgm:cxn modelId="{979E2300-9582-451C-A91B-EC62721556FD}" type="presParOf" srcId="{D2A091D6-1BBA-42AA-913E-BDBFACA45C00}" destId="{DCBE7CA5-FA81-4A1C-9DA4-CEB652A2C659}" srcOrd="1" destOrd="0" presId="urn:microsoft.com/office/officeart/2005/8/layout/orgChart1"/>
-    <dgm:cxn modelId="{4AF39879-1636-408A-AF1D-C79E0B8029DE}" type="presParOf" srcId="{2043A9F1-8C75-48AC-ACB1-A365CC41F814}" destId="{38D2A295-3DB5-4587-BA80-8277FF5ACBC0}" srcOrd="1" destOrd="0" presId="urn:microsoft.com/office/officeart/2005/8/layout/orgChart1"/>
-    <dgm:cxn modelId="{DABD4D8D-A5AA-4B08-8ACA-6629D5AA26FE}" type="presParOf" srcId="{2043A9F1-8C75-48AC-ACB1-A365CC41F814}" destId="{E1F54147-DB39-4E29-AFBF-926C76B5E5D4}" srcOrd="2" destOrd="0" presId="urn:microsoft.com/office/officeart/2005/8/layout/orgChart1"/>
-    <dgm:cxn modelId="{936BCF43-B17F-4441-92B8-25478F06A90A}" type="presParOf" srcId="{E1F54147-DB39-4E29-AFBF-926C76B5E5D4}" destId="{F1F3DF29-2EBF-4E74-B2C5-B707FCA3227B}" srcOrd="0" destOrd="0" presId="urn:microsoft.com/office/officeart/2005/8/layout/orgChart1"/>
-    <dgm:cxn modelId="{D8C867F5-845E-475B-B3A2-5D80C58A883E}" type="presParOf" srcId="{E1F54147-DB39-4E29-AFBF-926C76B5E5D4}" destId="{76BA48E4-34A8-4BB9-A488-5F0BAD8E4E5B}" srcOrd="1" destOrd="0" presId="urn:microsoft.com/office/officeart/2005/8/layout/orgChart1"/>
-    <dgm:cxn modelId="{1813E5B9-ECDE-4D71-928C-933F83CEE957}" type="presParOf" srcId="{76BA48E4-34A8-4BB9-A488-5F0BAD8E4E5B}" destId="{85F64741-8757-411A-B4C0-41AF17A110F9}" srcOrd="0" destOrd="0" presId="urn:microsoft.com/office/officeart/2005/8/layout/orgChart1"/>
-    <dgm:cxn modelId="{31C889EA-E25B-411A-BBE7-F1B3CA727545}" type="presParOf" srcId="{85F64741-8757-411A-B4C0-41AF17A110F9}" destId="{324FB175-B746-4AAB-AFA7-8430E2BEFF7B}" srcOrd="0" destOrd="0" presId="urn:microsoft.com/office/officeart/2005/8/layout/orgChart1"/>
-    <dgm:cxn modelId="{31E66FED-A9AD-4B37-97C6-A1AE3D9B53F5}" type="presParOf" srcId="{85F64741-8757-411A-B4C0-41AF17A110F9}" destId="{16C86CBF-21F4-466E-970E-41ADD14F64C3}" srcOrd="1" destOrd="0" presId="urn:microsoft.com/office/officeart/2005/8/layout/orgChart1"/>
-    <dgm:cxn modelId="{68F2F1B2-AC16-4F0C-A8D9-D862121567F7}" type="presParOf" srcId="{76BA48E4-34A8-4BB9-A488-5F0BAD8E4E5B}" destId="{F2CCF593-AF86-4D6B-B338-137D5B21F5DE}" srcOrd="1" destOrd="0" presId="urn:microsoft.com/office/officeart/2005/8/layout/orgChart1"/>
-    <dgm:cxn modelId="{8F1C16F7-64F0-49AB-B237-1C9A37839026}" type="presParOf" srcId="{76BA48E4-34A8-4BB9-A488-5F0BAD8E4E5B}" destId="{B50176E6-D1BF-4CCB-96F7-E26E1AA29FEA}" srcOrd="2" destOrd="0" presId="urn:microsoft.com/office/officeart/2005/8/layout/orgChart1"/>
-    <dgm:cxn modelId="{1CAEA13C-0A65-4A1D-9634-9DA372EE1D65}" type="presParOf" srcId="{F2E7794B-3F11-461C-AA9E-CEDD96049A42}" destId="{B7B7D350-C4AB-443D-AAD2-B1F6B55ED3B1}" srcOrd="2" destOrd="0" presId="urn:microsoft.com/office/officeart/2005/8/layout/orgChart1"/>
-    <dgm:cxn modelId="{EA713434-8870-4B4A-A0D8-669E326683A5}" type="presParOf" srcId="{F2E7794B-3F11-461C-AA9E-CEDD96049A42}" destId="{93A9803A-5238-46D3-8A5D-70B7B1CD0F1D}" srcOrd="3" destOrd="0" presId="urn:microsoft.com/office/officeart/2005/8/layout/orgChart1"/>
-    <dgm:cxn modelId="{F0D0A972-6C50-4DB0-AF9F-E43863720B8A}" type="presParOf" srcId="{93A9803A-5238-46D3-8A5D-70B7B1CD0F1D}" destId="{0478C277-D06D-415B-AA83-666BF2440322}" srcOrd="0" destOrd="0" presId="urn:microsoft.com/office/officeart/2005/8/layout/orgChart1"/>
-    <dgm:cxn modelId="{CCB6D725-8E32-481E-8ACA-6F24E6C72D25}" type="presParOf" srcId="{0478C277-D06D-415B-AA83-666BF2440322}" destId="{C1E2BD08-D05F-4A0C-856A-C4FE77483EBC}" srcOrd="0" destOrd="0" presId="urn:microsoft.com/office/officeart/2005/8/layout/orgChart1"/>
-    <dgm:cxn modelId="{826283D1-3735-4262-B898-3E6136F37C78}" type="presParOf" srcId="{0478C277-D06D-415B-AA83-666BF2440322}" destId="{D9118229-FE2A-4792-997C-776A681C0A28}" srcOrd="1" destOrd="0" presId="urn:microsoft.com/office/officeart/2005/8/layout/orgChart1"/>
-    <dgm:cxn modelId="{E98FAF05-E90A-4383-9304-7546ABCDE0F9}" type="presParOf" srcId="{93A9803A-5238-46D3-8A5D-70B7B1CD0F1D}" destId="{D27CF0A0-60ED-435C-9B38-ACA0EB909C24}" srcOrd="1" destOrd="0" presId="urn:microsoft.com/office/officeart/2005/8/layout/orgChart1"/>
-    <dgm:cxn modelId="{94538FCA-1077-4D81-B048-69CDD91FEEF6}" type="presParOf" srcId="{93A9803A-5238-46D3-8A5D-70B7B1CD0F1D}" destId="{CB8B4730-F9B0-42E8-812D-50EEF79FA9BC}" srcOrd="2" destOrd="0" presId="urn:microsoft.com/office/officeart/2005/8/layout/orgChart1"/>
-    <dgm:cxn modelId="{2ED2D006-5305-4830-8185-5003A4572307}" type="presParOf" srcId="{CB8B4730-F9B0-42E8-812D-50EEF79FA9BC}" destId="{C84A89CE-2FF6-48E1-98A4-C30E861C6796}" srcOrd="0" destOrd="0" presId="urn:microsoft.com/office/officeart/2005/8/layout/orgChart1"/>
-    <dgm:cxn modelId="{DA0011AC-1F6F-4D4E-B81C-A85707F6E5BC}" type="presParOf" srcId="{CB8B4730-F9B0-42E8-812D-50EEF79FA9BC}" destId="{B6300EC4-D142-496E-90FA-FE148479E5DC}" srcOrd="1" destOrd="0" presId="urn:microsoft.com/office/officeart/2005/8/layout/orgChart1"/>
-    <dgm:cxn modelId="{0A7723B0-5B96-4330-B886-D82E65EB16E8}" type="presParOf" srcId="{B6300EC4-D142-496E-90FA-FE148479E5DC}" destId="{D3774593-27A7-4D3B-BF09-5A5088FE16E8}" srcOrd="0" destOrd="0" presId="urn:microsoft.com/office/officeart/2005/8/layout/orgChart1"/>
-    <dgm:cxn modelId="{6C5FA783-C44D-4ED8-BFE9-4C2A1D5883BF}" type="presParOf" srcId="{D3774593-27A7-4D3B-BF09-5A5088FE16E8}" destId="{7F59DC9C-780D-455A-ACF2-8A987AFE3373}" srcOrd="0" destOrd="0" presId="urn:microsoft.com/office/officeart/2005/8/layout/orgChart1"/>
-    <dgm:cxn modelId="{0689129A-C503-45D8-B6CE-05CEE22ADF0A}" type="presParOf" srcId="{D3774593-27A7-4D3B-BF09-5A5088FE16E8}" destId="{787A3D8A-D149-4BE7-83CE-4AE036609E92}" srcOrd="1" destOrd="0" presId="urn:microsoft.com/office/officeart/2005/8/layout/orgChart1"/>
-    <dgm:cxn modelId="{50773808-CD4D-4F8B-8305-77A87884EBF6}" type="presParOf" srcId="{B6300EC4-D142-496E-90FA-FE148479E5DC}" destId="{2849E4A5-09C2-4DB7-AB1B-21DE76B71B5D}" srcOrd="1" destOrd="0" presId="urn:microsoft.com/office/officeart/2005/8/layout/orgChart1"/>
-    <dgm:cxn modelId="{9E1B7982-AE98-4F74-855B-9217B678846E}" type="presParOf" srcId="{B6300EC4-D142-496E-90FA-FE148479E5DC}" destId="{7DA30C68-26ED-46F7-AF44-40B749B58879}" srcOrd="2" destOrd="0" presId="urn:microsoft.com/office/officeart/2005/8/layout/orgChart1"/>
-    <dgm:cxn modelId="{5F87E84C-FA0E-43FB-849A-872BA988E5D5}" type="presParOf" srcId="{F2E7794B-3F11-461C-AA9E-CEDD96049A42}" destId="{4925A729-4399-4A27-8143-AF2A2BB04DEE}" srcOrd="4" destOrd="0" presId="urn:microsoft.com/office/officeart/2005/8/layout/orgChart1"/>
-    <dgm:cxn modelId="{AA7322E4-659D-4872-8BA6-34F43A9B9602}" type="presParOf" srcId="{F2E7794B-3F11-461C-AA9E-CEDD96049A42}" destId="{E05A9EEF-F57B-415B-9F55-DC181FD41C37}" srcOrd="5" destOrd="0" presId="urn:microsoft.com/office/officeart/2005/8/layout/orgChart1"/>
-    <dgm:cxn modelId="{72EBAE37-06AE-4BE5-A27E-F61AD13EBE3B}" type="presParOf" srcId="{E05A9EEF-F57B-415B-9F55-DC181FD41C37}" destId="{0E0B221B-FF96-4723-A0A2-2959D68C46C7}" srcOrd="0" destOrd="0" presId="urn:microsoft.com/office/officeart/2005/8/layout/orgChart1"/>
-    <dgm:cxn modelId="{3953098D-1B5A-4D68-BD86-1151AF095697}" type="presParOf" srcId="{0E0B221B-FF96-4723-A0A2-2959D68C46C7}" destId="{404CE6F8-1DC9-4578-94B7-7B0040A322AB}" srcOrd="0" destOrd="0" presId="urn:microsoft.com/office/officeart/2005/8/layout/orgChart1"/>
-    <dgm:cxn modelId="{2AEC8885-1EC5-41AF-99E3-179ADCD8F656}" type="presParOf" srcId="{0E0B221B-FF96-4723-A0A2-2959D68C46C7}" destId="{FAB81543-B810-4423-9F1A-D954F1C69171}" srcOrd="1" destOrd="0" presId="urn:microsoft.com/office/officeart/2005/8/layout/orgChart1"/>
-    <dgm:cxn modelId="{0AFB3E1A-285A-462B-8DD4-83E8AE84F20B}" type="presParOf" srcId="{E05A9EEF-F57B-415B-9F55-DC181FD41C37}" destId="{7A936016-088A-46FD-A6A0-366CCF57E205}" srcOrd="1" destOrd="0" presId="urn:microsoft.com/office/officeart/2005/8/layout/orgChart1"/>
-    <dgm:cxn modelId="{EDB01218-8A15-4537-A794-7532BD6BD40E}" type="presParOf" srcId="{E05A9EEF-F57B-415B-9F55-DC181FD41C37}" destId="{E4405F75-0C89-47CB-BAFE-C840E43239A5}" srcOrd="2" destOrd="0" presId="urn:microsoft.com/office/officeart/2005/8/layout/orgChart1"/>
-    <dgm:cxn modelId="{74FD2C3F-9B6C-4DB8-B098-9A1E3AA9EBE9}" type="presParOf" srcId="{E4405F75-0C89-47CB-BAFE-C840E43239A5}" destId="{14572938-DA58-453F-B775-41A08C52A0B9}" srcOrd="0" destOrd="0" presId="urn:microsoft.com/office/officeart/2005/8/layout/orgChart1"/>
-    <dgm:cxn modelId="{6C7F91B8-5414-4F84-AC43-38B71F235531}" type="presParOf" srcId="{E4405F75-0C89-47CB-BAFE-C840E43239A5}" destId="{7E290570-53DE-4E40-A32E-E23DAFB84DD9}" srcOrd="1" destOrd="0" presId="urn:microsoft.com/office/officeart/2005/8/layout/orgChart1"/>
-    <dgm:cxn modelId="{FB97EDA4-42D2-4E20-957C-B9FBB44D701A}" type="presParOf" srcId="{7E290570-53DE-4E40-A32E-E23DAFB84DD9}" destId="{F0AEEE17-79EE-46A8-9CD5-3272AB11365F}" srcOrd="0" destOrd="0" presId="urn:microsoft.com/office/officeart/2005/8/layout/orgChart1"/>
-    <dgm:cxn modelId="{D5A76666-5352-4DBB-A2F4-2C7360E05BEF}" type="presParOf" srcId="{F0AEEE17-79EE-46A8-9CD5-3272AB11365F}" destId="{4EC392A0-B1C7-473E-A0BC-1169506CA9E1}" srcOrd="0" destOrd="0" presId="urn:microsoft.com/office/officeart/2005/8/layout/orgChart1"/>
-    <dgm:cxn modelId="{7385D7AF-89FD-4C42-9A57-EB7FF34F54F4}" type="presParOf" srcId="{F0AEEE17-79EE-46A8-9CD5-3272AB11365F}" destId="{58337B70-782D-467E-B2BB-9B59AC008DD5}" srcOrd="1" destOrd="0" presId="urn:microsoft.com/office/officeart/2005/8/layout/orgChart1"/>
-    <dgm:cxn modelId="{10061EF2-C259-4503-8308-D57828822039}" type="presParOf" srcId="{7E290570-53DE-4E40-A32E-E23DAFB84DD9}" destId="{49ED1454-FDD9-4789-B15D-67870FFFB91F}" srcOrd="1" destOrd="0" presId="urn:microsoft.com/office/officeart/2005/8/layout/orgChart1"/>
-    <dgm:cxn modelId="{BB34359A-0E11-4297-B4DF-AA48155030BF}" type="presParOf" srcId="{7E290570-53DE-4E40-A32E-E23DAFB84DD9}" destId="{4856E0CB-B68F-41CF-8801-FA1CA709CE52}" srcOrd="2" destOrd="0" presId="urn:microsoft.com/office/officeart/2005/8/layout/orgChart1"/>
-    <dgm:cxn modelId="{5F3B795F-9329-4A3B-9BC6-8095C9D9C52E}" type="presParOf" srcId="{4672C230-3372-4754-B778-7E7332D7F8FA}" destId="{22039532-1E2D-4A36-8D6E-9C3A5B01A6DA}" srcOrd="2" destOrd="0" presId="urn:microsoft.com/office/officeart/2005/8/layout/orgChart1"/>
-    <dgm:cxn modelId="{2FDD7A4C-6784-408D-8F35-1FEECB17566D}" type="presParOf" srcId="{A4F27945-937E-4C2D-9530-BCE0B3A53811}" destId="{65FDFF31-8AF0-4E83-AAD2-9F84151EA1AC}" srcOrd="2" destOrd="0" presId="urn:microsoft.com/office/officeart/2005/8/layout/orgChart1"/>
-    <dgm:cxn modelId="{9E528C7F-DDC9-4933-AEF0-3FEF136671F0}" type="presParOf" srcId="{C699B4D1-F917-42D8-B75E-F198B2372641}" destId="{F19C9902-E591-4DB3-B840-65D7B9A317C8}" srcOrd="4" destOrd="0" presId="urn:microsoft.com/office/officeart/2005/8/layout/orgChart1"/>
-    <dgm:cxn modelId="{0AE49E43-7B13-4C2A-A377-CB7A678464BB}" type="presParOf" srcId="{C699B4D1-F917-42D8-B75E-F198B2372641}" destId="{E7890B1F-B962-48AF-9050-A2ACC3C0B068}" srcOrd="5" destOrd="0" presId="urn:microsoft.com/office/officeart/2005/8/layout/orgChart1"/>
-    <dgm:cxn modelId="{38755C57-E71E-45CC-99EF-3C44EDD9782E}" type="presParOf" srcId="{E7890B1F-B962-48AF-9050-A2ACC3C0B068}" destId="{3FA1B158-AED9-4FA9-A9DC-552B000BF633}" srcOrd="0" destOrd="0" presId="urn:microsoft.com/office/officeart/2005/8/layout/orgChart1"/>
-    <dgm:cxn modelId="{933E305C-1268-4589-8FCA-65A49CA18AEB}" type="presParOf" srcId="{3FA1B158-AED9-4FA9-A9DC-552B000BF633}" destId="{E29BFD84-2709-4CEA-AA08-036238243CAF}" srcOrd="0" destOrd="0" presId="urn:microsoft.com/office/officeart/2005/8/layout/orgChart1"/>
-    <dgm:cxn modelId="{59863A47-20C8-44B0-8FB7-E8A8DCE8B681}" type="presParOf" srcId="{3FA1B158-AED9-4FA9-A9DC-552B000BF633}" destId="{05B78E22-3964-4C4C-9B1F-B1EF91714FB9}" srcOrd="1" destOrd="0" presId="urn:microsoft.com/office/officeart/2005/8/layout/orgChart1"/>
-    <dgm:cxn modelId="{68D2BB57-4754-437B-BF49-A4E07C02C4A5}" type="presParOf" srcId="{E7890B1F-B962-48AF-9050-A2ACC3C0B068}" destId="{97C41D7D-DF46-4C66-A0A1-6030C29E51AE}" srcOrd="1" destOrd="0" presId="urn:microsoft.com/office/officeart/2005/8/layout/orgChart1"/>
-    <dgm:cxn modelId="{D5867BDA-9802-4A50-A166-8199FC1CF4BD}" type="presParOf" srcId="{97C41D7D-DF46-4C66-A0A1-6030C29E51AE}" destId="{572F994B-8B64-4F4A-BE76-81D0E61C9C0A}" srcOrd="0" destOrd="0" presId="urn:microsoft.com/office/officeart/2005/8/layout/orgChart1"/>
-    <dgm:cxn modelId="{405FD98F-62B2-4526-8441-94D5E0368872}" type="presParOf" srcId="{97C41D7D-DF46-4C66-A0A1-6030C29E51AE}" destId="{7A1EC075-5B19-4DAA-9FC2-EEB4F8B21A13}" srcOrd="1" destOrd="0" presId="urn:microsoft.com/office/officeart/2005/8/layout/orgChart1"/>
-    <dgm:cxn modelId="{B5320602-C6EE-44F5-BD67-772EBA26498A}" type="presParOf" srcId="{7A1EC075-5B19-4DAA-9FC2-EEB4F8B21A13}" destId="{DADAEBE7-13D4-44B6-8DBC-A92D99BA44C6}" srcOrd="0" destOrd="0" presId="urn:microsoft.com/office/officeart/2005/8/layout/orgChart1"/>
-    <dgm:cxn modelId="{68E67FF9-65F2-4779-A57F-428B7E45C1E4}" type="presParOf" srcId="{DADAEBE7-13D4-44B6-8DBC-A92D99BA44C6}" destId="{16078181-AEF4-4816-AA53-1B7A55D87A84}" srcOrd="0" destOrd="0" presId="urn:microsoft.com/office/officeart/2005/8/layout/orgChart1"/>
-    <dgm:cxn modelId="{123C5C90-F043-41FC-A2B4-4F0EA150F276}" type="presParOf" srcId="{DADAEBE7-13D4-44B6-8DBC-A92D99BA44C6}" destId="{258A033C-91C8-40D1-905D-6DA0D44F4A8C}" srcOrd="1" destOrd="0" presId="urn:microsoft.com/office/officeart/2005/8/layout/orgChart1"/>
-    <dgm:cxn modelId="{5B34671F-C6F9-4245-ADE5-AAF3B77E8B0F}" type="presParOf" srcId="{7A1EC075-5B19-4DAA-9FC2-EEB4F8B21A13}" destId="{78744167-0A8F-4126-94F4-24B50A6BB623}" srcOrd="1" destOrd="0" presId="urn:microsoft.com/office/officeart/2005/8/layout/orgChart1"/>
-    <dgm:cxn modelId="{530892FB-1D80-4526-A96C-620A0774FE1B}" type="presParOf" srcId="{7A1EC075-5B19-4DAA-9FC2-EEB4F8B21A13}" destId="{90C2F3E6-EE58-49BE-8EDA-2663C6A867D8}" srcOrd="2" destOrd="0" presId="urn:microsoft.com/office/officeart/2005/8/layout/orgChart1"/>
-    <dgm:cxn modelId="{5BC8A346-9FA3-46E7-94B3-A302FB3B9492}" type="presParOf" srcId="{97C41D7D-DF46-4C66-A0A1-6030C29E51AE}" destId="{A6E8FA85-B864-4604-A354-4D55DC3D63E5}" srcOrd="2" destOrd="0" presId="urn:microsoft.com/office/officeart/2005/8/layout/orgChart1"/>
-    <dgm:cxn modelId="{67BDC3E9-A9DF-4011-84EE-5EAA788C5EE4}" type="presParOf" srcId="{97C41D7D-DF46-4C66-A0A1-6030C29E51AE}" destId="{AB59CB26-D675-41E2-BC61-414BC1C5B66A}" srcOrd="3" destOrd="0" presId="urn:microsoft.com/office/officeart/2005/8/layout/orgChart1"/>
-    <dgm:cxn modelId="{F52C7C84-A050-4ADB-98EF-1C56FC137F2E}" type="presParOf" srcId="{AB59CB26-D675-41E2-BC61-414BC1C5B66A}" destId="{4A3026A8-ABFA-4C02-87A4-B417D4264D0C}" srcOrd="0" destOrd="0" presId="urn:microsoft.com/office/officeart/2005/8/layout/orgChart1"/>
-    <dgm:cxn modelId="{C5EBD23C-B416-41D0-98B4-239FCC8084C1}" type="presParOf" srcId="{4A3026A8-ABFA-4C02-87A4-B417D4264D0C}" destId="{C783BF38-150C-4203-841A-8B101076CC94}" srcOrd="0" destOrd="0" presId="urn:microsoft.com/office/officeart/2005/8/layout/orgChart1"/>
-    <dgm:cxn modelId="{A7E8AA28-BFD5-4B73-9FAE-EDE158C656CF}" type="presParOf" srcId="{4A3026A8-ABFA-4C02-87A4-B417D4264D0C}" destId="{0D1D336A-1060-48C9-9559-74A9A84A25A4}" srcOrd="1" destOrd="0" presId="urn:microsoft.com/office/officeart/2005/8/layout/orgChart1"/>
-    <dgm:cxn modelId="{37A76CA7-B2C5-4B89-8366-11723D2C8B63}" type="presParOf" srcId="{AB59CB26-D675-41E2-BC61-414BC1C5B66A}" destId="{C646065A-5801-4812-B17A-227B21287228}" srcOrd="1" destOrd="0" presId="urn:microsoft.com/office/officeart/2005/8/layout/orgChart1"/>
-    <dgm:cxn modelId="{FA1D04D7-69BD-4A7E-A306-2870E4EFE365}" type="presParOf" srcId="{C646065A-5801-4812-B17A-227B21287228}" destId="{1B80E115-BB87-4E85-9D03-5E0052582F95}" srcOrd="0" destOrd="0" presId="urn:microsoft.com/office/officeart/2005/8/layout/orgChart1"/>
-    <dgm:cxn modelId="{5F7E00FA-9D2B-4E65-8F22-9BE16A4E6116}" type="presParOf" srcId="{C646065A-5801-4812-B17A-227B21287228}" destId="{559BB9EE-D6B3-428B-A689-B8C7DF92E844}" srcOrd="1" destOrd="0" presId="urn:microsoft.com/office/officeart/2005/8/layout/orgChart1"/>
-    <dgm:cxn modelId="{41114ADC-3778-4F8E-8313-1653170BDD9A}" type="presParOf" srcId="{559BB9EE-D6B3-428B-A689-B8C7DF92E844}" destId="{26B62149-3099-4395-B71F-ECB4C1D5D011}" srcOrd="0" destOrd="0" presId="urn:microsoft.com/office/officeart/2005/8/layout/orgChart1"/>
-    <dgm:cxn modelId="{9EA8FFDC-A0B1-44E7-80C7-BAEF7EECC719}" type="presParOf" srcId="{26B62149-3099-4395-B71F-ECB4C1D5D011}" destId="{64C1C4B8-9499-470A-93F5-38B135D91AA7}" srcOrd="0" destOrd="0" presId="urn:microsoft.com/office/officeart/2005/8/layout/orgChart1"/>
-    <dgm:cxn modelId="{BD61960D-E3AB-4784-BCE2-B05BEDD6044F}" type="presParOf" srcId="{26B62149-3099-4395-B71F-ECB4C1D5D011}" destId="{000C82F5-14A2-4AFA-A8B4-6E2FB9B4E885}" srcOrd="1" destOrd="0" presId="urn:microsoft.com/office/officeart/2005/8/layout/orgChart1"/>
-    <dgm:cxn modelId="{B893B92B-07A3-427D-8E0E-8E9B3F1C4DCE}" type="presParOf" srcId="{559BB9EE-D6B3-428B-A689-B8C7DF92E844}" destId="{F70544A0-1CF8-47F1-8504-EB8836EB9501}" srcOrd="1" destOrd="0" presId="urn:microsoft.com/office/officeart/2005/8/layout/orgChart1"/>
-    <dgm:cxn modelId="{157F07C1-348E-48BC-AA7D-0A5E5D1523A0}" type="presParOf" srcId="{559BB9EE-D6B3-428B-A689-B8C7DF92E844}" destId="{529F5E73-0A8B-4023-88BB-968178CEDCBF}" srcOrd="2" destOrd="0" presId="urn:microsoft.com/office/officeart/2005/8/layout/orgChart1"/>
-    <dgm:cxn modelId="{41ABB926-1102-4DDC-8ADD-A1FCBC94C414}" type="presParOf" srcId="{C646065A-5801-4812-B17A-227B21287228}" destId="{D3DD560B-A948-49B7-B526-7AF15B1B9D4E}" srcOrd="2" destOrd="0" presId="urn:microsoft.com/office/officeart/2005/8/layout/orgChart1"/>
-    <dgm:cxn modelId="{552F9D28-9CB2-40F9-9337-A5039F24B4A3}" type="presParOf" srcId="{C646065A-5801-4812-B17A-227B21287228}" destId="{2F3CB249-245D-40E5-9598-24836B191D62}" srcOrd="3" destOrd="0" presId="urn:microsoft.com/office/officeart/2005/8/layout/orgChart1"/>
-    <dgm:cxn modelId="{7D2D1C52-019B-488C-812F-44C80D3C3912}" type="presParOf" srcId="{2F3CB249-245D-40E5-9598-24836B191D62}" destId="{77A68F9E-FEC0-40F5-982D-E8D99A3703BB}" srcOrd="0" destOrd="0" presId="urn:microsoft.com/office/officeart/2005/8/layout/orgChart1"/>
-    <dgm:cxn modelId="{B5A130CB-43AA-4C61-8CB0-3FC8847A6F68}" type="presParOf" srcId="{77A68F9E-FEC0-40F5-982D-E8D99A3703BB}" destId="{9568E2FD-6250-4100-BBB9-E735D941FEB7}" srcOrd="0" destOrd="0" presId="urn:microsoft.com/office/officeart/2005/8/layout/orgChart1"/>
-    <dgm:cxn modelId="{8068257C-21CB-492F-8013-E859611C276F}" type="presParOf" srcId="{77A68F9E-FEC0-40F5-982D-E8D99A3703BB}" destId="{5F161EBA-BA1D-4DCA-A079-51A63AB991BA}" srcOrd="1" destOrd="0" presId="urn:microsoft.com/office/officeart/2005/8/layout/orgChart1"/>
-    <dgm:cxn modelId="{D65D5E58-35B2-4028-8437-3EF914831DF0}" type="presParOf" srcId="{2F3CB249-245D-40E5-9598-24836B191D62}" destId="{33476967-50C8-47E2-BDB8-F7616282C10F}" srcOrd="1" destOrd="0" presId="urn:microsoft.com/office/officeart/2005/8/layout/orgChart1"/>
-    <dgm:cxn modelId="{4BCDD7EA-7F95-4704-82ED-E78B313E4281}" type="presParOf" srcId="{2F3CB249-245D-40E5-9598-24836B191D62}" destId="{C3CDD1D8-BA6F-454B-987A-2B9A2AD10B3F}" srcOrd="2" destOrd="0" presId="urn:microsoft.com/office/officeart/2005/8/layout/orgChart1"/>
-    <dgm:cxn modelId="{5A42E0F3-7655-48D9-932C-5876D936BD8F}" type="presParOf" srcId="{C646065A-5801-4812-B17A-227B21287228}" destId="{44AE7BF0-6D17-4C36-9DB8-F7E39948D613}" srcOrd="4" destOrd="0" presId="urn:microsoft.com/office/officeart/2005/8/layout/orgChart1"/>
-    <dgm:cxn modelId="{D754F915-A800-4690-BEBC-AAA630894B6B}" type="presParOf" srcId="{C646065A-5801-4812-B17A-227B21287228}" destId="{055743C2-8A8D-4511-A9C8-BA74AEAF336F}" srcOrd="5" destOrd="0" presId="urn:microsoft.com/office/officeart/2005/8/layout/orgChart1"/>
-    <dgm:cxn modelId="{261EC430-0C26-4CA4-972B-CAD73B0316F9}" type="presParOf" srcId="{055743C2-8A8D-4511-A9C8-BA74AEAF336F}" destId="{B234A785-224C-4598-98D3-1A403AD282C8}" srcOrd="0" destOrd="0" presId="urn:microsoft.com/office/officeart/2005/8/layout/orgChart1"/>
-    <dgm:cxn modelId="{AA9DBA6B-E65F-41A3-9193-CB0A61361C3E}" type="presParOf" srcId="{B234A785-224C-4598-98D3-1A403AD282C8}" destId="{3352902E-102E-4C36-81D4-1A0005BE700A}" srcOrd="0" destOrd="0" presId="urn:microsoft.com/office/officeart/2005/8/layout/orgChart1"/>
-    <dgm:cxn modelId="{A1E47292-4E2D-435C-99E3-B8FD109BC37B}" type="presParOf" srcId="{B234A785-224C-4598-98D3-1A403AD282C8}" destId="{CC8982DC-E424-4DAA-8F4B-176D3D286810}" srcOrd="1" destOrd="0" presId="urn:microsoft.com/office/officeart/2005/8/layout/orgChart1"/>
-    <dgm:cxn modelId="{40ED41C8-CAFC-4B01-B827-F2326A716794}" type="presParOf" srcId="{055743C2-8A8D-4511-A9C8-BA74AEAF336F}" destId="{2BCFD28F-355D-4D5F-8B1F-22766288F5B0}" srcOrd="1" destOrd="0" presId="urn:microsoft.com/office/officeart/2005/8/layout/orgChart1"/>
-    <dgm:cxn modelId="{56D6DC98-ECAD-4261-8913-48413D9C34B8}" type="presParOf" srcId="{055743C2-8A8D-4511-A9C8-BA74AEAF336F}" destId="{63756B6A-AEA3-44F0-B74A-B326D47D1765}" srcOrd="2" destOrd="0" presId="urn:microsoft.com/office/officeart/2005/8/layout/orgChart1"/>
-    <dgm:cxn modelId="{C06BBA9B-EE89-480C-8F47-F33D81E5D775}" type="presParOf" srcId="{AB59CB26-D675-41E2-BC61-414BC1C5B66A}" destId="{5B702D37-6068-4B61-8ACD-50E258A7738E}" srcOrd="2" destOrd="0" presId="urn:microsoft.com/office/officeart/2005/8/layout/orgChart1"/>
-    <dgm:cxn modelId="{1D57BF3D-7E4A-4DA2-906E-A1C8A446D992}" type="presParOf" srcId="{E7890B1F-B962-48AF-9050-A2ACC3C0B068}" destId="{2E84F2EB-0E4F-400F-96F9-A48D31ECB5BB}" srcOrd="2" destOrd="0" presId="urn:microsoft.com/office/officeart/2005/8/layout/orgChart1"/>
-    <dgm:cxn modelId="{A6C2C7DC-28BD-479D-A089-12292A8D7665}" type="presParOf" srcId="{C699B4D1-F917-42D8-B75E-F198B2372641}" destId="{4B2D9F17-6594-409F-8FE7-10321F2CF873}" srcOrd="6" destOrd="0" presId="urn:microsoft.com/office/officeart/2005/8/layout/orgChart1"/>
-    <dgm:cxn modelId="{DD59F4C2-B2B1-450B-82CB-D5B6C1455290}" type="presParOf" srcId="{C699B4D1-F917-42D8-B75E-F198B2372641}" destId="{998E3E22-59B8-43AE-A715-E86098BF3034}" srcOrd="7" destOrd="0" presId="urn:microsoft.com/office/officeart/2005/8/layout/orgChart1"/>
-    <dgm:cxn modelId="{EE2F3B65-B86D-4EFF-AA35-4106FD64B57F}" type="presParOf" srcId="{998E3E22-59B8-43AE-A715-E86098BF3034}" destId="{0DD7647A-E708-4D4B-8F69-B7B688CBF2BF}" srcOrd="0" destOrd="0" presId="urn:microsoft.com/office/officeart/2005/8/layout/orgChart1"/>
-    <dgm:cxn modelId="{9CAB36B5-C816-45EE-9E2D-069AED0FE5A8}" type="presParOf" srcId="{0DD7647A-E708-4D4B-8F69-B7B688CBF2BF}" destId="{71104638-139E-4820-BFB2-E4AC58E77DFF}" srcOrd="0" destOrd="0" presId="urn:microsoft.com/office/officeart/2005/8/layout/orgChart1"/>
-    <dgm:cxn modelId="{7E9E9E8E-A6DF-4F5B-A0B0-E38F89798D2B}" type="presParOf" srcId="{0DD7647A-E708-4D4B-8F69-B7B688CBF2BF}" destId="{34A7BB92-C84D-4080-879D-51D174FDD1DD}" srcOrd="1" destOrd="0" presId="urn:microsoft.com/office/officeart/2005/8/layout/orgChart1"/>
-    <dgm:cxn modelId="{27614408-F3FF-4F0F-9BD4-5DB77E146EA3}" type="presParOf" srcId="{998E3E22-59B8-43AE-A715-E86098BF3034}" destId="{95AB3627-118B-4879-B92E-3CE860DDF6CE}" srcOrd="1" destOrd="0" presId="urn:microsoft.com/office/officeart/2005/8/layout/orgChart1"/>
-    <dgm:cxn modelId="{027DBF1D-D2F0-460C-801D-6359B28193A7}" type="presParOf" srcId="{998E3E22-59B8-43AE-A715-E86098BF3034}" destId="{5EC93969-64DB-4D97-8CEA-79A8A98E2932}" srcOrd="2" destOrd="0" presId="urn:microsoft.com/office/officeart/2005/8/layout/orgChart1"/>
-    <dgm:cxn modelId="{6D47F160-5B71-4670-8EEA-42D6C09FE730}" type="presParOf" srcId="{1E12C434-C649-4A52-A7DB-31502AC72DE9}" destId="{3B12B245-DE69-494F-855C-F33272D1D082}" srcOrd="2" destOrd="0" presId="urn:microsoft.com/office/officeart/2005/8/layout/orgChart1"/>
+    <dgm:cxn modelId="{2462AA23-4350-40BD-8511-78D9D64A5C26}" type="presOf" srcId="{DA419E29-F721-4CBA-91D7-62F8DAA967CD}" destId="{787A3D8A-D149-4BE7-83CE-4AE036609E92}" srcOrd="1" destOrd="0" presId="urn:microsoft.com/office/officeart/2005/8/layout/orgChart1"/>
+    <dgm:cxn modelId="{29537051-36A3-43E3-9F78-1B6A10F7DE81}" type="presOf" srcId="{7B3D8A37-756D-45FB-856E-6E7FDAA0D6D9}" destId="{FFC2C706-ECED-4ED6-8072-720BCF4C043A}" srcOrd="1" destOrd="0" presId="urn:microsoft.com/office/officeart/2005/8/layout/orgChart1"/>
+    <dgm:cxn modelId="{7B92FE6C-B8E0-4B0F-B9A5-C7AD376C4FC9}" type="presOf" srcId="{D938C649-FD7F-4D79-8557-564EF387DB6D}" destId="{4425D16C-DA01-4E36-9001-5A54363B51EA}" srcOrd="0" destOrd="0" presId="urn:microsoft.com/office/officeart/2005/8/layout/orgChart1"/>
+    <dgm:cxn modelId="{4D066AB7-FD95-4C76-B562-B38A80EA51EC}" type="presOf" srcId="{8828A73A-E73C-4223-8899-7C53074BABCE}" destId="{16C86CBF-21F4-466E-970E-41ADD14F64C3}" srcOrd="1" destOrd="0" presId="urn:microsoft.com/office/officeart/2005/8/layout/orgChart1"/>
+    <dgm:cxn modelId="{3281ABF1-2FB5-4252-8136-C337682BF323}" type="presParOf" srcId="{EC01FDFF-7602-413D-AEC2-21892FB76B51}" destId="{1E12C434-C649-4A52-A7DB-31502AC72DE9}" srcOrd="0" destOrd="0" presId="urn:microsoft.com/office/officeart/2005/8/layout/orgChart1"/>
+    <dgm:cxn modelId="{4D99B6A1-BD36-42DF-8D9E-324517E2C96A}" type="presParOf" srcId="{1E12C434-C649-4A52-A7DB-31502AC72DE9}" destId="{3F8B33C8-0C98-4225-AB19-F418ECC49300}" srcOrd="0" destOrd="0" presId="urn:microsoft.com/office/officeart/2005/8/layout/orgChart1"/>
+    <dgm:cxn modelId="{5DE8E9C6-AC53-419A-860C-AAF1ACBB29DE}" type="presParOf" srcId="{3F8B33C8-0C98-4225-AB19-F418ECC49300}" destId="{DC8CF87F-45E9-45DE-9FF9-D83C6444675A}" srcOrd="0" destOrd="0" presId="urn:microsoft.com/office/officeart/2005/8/layout/orgChart1"/>
+    <dgm:cxn modelId="{EBF07DC0-4C8C-4E7B-AD9B-EF9190F2B9D0}" type="presParOf" srcId="{3F8B33C8-0C98-4225-AB19-F418ECC49300}" destId="{C9FCFA3A-5B6F-4164-B900-5577BF9DD04B}" srcOrd="1" destOrd="0" presId="urn:microsoft.com/office/officeart/2005/8/layout/orgChart1"/>
+    <dgm:cxn modelId="{AD4CD8BE-7AC5-4BCC-BD2F-CAEC59CF9847}" type="presParOf" srcId="{1E12C434-C649-4A52-A7DB-31502AC72DE9}" destId="{C699B4D1-F917-42D8-B75E-F198B2372641}" srcOrd="1" destOrd="0" presId="urn:microsoft.com/office/officeart/2005/8/layout/orgChart1"/>
+    <dgm:cxn modelId="{D5F2E25A-EE2D-4CF7-B7C3-ECDE4DBEEEEB}" type="presParOf" srcId="{C699B4D1-F917-42D8-B75E-F198B2372641}" destId="{C4BE4560-63E4-45A2-8B1E-BBB6929472E7}" srcOrd="0" destOrd="0" presId="urn:microsoft.com/office/officeart/2005/8/layout/orgChart1"/>
+    <dgm:cxn modelId="{0D8C6351-FAA0-4323-9E41-55A924155A09}" type="presParOf" srcId="{C699B4D1-F917-42D8-B75E-F198B2372641}" destId="{E13D5883-0E94-4AFA-A02E-5ED76D60F38F}" srcOrd="1" destOrd="0" presId="urn:microsoft.com/office/officeart/2005/8/layout/orgChart1"/>
+    <dgm:cxn modelId="{4D7F8061-8E45-4157-B009-9B6A1ED29A32}" type="presParOf" srcId="{E13D5883-0E94-4AFA-A02E-5ED76D60F38F}" destId="{C2F575E7-600D-4125-8F16-66B9D5D22958}" srcOrd="0" destOrd="0" presId="urn:microsoft.com/office/officeart/2005/8/layout/orgChart1"/>
+    <dgm:cxn modelId="{3777111D-62D3-4DA9-B1C7-56356F2AADAC}" type="presParOf" srcId="{C2F575E7-600D-4125-8F16-66B9D5D22958}" destId="{21BE5B0E-171A-4BAE-9793-91F28ED6C060}" srcOrd="0" destOrd="0" presId="urn:microsoft.com/office/officeart/2005/8/layout/orgChart1"/>
+    <dgm:cxn modelId="{7895FCFA-9B66-40D4-A04B-3ABADFFDE45F}" type="presParOf" srcId="{C2F575E7-600D-4125-8F16-66B9D5D22958}" destId="{CB34DD40-DA62-40AF-B9D4-22EDBCE4AB93}" srcOrd="1" destOrd="0" presId="urn:microsoft.com/office/officeart/2005/8/layout/orgChart1"/>
+    <dgm:cxn modelId="{70C88504-3130-499F-9078-D96BA2B86BE9}" type="presParOf" srcId="{E13D5883-0E94-4AFA-A02E-5ED76D60F38F}" destId="{4B6D8072-62EE-4A18-B5E7-504828527523}" srcOrd="1" destOrd="0" presId="urn:microsoft.com/office/officeart/2005/8/layout/orgChart1"/>
+    <dgm:cxn modelId="{DDC1BCED-4A41-4EEC-B576-54C22CE79871}" type="presParOf" srcId="{4B6D8072-62EE-4A18-B5E7-504828527523}" destId="{78A7DCAE-0483-4241-82CC-C0F94199D0C8}" srcOrd="0" destOrd="0" presId="urn:microsoft.com/office/officeart/2005/8/layout/orgChart1"/>
+    <dgm:cxn modelId="{EBB7A122-6D7C-4B64-9F5B-179BDCBFBBBE}" type="presParOf" srcId="{4B6D8072-62EE-4A18-B5E7-504828527523}" destId="{8260AFFA-B4C2-463B-8BDC-DE2563F8A636}" srcOrd="1" destOrd="0" presId="urn:microsoft.com/office/officeart/2005/8/layout/orgChart1"/>
+    <dgm:cxn modelId="{6142C5D9-B6EA-4F9E-9C8E-6855E4DF5777}" type="presParOf" srcId="{8260AFFA-B4C2-463B-8BDC-DE2563F8A636}" destId="{E65863BA-D15B-4AF6-911A-B40DC7C8823D}" srcOrd="0" destOrd="0" presId="urn:microsoft.com/office/officeart/2005/8/layout/orgChart1"/>
+    <dgm:cxn modelId="{6F7868A9-71B3-4043-A06D-9FDA6B023AFD}" type="presParOf" srcId="{E65863BA-D15B-4AF6-911A-B40DC7C8823D}" destId="{6B0E9E0C-D03D-4FE5-856D-481341C50F3E}" srcOrd="0" destOrd="0" presId="urn:microsoft.com/office/officeart/2005/8/layout/orgChart1"/>
+    <dgm:cxn modelId="{A5EE27C0-11D0-4EEE-9E0A-D5F148BBC600}" type="presParOf" srcId="{E65863BA-D15B-4AF6-911A-B40DC7C8823D}" destId="{20030635-8A1A-4644-90F4-62B69FA0B9A7}" srcOrd="1" destOrd="0" presId="urn:microsoft.com/office/officeart/2005/8/layout/orgChart1"/>
+    <dgm:cxn modelId="{7F209CC2-1288-4DAE-817D-5A5042238ACC}" type="presParOf" srcId="{8260AFFA-B4C2-463B-8BDC-DE2563F8A636}" destId="{30FBA64D-70DC-442A-BE51-410385E49087}" srcOrd="1" destOrd="0" presId="urn:microsoft.com/office/officeart/2005/8/layout/orgChart1"/>
+    <dgm:cxn modelId="{C5E71FF8-1575-49FB-A031-CA1C14F42E22}" type="presParOf" srcId="{30FBA64D-70DC-442A-BE51-410385E49087}" destId="{E0C3EC9B-4AA2-4E6F-8CDE-195BAB1067EE}" srcOrd="0" destOrd="0" presId="urn:microsoft.com/office/officeart/2005/8/layout/orgChart1"/>
+    <dgm:cxn modelId="{81D60493-7A7E-4E14-AAA4-9660BA7974CF}" type="presParOf" srcId="{30FBA64D-70DC-442A-BE51-410385E49087}" destId="{AF132A42-B91C-4374-B071-38EFAB15A676}" srcOrd="1" destOrd="0" presId="urn:microsoft.com/office/officeart/2005/8/layout/orgChart1"/>
+    <dgm:cxn modelId="{1B5FB329-F9B0-4219-8BE1-BB518965DEF6}" type="presParOf" srcId="{AF132A42-B91C-4374-B071-38EFAB15A676}" destId="{29308894-E93E-4FEF-986F-E8615CFFB2B0}" srcOrd="0" destOrd="0" presId="urn:microsoft.com/office/officeart/2005/8/layout/orgChart1"/>
+    <dgm:cxn modelId="{1B57B0DC-B97A-42E6-96C2-14A8EF2086D2}" type="presParOf" srcId="{29308894-E93E-4FEF-986F-E8615CFFB2B0}" destId="{14D7B720-8B38-42EF-AAF6-88C784BED8C8}" srcOrd="0" destOrd="0" presId="urn:microsoft.com/office/officeart/2005/8/layout/orgChart1"/>
+    <dgm:cxn modelId="{BDE52189-DD32-46F3-8743-30AE49C46811}" type="presParOf" srcId="{29308894-E93E-4FEF-986F-E8615CFFB2B0}" destId="{4D72F34F-178F-4CC2-80C5-17D8C631EE02}" srcOrd="1" destOrd="0" presId="urn:microsoft.com/office/officeart/2005/8/layout/orgChart1"/>
+    <dgm:cxn modelId="{DA8A4A58-90E6-4CFD-8D0E-4F20B7AD9DC7}" type="presParOf" srcId="{AF132A42-B91C-4374-B071-38EFAB15A676}" destId="{FB0A925C-958B-4904-AA25-9C56E114C501}" srcOrd="1" destOrd="0" presId="urn:microsoft.com/office/officeart/2005/8/layout/orgChart1"/>
+    <dgm:cxn modelId="{49489FE8-4540-425F-9EA4-7DA0A7ABE836}" type="presParOf" srcId="{FB0A925C-958B-4904-AA25-9C56E114C501}" destId="{00A63F63-6D7F-4EB7-A5D6-56491E305B91}" srcOrd="0" destOrd="0" presId="urn:microsoft.com/office/officeart/2005/8/layout/orgChart1"/>
+    <dgm:cxn modelId="{C29CD64C-E838-43E0-A467-A7DA686D23B7}" type="presParOf" srcId="{FB0A925C-958B-4904-AA25-9C56E114C501}" destId="{FC4094ED-E6E0-4714-BD65-E7D095EF3932}" srcOrd="1" destOrd="0" presId="urn:microsoft.com/office/officeart/2005/8/layout/orgChart1"/>
+    <dgm:cxn modelId="{C2CB1907-3A8C-4328-B483-64524937FFF6}" type="presParOf" srcId="{FC4094ED-E6E0-4714-BD65-E7D095EF3932}" destId="{527735C9-46B4-4829-822A-8D31CCCA80C0}" srcOrd="0" destOrd="0" presId="urn:microsoft.com/office/officeart/2005/8/layout/orgChart1"/>
+    <dgm:cxn modelId="{80C43A28-E231-4E8B-9B39-788122923F2A}" type="presParOf" srcId="{527735C9-46B4-4829-822A-8D31CCCA80C0}" destId="{41B1959C-0DDD-4FA1-B178-DAE750FCAFCB}" srcOrd="0" destOrd="0" presId="urn:microsoft.com/office/officeart/2005/8/layout/orgChart1"/>
+    <dgm:cxn modelId="{A60FF324-3318-4590-8A8D-404C07735353}" type="presParOf" srcId="{527735C9-46B4-4829-822A-8D31CCCA80C0}" destId="{361B0747-6B1E-4FD4-906A-847C5ADEC453}" srcOrd="1" destOrd="0" presId="urn:microsoft.com/office/officeart/2005/8/layout/orgChart1"/>
+    <dgm:cxn modelId="{CBA5FF72-4262-4328-9DDB-05333D071C7F}" type="presParOf" srcId="{FC4094ED-E6E0-4714-BD65-E7D095EF3932}" destId="{4E802442-2325-471D-BFAA-2B91162F88CE}" srcOrd="1" destOrd="0" presId="urn:microsoft.com/office/officeart/2005/8/layout/orgChart1"/>
+    <dgm:cxn modelId="{1EE458C7-BAFA-4216-8630-3CC9E462E293}" type="presParOf" srcId="{FC4094ED-E6E0-4714-BD65-E7D095EF3932}" destId="{A0266001-5E65-4683-9D16-650DD1EA6B63}" srcOrd="2" destOrd="0" presId="urn:microsoft.com/office/officeart/2005/8/layout/orgChart1"/>
+    <dgm:cxn modelId="{087467DE-9444-461C-BE24-7B19B695DA18}" type="presParOf" srcId="{AF132A42-B91C-4374-B071-38EFAB15A676}" destId="{F7A7740E-6D5B-4725-8641-D219A8C267AD}" srcOrd="2" destOrd="0" presId="urn:microsoft.com/office/officeart/2005/8/layout/orgChart1"/>
+    <dgm:cxn modelId="{6C3BD25E-76A9-47E7-9FF5-E62DB3525E13}" type="presParOf" srcId="{30FBA64D-70DC-442A-BE51-410385E49087}" destId="{4425D16C-DA01-4E36-9001-5A54363B51EA}" srcOrd="2" destOrd="0" presId="urn:microsoft.com/office/officeart/2005/8/layout/orgChart1"/>
+    <dgm:cxn modelId="{B1531074-C9E0-4544-9F8A-6B67B73AE89B}" type="presParOf" srcId="{30FBA64D-70DC-442A-BE51-410385E49087}" destId="{2E0840E5-B071-4ED2-B3A3-C9B3B2ADB4B7}" srcOrd="3" destOrd="0" presId="urn:microsoft.com/office/officeart/2005/8/layout/orgChart1"/>
+    <dgm:cxn modelId="{95E35AC4-5FA2-4B92-BBEE-F21CC8F544F0}" type="presParOf" srcId="{2E0840E5-B071-4ED2-B3A3-C9B3B2ADB4B7}" destId="{39D08C56-A449-4B98-9053-03090475CE7A}" srcOrd="0" destOrd="0" presId="urn:microsoft.com/office/officeart/2005/8/layout/orgChart1"/>
+    <dgm:cxn modelId="{742C5A0D-3C08-420E-8E5E-D14E9FF3D7EF}" type="presParOf" srcId="{39D08C56-A449-4B98-9053-03090475CE7A}" destId="{28584EA1-C64E-4AD3-B6BA-19D55376D2E4}" srcOrd="0" destOrd="0" presId="urn:microsoft.com/office/officeart/2005/8/layout/orgChart1"/>
+    <dgm:cxn modelId="{BC18F955-79FE-498A-B71C-0BEBD3B56E41}" type="presParOf" srcId="{39D08C56-A449-4B98-9053-03090475CE7A}" destId="{866FCAA0-D9B0-4CD0-9343-C87DA1A58CB5}" srcOrd="1" destOrd="0" presId="urn:microsoft.com/office/officeart/2005/8/layout/orgChart1"/>
+    <dgm:cxn modelId="{A83185C5-CAF7-42EB-9F8C-5BB5F6D08150}" type="presParOf" srcId="{2E0840E5-B071-4ED2-B3A3-C9B3B2ADB4B7}" destId="{289F62BE-00ED-4B77-BF92-7D16F1F6EA25}" srcOrd="1" destOrd="0" presId="urn:microsoft.com/office/officeart/2005/8/layout/orgChart1"/>
+    <dgm:cxn modelId="{326C2B2E-4E28-41CE-8433-B39D97ADB73B}" type="presParOf" srcId="{289F62BE-00ED-4B77-BF92-7D16F1F6EA25}" destId="{D6EEA94A-E3B7-4937-B8A8-9E54CA20FA9D}" srcOrd="0" destOrd="0" presId="urn:microsoft.com/office/officeart/2005/8/layout/orgChart1"/>
+    <dgm:cxn modelId="{54D553CD-0693-4A9E-831F-4A32C9F0D9EC}" type="presParOf" srcId="{289F62BE-00ED-4B77-BF92-7D16F1F6EA25}" destId="{2D1FDAD8-716A-416F-9034-19CD3DD5CD32}" srcOrd="1" destOrd="0" presId="urn:microsoft.com/office/officeart/2005/8/layout/orgChart1"/>
+    <dgm:cxn modelId="{633F72AB-03CD-486B-84E8-6F9212CA3CCA}" type="presParOf" srcId="{2D1FDAD8-716A-416F-9034-19CD3DD5CD32}" destId="{C8B4B578-E8DC-412C-BAF3-9A7AD83D5DD8}" srcOrd="0" destOrd="0" presId="urn:microsoft.com/office/officeart/2005/8/layout/orgChart1"/>
+    <dgm:cxn modelId="{3FA7D280-C010-4792-B46B-B1293066777D}" type="presParOf" srcId="{C8B4B578-E8DC-412C-BAF3-9A7AD83D5DD8}" destId="{FCE1B3F4-B50B-497C-A876-71F457EE132F}" srcOrd="0" destOrd="0" presId="urn:microsoft.com/office/officeart/2005/8/layout/orgChart1"/>
+    <dgm:cxn modelId="{5CFE62C7-FCBF-4759-8E27-7ADB32FAB883}" type="presParOf" srcId="{C8B4B578-E8DC-412C-BAF3-9A7AD83D5DD8}" destId="{4BD32842-EE07-4047-9024-FD0D02C36C5E}" srcOrd="1" destOrd="0" presId="urn:microsoft.com/office/officeart/2005/8/layout/orgChart1"/>
+    <dgm:cxn modelId="{5B1900F9-8BE5-45C6-A393-88423782AB20}" type="presParOf" srcId="{2D1FDAD8-716A-416F-9034-19CD3DD5CD32}" destId="{5E801A40-6D85-45EA-A306-92A0C4341ED5}" srcOrd="1" destOrd="0" presId="urn:microsoft.com/office/officeart/2005/8/layout/orgChart1"/>
+    <dgm:cxn modelId="{4CF72FD3-6580-4329-BF7D-A3175D3309C4}" type="presParOf" srcId="{2D1FDAD8-716A-416F-9034-19CD3DD5CD32}" destId="{F8FE8690-B1FC-4C2E-91D5-8E44002BD12E}" srcOrd="2" destOrd="0" presId="urn:microsoft.com/office/officeart/2005/8/layout/orgChart1"/>
+    <dgm:cxn modelId="{824B4440-6DFB-440A-A62B-42F1F3A44226}" type="presParOf" srcId="{2E0840E5-B071-4ED2-B3A3-C9B3B2ADB4B7}" destId="{9C92DB3B-1290-417F-8497-1E7BF988282E}" srcOrd="2" destOrd="0" presId="urn:microsoft.com/office/officeart/2005/8/layout/orgChart1"/>
+    <dgm:cxn modelId="{A2FFB95B-47BB-4DD6-83D4-B10227D3D3DB}" type="presParOf" srcId="{8260AFFA-B4C2-463B-8BDC-DE2563F8A636}" destId="{279B0653-1FB6-4C3E-9374-34EBD40A1514}" srcOrd="2" destOrd="0" presId="urn:microsoft.com/office/officeart/2005/8/layout/orgChart1"/>
+    <dgm:cxn modelId="{4731FADC-3E90-4589-9DA9-A8D20759B57D}" type="presParOf" srcId="{4B6D8072-62EE-4A18-B5E7-504828527523}" destId="{D9234F6C-849A-4C42-BCF1-4033E4895DBC}" srcOrd="2" destOrd="0" presId="urn:microsoft.com/office/officeart/2005/8/layout/orgChart1"/>
+    <dgm:cxn modelId="{D071B36F-E78E-481C-BEBA-9305A41FEEEE}" type="presParOf" srcId="{4B6D8072-62EE-4A18-B5E7-504828527523}" destId="{569B2334-C041-42E1-90AB-E881432A6501}" srcOrd="3" destOrd="0" presId="urn:microsoft.com/office/officeart/2005/8/layout/orgChart1"/>
+    <dgm:cxn modelId="{C28D3D26-F273-46FB-892F-E8B5BA8DCAD3}" type="presParOf" srcId="{569B2334-C041-42E1-90AB-E881432A6501}" destId="{6FE94073-0A02-4E25-86B5-D797B9282365}" srcOrd="0" destOrd="0" presId="urn:microsoft.com/office/officeart/2005/8/layout/orgChart1"/>
+    <dgm:cxn modelId="{B19846F5-7A12-4DA5-B353-629D0A63B349}" type="presParOf" srcId="{6FE94073-0A02-4E25-86B5-D797B9282365}" destId="{B8679FED-795A-4999-814E-EB463539FABB}" srcOrd="0" destOrd="0" presId="urn:microsoft.com/office/officeart/2005/8/layout/orgChart1"/>
+    <dgm:cxn modelId="{0E4653D1-8390-448D-B0F8-A9C42F2FD53C}" type="presParOf" srcId="{6FE94073-0A02-4E25-86B5-D797B9282365}" destId="{C8ED7A4B-D1CD-4DFB-A221-8F8DCE75A2C0}" srcOrd="1" destOrd="0" presId="urn:microsoft.com/office/officeart/2005/8/layout/orgChart1"/>
+    <dgm:cxn modelId="{C57DE5DA-B24E-4E64-B8C6-EEDECA3102A9}" type="presParOf" srcId="{569B2334-C041-42E1-90AB-E881432A6501}" destId="{B6DC8D73-487F-46F8-9E61-061E65168DF6}" srcOrd="1" destOrd="0" presId="urn:microsoft.com/office/officeart/2005/8/layout/orgChart1"/>
+    <dgm:cxn modelId="{692F9A98-7876-4E0F-8957-ED2E74F9D704}" type="presParOf" srcId="{B6DC8D73-487F-46F8-9E61-061E65168DF6}" destId="{1A402FA5-7F61-49A4-AD96-4C01FED0B9D7}" srcOrd="0" destOrd="0" presId="urn:microsoft.com/office/officeart/2005/8/layout/orgChart1"/>
+    <dgm:cxn modelId="{9DA1B3BF-4505-448B-9CDD-2CC9819493C8}" type="presParOf" srcId="{B6DC8D73-487F-46F8-9E61-061E65168DF6}" destId="{9F75C9D5-900F-4882-A9A9-6C5400A8378B}" srcOrd="1" destOrd="0" presId="urn:microsoft.com/office/officeart/2005/8/layout/orgChart1"/>
+    <dgm:cxn modelId="{0B1DF7CA-26C7-47C3-9850-7C2776E705C1}" type="presParOf" srcId="{9F75C9D5-900F-4882-A9A9-6C5400A8378B}" destId="{0376208D-A16D-460B-93A4-F4F412858433}" srcOrd="0" destOrd="0" presId="urn:microsoft.com/office/officeart/2005/8/layout/orgChart1"/>
+    <dgm:cxn modelId="{8C97CEC3-D382-4B6A-ACE2-5B622186B81A}" type="presParOf" srcId="{0376208D-A16D-460B-93A4-F4F412858433}" destId="{22558DD8-0E2D-471E-B4B9-DC1D1D0FA6C1}" srcOrd="0" destOrd="0" presId="urn:microsoft.com/office/officeart/2005/8/layout/orgChart1"/>
+    <dgm:cxn modelId="{90DEE6BD-9241-4353-AD5A-5A56DFC3A227}" type="presParOf" srcId="{0376208D-A16D-460B-93A4-F4F412858433}" destId="{4E6E3E8F-A4B1-4CBB-9110-3792B8887F62}" srcOrd="1" destOrd="0" presId="urn:microsoft.com/office/officeart/2005/8/layout/orgChart1"/>
+    <dgm:cxn modelId="{7EB89E74-9BE2-4F1C-9B2A-DD0BBB0DCFF0}" type="presParOf" srcId="{9F75C9D5-900F-4882-A9A9-6C5400A8378B}" destId="{08148EA5-7582-454F-A2FA-DA025A00C368}" srcOrd="1" destOrd="0" presId="urn:microsoft.com/office/officeart/2005/8/layout/orgChart1"/>
+    <dgm:cxn modelId="{D25D6DA9-AE73-4E80-B37F-864127F973A9}" type="presParOf" srcId="{08148EA5-7582-454F-A2FA-DA025A00C368}" destId="{CB8CD44E-1F51-4BEB-9B73-4AD368A1123E}" srcOrd="0" destOrd="0" presId="urn:microsoft.com/office/officeart/2005/8/layout/orgChart1"/>
+    <dgm:cxn modelId="{1A449EA8-2EB5-4A7A-832B-88819720BB83}" type="presParOf" srcId="{08148EA5-7582-454F-A2FA-DA025A00C368}" destId="{33D6CA05-8FF9-4891-B9ED-68A626954931}" srcOrd="1" destOrd="0" presId="urn:microsoft.com/office/officeart/2005/8/layout/orgChart1"/>
+    <dgm:cxn modelId="{049620BA-8332-4692-8A80-7B852EEC7AC8}" type="presParOf" srcId="{33D6CA05-8FF9-4891-B9ED-68A626954931}" destId="{9BE44727-2CD5-44B1-B1DC-56B511F4BDC0}" srcOrd="0" destOrd="0" presId="urn:microsoft.com/office/officeart/2005/8/layout/orgChart1"/>
+    <dgm:cxn modelId="{8B33904C-DB3A-4246-AAD2-8C2AFE11418B}" type="presParOf" srcId="{9BE44727-2CD5-44B1-B1DC-56B511F4BDC0}" destId="{474BC998-0722-40D3-82EB-1225132D866F}" srcOrd="0" destOrd="0" presId="urn:microsoft.com/office/officeart/2005/8/layout/orgChart1"/>
+    <dgm:cxn modelId="{E236E870-CA76-4977-A9AF-866A1338CF17}" type="presParOf" srcId="{9BE44727-2CD5-44B1-B1DC-56B511F4BDC0}" destId="{29A426E4-2716-4A20-BAD0-2A8EAEDABB59}" srcOrd="1" destOrd="0" presId="urn:microsoft.com/office/officeart/2005/8/layout/orgChart1"/>
+    <dgm:cxn modelId="{826E3096-F1A0-4C6A-AC1B-3B44B5831E61}" type="presParOf" srcId="{33D6CA05-8FF9-4891-B9ED-68A626954931}" destId="{3700A447-E266-459D-81A1-C68C8CE74650}" srcOrd="1" destOrd="0" presId="urn:microsoft.com/office/officeart/2005/8/layout/orgChart1"/>
+    <dgm:cxn modelId="{CB58ED6C-77A7-45F4-9CE9-935BD15AC430}" type="presParOf" srcId="{33D6CA05-8FF9-4891-B9ED-68A626954931}" destId="{CEC1964A-1652-4398-96AF-C13F88FE522B}" srcOrd="2" destOrd="0" presId="urn:microsoft.com/office/officeart/2005/8/layout/orgChart1"/>
+    <dgm:cxn modelId="{6511CA79-58F3-46A6-99D4-E9B80719BD34}" type="presParOf" srcId="{9F75C9D5-900F-4882-A9A9-6C5400A8378B}" destId="{2FF261DE-1ECF-47A6-950A-D63E72F7630F}" srcOrd="2" destOrd="0" presId="urn:microsoft.com/office/officeart/2005/8/layout/orgChart1"/>
+    <dgm:cxn modelId="{A7ECADCF-508D-40E3-B38C-6FE9AF075ACB}" type="presParOf" srcId="{B6DC8D73-487F-46F8-9E61-061E65168DF6}" destId="{753B5F59-CD56-43A3-9F54-06FF444FD87C}" srcOrd="2" destOrd="0" presId="urn:microsoft.com/office/officeart/2005/8/layout/orgChart1"/>
+    <dgm:cxn modelId="{AC4308C3-3AE9-4881-A497-723550E752C8}" type="presParOf" srcId="{B6DC8D73-487F-46F8-9E61-061E65168DF6}" destId="{5C293B2D-674B-45AF-B5CB-755C4BD7EC86}" srcOrd="3" destOrd="0" presId="urn:microsoft.com/office/officeart/2005/8/layout/orgChart1"/>
+    <dgm:cxn modelId="{42CC1539-B97F-4534-A30D-FDCD29934D39}" type="presParOf" srcId="{5C293B2D-674B-45AF-B5CB-755C4BD7EC86}" destId="{AD7D2910-BA6C-4BF0-AFBF-62AB1DE1EE85}" srcOrd="0" destOrd="0" presId="urn:microsoft.com/office/officeart/2005/8/layout/orgChart1"/>
+    <dgm:cxn modelId="{BE4E7D0D-CCF6-4039-AE68-ED9FAB78C1EA}" type="presParOf" srcId="{AD7D2910-BA6C-4BF0-AFBF-62AB1DE1EE85}" destId="{E9F5420C-8A03-4328-A77C-F27E2FF6D55A}" srcOrd="0" destOrd="0" presId="urn:microsoft.com/office/officeart/2005/8/layout/orgChart1"/>
+    <dgm:cxn modelId="{6B335FC7-9542-4A45-A076-021C8C0D4207}" type="presParOf" srcId="{AD7D2910-BA6C-4BF0-AFBF-62AB1DE1EE85}" destId="{433EF805-A7F5-46AA-A349-A057B312E3F4}" srcOrd="1" destOrd="0" presId="urn:microsoft.com/office/officeart/2005/8/layout/orgChart1"/>
+    <dgm:cxn modelId="{7B6CA075-DA4C-4AC8-9493-9E1D21596C75}" type="presParOf" srcId="{5C293B2D-674B-45AF-B5CB-755C4BD7EC86}" destId="{C0665044-2681-45FE-A4F4-E02741C48BCB}" srcOrd="1" destOrd="0" presId="urn:microsoft.com/office/officeart/2005/8/layout/orgChart1"/>
+    <dgm:cxn modelId="{616F899A-C4D0-436D-8250-C20455789319}" type="presParOf" srcId="{C0665044-2681-45FE-A4F4-E02741C48BCB}" destId="{74D790BE-ECB8-4721-AB72-3D76F1AA63CE}" srcOrd="0" destOrd="0" presId="urn:microsoft.com/office/officeart/2005/8/layout/orgChart1"/>
+    <dgm:cxn modelId="{CF1EC3D3-8C62-4F31-AF27-BB61DEFD0843}" type="presParOf" srcId="{C0665044-2681-45FE-A4F4-E02741C48BCB}" destId="{6BB14A7B-9A79-4D8B-8034-019527ABA2F1}" srcOrd="1" destOrd="0" presId="urn:microsoft.com/office/officeart/2005/8/layout/orgChart1"/>
+    <dgm:cxn modelId="{4159A3C2-8D5B-4D8A-A6BA-4BF4E7A47AB0}" type="presParOf" srcId="{6BB14A7B-9A79-4D8B-8034-019527ABA2F1}" destId="{58C2B000-ABB1-4964-9FF1-A17653D8505A}" srcOrd="0" destOrd="0" presId="urn:microsoft.com/office/officeart/2005/8/layout/orgChart1"/>
+    <dgm:cxn modelId="{42CAE9E4-2B2F-4C76-93B4-81F116E83BAA}" type="presParOf" srcId="{58C2B000-ABB1-4964-9FF1-A17653D8505A}" destId="{AEB0A44D-DF4C-46A8-83A6-9BACCB4FB25D}" srcOrd="0" destOrd="0" presId="urn:microsoft.com/office/officeart/2005/8/layout/orgChart1"/>
+    <dgm:cxn modelId="{9F92F0D0-27CD-4E82-88EA-1BF45EF1AC7E}" type="presParOf" srcId="{58C2B000-ABB1-4964-9FF1-A17653D8505A}" destId="{79A72733-84BF-4ABA-95B9-F7A7A6E57568}" srcOrd="1" destOrd="0" presId="urn:microsoft.com/office/officeart/2005/8/layout/orgChart1"/>
+    <dgm:cxn modelId="{08AD406C-5304-4300-BC57-243689124030}" type="presParOf" srcId="{6BB14A7B-9A79-4D8B-8034-019527ABA2F1}" destId="{91C67E07-859B-45AE-8EC8-FD79631C8AF4}" srcOrd="1" destOrd="0" presId="urn:microsoft.com/office/officeart/2005/8/layout/orgChart1"/>
+    <dgm:cxn modelId="{54888412-3D34-43F5-822A-1CAEEF81F210}" type="presParOf" srcId="{6BB14A7B-9A79-4D8B-8034-019527ABA2F1}" destId="{B3439D44-52BC-4D2B-B0F6-7DD8D4A1BB68}" srcOrd="2" destOrd="0" presId="urn:microsoft.com/office/officeart/2005/8/layout/orgChart1"/>
+    <dgm:cxn modelId="{5D6250AE-E444-49A6-BC41-7707F6C3EFAD}" type="presParOf" srcId="{5C293B2D-674B-45AF-B5CB-755C4BD7EC86}" destId="{24841566-EC86-4441-A252-748C3545203B}" srcOrd="2" destOrd="0" presId="urn:microsoft.com/office/officeart/2005/8/layout/orgChart1"/>
+    <dgm:cxn modelId="{C170F88F-C634-4E22-A299-8F3C80725CFB}" type="presParOf" srcId="{B6DC8D73-487F-46F8-9E61-061E65168DF6}" destId="{7AF87451-6021-4640-9C8D-13D16A09B7BC}" srcOrd="4" destOrd="0" presId="urn:microsoft.com/office/officeart/2005/8/layout/orgChart1"/>
+    <dgm:cxn modelId="{A40911BD-9815-43EE-8D50-DED85BF9FC5A}" type="presParOf" srcId="{B6DC8D73-487F-46F8-9E61-061E65168DF6}" destId="{30FCF98A-A419-47FB-96D1-9BD9CB71547C}" srcOrd="5" destOrd="0" presId="urn:microsoft.com/office/officeart/2005/8/layout/orgChart1"/>
+    <dgm:cxn modelId="{660EBDA1-7268-4E4B-9DEB-D9BD1C7F1044}" type="presParOf" srcId="{30FCF98A-A419-47FB-96D1-9BD9CB71547C}" destId="{7B8AAA46-6873-4B70-9FBE-C053451FFCEF}" srcOrd="0" destOrd="0" presId="urn:microsoft.com/office/officeart/2005/8/layout/orgChart1"/>
+    <dgm:cxn modelId="{F0878A59-9AB4-48CD-9D63-BE2101743143}" type="presParOf" srcId="{7B8AAA46-6873-4B70-9FBE-C053451FFCEF}" destId="{DE82BCA9-8111-411F-899B-280580A3E1AA}" srcOrd="0" destOrd="0" presId="urn:microsoft.com/office/officeart/2005/8/layout/orgChart1"/>
+    <dgm:cxn modelId="{54ADF5DF-42CC-4123-91EB-5A46AA51730A}" type="presParOf" srcId="{7B8AAA46-6873-4B70-9FBE-C053451FFCEF}" destId="{CA78134A-EFD7-4414-BA2D-083C53877DE5}" srcOrd="1" destOrd="0" presId="urn:microsoft.com/office/officeart/2005/8/layout/orgChart1"/>
+    <dgm:cxn modelId="{FBEE245D-4D8F-4599-B9C6-29D8751B929B}" type="presParOf" srcId="{30FCF98A-A419-47FB-96D1-9BD9CB71547C}" destId="{9F1234A0-AFDA-4CE0-91B7-320FE825D46E}" srcOrd="1" destOrd="0" presId="urn:microsoft.com/office/officeart/2005/8/layout/orgChart1"/>
+    <dgm:cxn modelId="{038272FD-A05C-498D-8ADF-98C9A808E347}" type="presParOf" srcId="{9F1234A0-AFDA-4CE0-91B7-320FE825D46E}" destId="{AF46871B-64E6-4846-B7BE-E6540EBA5143}" srcOrd="0" destOrd="0" presId="urn:microsoft.com/office/officeart/2005/8/layout/orgChart1"/>
+    <dgm:cxn modelId="{4B3DAFF8-033F-4968-AB15-04F0420309DF}" type="presParOf" srcId="{9F1234A0-AFDA-4CE0-91B7-320FE825D46E}" destId="{00843E89-712C-432F-A94F-11BC75B63474}" srcOrd="1" destOrd="0" presId="urn:microsoft.com/office/officeart/2005/8/layout/orgChart1"/>
+    <dgm:cxn modelId="{3996649C-4C4C-498E-949B-C3327B4BD15F}" type="presParOf" srcId="{00843E89-712C-432F-A94F-11BC75B63474}" destId="{B2913685-3338-4B09-990C-389E892DBAC1}" srcOrd="0" destOrd="0" presId="urn:microsoft.com/office/officeart/2005/8/layout/orgChart1"/>
+    <dgm:cxn modelId="{038F9E0C-39D4-4F44-B2E6-EBF8BADE250B}" type="presParOf" srcId="{B2913685-3338-4B09-990C-389E892DBAC1}" destId="{012E4F50-FFDB-4B7D-9EEC-77E1DB96CB94}" srcOrd="0" destOrd="0" presId="urn:microsoft.com/office/officeart/2005/8/layout/orgChart1"/>
+    <dgm:cxn modelId="{13E235E1-198E-434D-87D3-97832649EFE4}" type="presParOf" srcId="{B2913685-3338-4B09-990C-389E892DBAC1}" destId="{8732ADDF-A947-4407-A208-B63ABE53B5FA}" srcOrd="1" destOrd="0" presId="urn:microsoft.com/office/officeart/2005/8/layout/orgChart1"/>
+    <dgm:cxn modelId="{558C5EE0-ECCB-4611-9A42-7030CA47D81C}" type="presParOf" srcId="{00843E89-712C-432F-A94F-11BC75B63474}" destId="{248F23C5-6ED9-4A5C-854B-52A3B4D82622}" srcOrd="1" destOrd="0" presId="urn:microsoft.com/office/officeart/2005/8/layout/orgChart1"/>
+    <dgm:cxn modelId="{685856E1-BE8B-41B2-875F-689F1E08911B}" type="presParOf" srcId="{00843E89-712C-432F-A94F-11BC75B63474}" destId="{CD9AC930-C2E1-4799-B62B-A0236080035A}" srcOrd="2" destOrd="0" presId="urn:microsoft.com/office/officeart/2005/8/layout/orgChart1"/>
+    <dgm:cxn modelId="{2908E66C-B965-4E9E-85E9-EAB4F81129D0}" type="presParOf" srcId="{30FCF98A-A419-47FB-96D1-9BD9CB71547C}" destId="{C1C8F6C1-EF61-4E5A-BAFD-68C2DF8CFDCC}" srcOrd="2" destOrd="0" presId="urn:microsoft.com/office/officeart/2005/8/layout/orgChart1"/>
+    <dgm:cxn modelId="{690E0C82-723C-4EAD-AE5E-82ED2221407F}" type="presParOf" srcId="{569B2334-C041-42E1-90AB-E881432A6501}" destId="{A66288F1-A8AD-4B94-8758-819FE13A7BF9}" srcOrd="2" destOrd="0" presId="urn:microsoft.com/office/officeart/2005/8/layout/orgChart1"/>
+    <dgm:cxn modelId="{5ECF4327-B3B0-4436-9640-9173B87151EB}" type="presParOf" srcId="{E13D5883-0E94-4AFA-A02E-5ED76D60F38F}" destId="{B46C0C11-31EC-45AC-A6CC-42C57806112D}" srcOrd="2" destOrd="0" presId="urn:microsoft.com/office/officeart/2005/8/layout/orgChart1"/>
+    <dgm:cxn modelId="{3F16479A-DE6D-446B-BB75-A5D6F6A4F5B1}" type="presParOf" srcId="{C699B4D1-F917-42D8-B75E-F198B2372641}" destId="{A2F8931E-A318-491E-8D9E-B688AFF93AB1}" srcOrd="2" destOrd="0" presId="urn:microsoft.com/office/officeart/2005/8/layout/orgChart1"/>
+    <dgm:cxn modelId="{12BCF2AD-4588-46D5-9788-304712204E0E}" type="presParOf" srcId="{C699B4D1-F917-42D8-B75E-F198B2372641}" destId="{A4F27945-937E-4C2D-9530-BCE0B3A53811}" srcOrd="3" destOrd="0" presId="urn:microsoft.com/office/officeart/2005/8/layout/orgChart1"/>
+    <dgm:cxn modelId="{709875CC-08DC-456B-A353-6EF2E864D46A}" type="presParOf" srcId="{A4F27945-937E-4C2D-9530-BCE0B3A53811}" destId="{0B1632DB-ADAF-4AC6-BEE7-B66313463002}" srcOrd="0" destOrd="0" presId="urn:microsoft.com/office/officeart/2005/8/layout/orgChart1"/>
+    <dgm:cxn modelId="{1C3E9B38-6096-4D3D-BD7F-582873FB488C}" type="presParOf" srcId="{0B1632DB-ADAF-4AC6-BEE7-B66313463002}" destId="{85A7C03B-77B9-4EB9-9E4E-D66BE1272B15}" srcOrd="0" destOrd="0" presId="urn:microsoft.com/office/officeart/2005/8/layout/orgChart1"/>
+    <dgm:cxn modelId="{670FF263-7F33-4F5E-8E1F-00A88A0CFF06}" type="presParOf" srcId="{0B1632DB-ADAF-4AC6-BEE7-B66313463002}" destId="{0894A63D-57A7-428E-8139-DA27BA3949E3}" srcOrd="1" destOrd="0" presId="urn:microsoft.com/office/officeart/2005/8/layout/orgChart1"/>
+    <dgm:cxn modelId="{34442FA6-BE34-4DE7-9DF2-AA86688C03EE}" type="presParOf" srcId="{A4F27945-937E-4C2D-9530-BCE0B3A53811}" destId="{2A9E67D9-5292-43F3-8CA1-21AC6987D8D8}" srcOrd="1" destOrd="0" presId="urn:microsoft.com/office/officeart/2005/8/layout/orgChart1"/>
+    <dgm:cxn modelId="{0ECCE8C9-2431-4339-98CC-F89C250D5A4C}" type="presParOf" srcId="{2A9E67D9-5292-43F3-8CA1-21AC6987D8D8}" destId="{77D6C985-292C-48F5-B723-0931C6B6FC29}" srcOrd="0" destOrd="0" presId="urn:microsoft.com/office/officeart/2005/8/layout/orgChart1"/>
+    <dgm:cxn modelId="{B5037635-C3A4-4AD3-9D74-1EE04E5CFAF6}" type="presParOf" srcId="{2A9E67D9-5292-43F3-8CA1-21AC6987D8D8}" destId="{9DD5219D-BBD8-4909-8327-5CF03467A535}" srcOrd="1" destOrd="0" presId="urn:microsoft.com/office/officeart/2005/8/layout/orgChart1"/>
+    <dgm:cxn modelId="{13D801BA-CDCD-48C7-8AF4-5DF51CA71E44}" type="presParOf" srcId="{9DD5219D-BBD8-4909-8327-5CF03467A535}" destId="{53DC5AE7-7E3D-43F2-8D27-7D9F07E0D8E7}" srcOrd="0" destOrd="0" presId="urn:microsoft.com/office/officeart/2005/8/layout/orgChart1"/>
+    <dgm:cxn modelId="{FDFE2531-D5A1-4AC4-9F9A-68E1D3532291}" type="presParOf" srcId="{53DC5AE7-7E3D-43F2-8D27-7D9F07E0D8E7}" destId="{FF9FDF31-E0F0-4E79-BB67-56C6DF657E6A}" srcOrd="0" destOrd="0" presId="urn:microsoft.com/office/officeart/2005/8/layout/orgChart1"/>
+    <dgm:cxn modelId="{0763B13A-8F7A-4A14-BA51-DB569C34E219}" type="presParOf" srcId="{53DC5AE7-7E3D-43F2-8D27-7D9F07E0D8E7}" destId="{3045B9F7-A0B1-40E1-8A71-B4F0D8430282}" srcOrd="1" destOrd="0" presId="urn:microsoft.com/office/officeart/2005/8/layout/orgChart1"/>
+    <dgm:cxn modelId="{45B5F2AE-BEB8-4446-8E5F-7170AF33EF4D}" type="presParOf" srcId="{9DD5219D-BBD8-4909-8327-5CF03467A535}" destId="{5B857820-C8FD-4888-884F-C4118E84BFD7}" srcOrd="1" destOrd="0" presId="urn:microsoft.com/office/officeart/2005/8/layout/orgChart1"/>
+    <dgm:cxn modelId="{13F50431-3619-4FA9-85D7-53AD8CBE1753}" type="presParOf" srcId="{5B857820-C8FD-4888-884F-C4118E84BFD7}" destId="{0388721B-298A-4A32-835D-8067A7169585}" srcOrd="0" destOrd="0" presId="urn:microsoft.com/office/officeart/2005/8/layout/orgChart1"/>
+    <dgm:cxn modelId="{08BE6EDF-10E9-4910-841E-46334846F175}" type="presParOf" srcId="{5B857820-C8FD-4888-884F-C4118E84BFD7}" destId="{B6AAC434-33CD-42E1-A464-7A4F63E487D0}" srcOrd="1" destOrd="0" presId="urn:microsoft.com/office/officeart/2005/8/layout/orgChart1"/>
+    <dgm:cxn modelId="{12F0EBF3-5285-4A99-8A09-84BDE30E46A1}" type="presParOf" srcId="{B6AAC434-33CD-42E1-A464-7A4F63E487D0}" destId="{A537C4D9-2546-4175-9AE2-4630CAC74E75}" srcOrd="0" destOrd="0" presId="urn:microsoft.com/office/officeart/2005/8/layout/orgChart1"/>
+    <dgm:cxn modelId="{30633D9E-7C69-47A8-942B-99141C373BCA}" type="presParOf" srcId="{A537C4D9-2546-4175-9AE2-4630CAC74E75}" destId="{DBD3F7A8-59C8-41E3-99A7-7BAC19FE3E03}" srcOrd="0" destOrd="0" presId="urn:microsoft.com/office/officeart/2005/8/layout/orgChart1"/>
+    <dgm:cxn modelId="{C7E4AF46-9AE1-4496-939E-C3D457767D8C}" type="presParOf" srcId="{A537C4D9-2546-4175-9AE2-4630CAC74E75}" destId="{ADD74B38-DF6C-4EA9-9F89-C3587F2008C5}" srcOrd="1" destOrd="0" presId="urn:microsoft.com/office/officeart/2005/8/layout/orgChart1"/>
+    <dgm:cxn modelId="{A1C1E934-E239-4145-A333-757266D63695}" type="presParOf" srcId="{B6AAC434-33CD-42E1-A464-7A4F63E487D0}" destId="{431C8B34-708A-4340-B1A7-D5315297A8E4}" srcOrd="1" destOrd="0" presId="urn:microsoft.com/office/officeart/2005/8/layout/orgChart1"/>
+    <dgm:cxn modelId="{7300C319-DB8D-45DE-8478-8184E539DEC7}" type="presParOf" srcId="{B6AAC434-33CD-42E1-A464-7A4F63E487D0}" destId="{667E5D15-E78E-4B88-8630-269B4D213DCA}" srcOrd="2" destOrd="0" presId="urn:microsoft.com/office/officeart/2005/8/layout/orgChart1"/>
+    <dgm:cxn modelId="{534393D3-F9E1-440C-8BC3-523DAB684B55}" type="presParOf" srcId="{667E5D15-E78E-4B88-8630-269B4D213DCA}" destId="{87A466E5-B287-43A3-B1FD-13A38C2A592B}" srcOrd="0" destOrd="0" presId="urn:microsoft.com/office/officeart/2005/8/layout/orgChart1"/>
+    <dgm:cxn modelId="{A3547979-BC0E-4660-9F48-DA381D54636D}" type="presParOf" srcId="{667E5D15-E78E-4B88-8630-269B4D213DCA}" destId="{89D66410-93FA-4CB6-88B2-BAB930906D38}" srcOrd="1" destOrd="0" presId="urn:microsoft.com/office/officeart/2005/8/layout/orgChart1"/>
+    <dgm:cxn modelId="{573A9FB2-D237-41AE-8357-5C4B55E237C1}" type="presParOf" srcId="{89D66410-93FA-4CB6-88B2-BAB930906D38}" destId="{0BF36F2A-6291-4B9A-86ED-618634DF229B}" srcOrd="0" destOrd="0" presId="urn:microsoft.com/office/officeart/2005/8/layout/orgChart1"/>
+    <dgm:cxn modelId="{C9930318-5627-4E8D-9DEF-873A59293676}" type="presParOf" srcId="{0BF36F2A-6291-4B9A-86ED-618634DF229B}" destId="{A6C16726-4EA9-4CBC-8762-399E3CB4D3D7}" srcOrd="0" destOrd="0" presId="urn:microsoft.com/office/officeart/2005/8/layout/orgChart1"/>
+    <dgm:cxn modelId="{5C00C0E1-0E07-456F-B978-4CC7B10A2D50}" type="presParOf" srcId="{0BF36F2A-6291-4B9A-86ED-618634DF229B}" destId="{5790CD1E-D65E-4C02-9001-B1A9B96B0C03}" srcOrd="1" destOrd="0" presId="urn:microsoft.com/office/officeart/2005/8/layout/orgChart1"/>
+    <dgm:cxn modelId="{0B7BA663-7402-4F62-AFED-D0BF00E35E70}" type="presParOf" srcId="{89D66410-93FA-4CB6-88B2-BAB930906D38}" destId="{266C3D3E-5D20-40BB-93AD-49AA310B59F5}" srcOrd="1" destOrd="0" presId="urn:microsoft.com/office/officeart/2005/8/layout/orgChart1"/>
+    <dgm:cxn modelId="{F8F9C617-41F3-4864-9C01-A1B59D95B9F9}" type="presParOf" srcId="{89D66410-93FA-4CB6-88B2-BAB930906D38}" destId="{85F22D98-BF52-4C89-BF25-C4BC140D141F}" srcOrd="2" destOrd="0" presId="urn:microsoft.com/office/officeart/2005/8/layout/orgChart1"/>
+    <dgm:cxn modelId="{DEABB3EE-BB64-4661-8EC8-C920A17303B6}" type="presParOf" srcId="{5B857820-C8FD-4888-884F-C4118E84BFD7}" destId="{16F9E105-4909-4382-8E8A-12C728612997}" srcOrd="2" destOrd="0" presId="urn:microsoft.com/office/officeart/2005/8/layout/orgChart1"/>
+    <dgm:cxn modelId="{F5EC3404-2FFD-4115-A549-EF8AD6AC103D}" type="presParOf" srcId="{5B857820-C8FD-4888-884F-C4118E84BFD7}" destId="{BC710233-BC05-4A6B-80B3-475B8B3098FF}" srcOrd="3" destOrd="0" presId="urn:microsoft.com/office/officeart/2005/8/layout/orgChart1"/>
+    <dgm:cxn modelId="{E8FF8BB8-FE8D-4272-9D73-BD7F4943154A}" type="presParOf" srcId="{BC710233-BC05-4A6B-80B3-475B8B3098FF}" destId="{FADEEECA-4CC6-49C8-BB1C-DDCCE95BF97E}" srcOrd="0" destOrd="0" presId="urn:microsoft.com/office/officeart/2005/8/layout/orgChart1"/>
+    <dgm:cxn modelId="{AF77BE57-9283-4574-B044-95FB2B685988}" type="presParOf" srcId="{FADEEECA-4CC6-49C8-BB1C-DDCCE95BF97E}" destId="{C20DEDAE-82BD-4EA5-AE7E-7EFAC5BAFBE1}" srcOrd="0" destOrd="0" presId="urn:microsoft.com/office/officeart/2005/8/layout/orgChart1"/>
+    <dgm:cxn modelId="{7DF53947-C0B7-40A4-9370-61805FD2AB60}" type="presParOf" srcId="{FADEEECA-4CC6-49C8-BB1C-DDCCE95BF97E}" destId="{5AF72ACF-E735-4EDE-AC99-16EC3337DF9E}" srcOrd="1" destOrd="0" presId="urn:microsoft.com/office/officeart/2005/8/layout/orgChart1"/>
+    <dgm:cxn modelId="{F1625B6D-447C-4CD9-8660-E84BCBDDCB9F}" type="presParOf" srcId="{BC710233-BC05-4A6B-80B3-475B8B3098FF}" destId="{FC67BFD0-EF00-464C-9B29-CE71D0A61C47}" srcOrd="1" destOrd="0" presId="urn:microsoft.com/office/officeart/2005/8/layout/orgChart1"/>
+    <dgm:cxn modelId="{55D5C26B-C488-4093-9F82-A4C80F208EDB}" type="presParOf" srcId="{BC710233-BC05-4A6B-80B3-475B8B3098FF}" destId="{CD514180-6F86-4B7E-BEDA-C3B2E752F04B}" srcOrd="2" destOrd="0" presId="urn:microsoft.com/office/officeart/2005/8/layout/orgChart1"/>
+    <dgm:cxn modelId="{64521163-D7E1-4163-A39F-E7251D990DF3}" type="presParOf" srcId="{CD514180-6F86-4B7E-BEDA-C3B2E752F04B}" destId="{E17F5197-C9BB-4502-827A-876D32091B75}" srcOrd="0" destOrd="0" presId="urn:microsoft.com/office/officeart/2005/8/layout/orgChart1"/>
+    <dgm:cxn modelId="{D0C553CA-F79B-4DB4-AB9B-4B20742AC270}" type="presParOf" srcId="{CD514180-6F86-4B7E-BEDA-C3B2E752F04B}" destId="{02B2B5F2-E2A5-4865-9703-DF7A4A7A1AB7}" srcOrd="1" destOrd="0" presId="urn:microsoft.com/office/officeart/2005/8/layout/orgChart1"/>
+    <dgm:cxn modelId="{098A2A49-326A-4289-B084-B9726E1E861D}" type="presParOf" srcId="{02B2B5F2-E2A5-4865-9703-DF7A4A7A1AB7}" destId="{D49C7413-F42E-4B5F-9F45-F2C9148F221E}" srcOrd="0" destOrd="0" presId="urn:microsoft.com/office/officeart/2005/8/layout/orgChart1"/>
+    <dgm:cxn modelId="{9A6237BA-A0C5-4D5A-8C33-E1E981AA43A6}" type="presParOf" srcId="{D49C7413-F42E-4B5F-9F45-F2C9148F221E}" destId="{4D92EFB6-D274-41AD-A518-4C5B20789C7F}" srcOrd="0" destOrd="0" presId="urn:microsoft.com/office/officeart/2005/8/layout/orgChart1"/>
+    <dgm:cxn modelId="{FBC87123-C07C-4912-9687-56FE468E5E22}" type="presParOf" srcId="{D49C7413-F42E-4B5F-9F45-F2C9148F221E}" destId="{FFC2C706-ECED-4ED6-8072-720BCF4C043A}" srcOrd="1" destOrd="0" presId="urn:microsoft.com/office/officeart/2005/8/layout/orgChart1"/>
+    <dgm:cxn modelId="{A169E62C-C1D5-4C70-8D00-11D75486FDAB}" type="presParOf" srcId="{02B2B5F2-E2A5-4865-9703-DF7A4A7A1AB7}" destId="{B80EB4E5-DF10-4F9F-A038-F549523E45A2}" srcOrd="1" destOrd="0" presId="urn:microsoft.com/office/officeart/2005/8/layout/orgChart1"/>
+    <dgm:cxn modelId="{54BEB6E5-84B4-42EA-9149-D67CC7E43017}" type="presParOf" srcId="{02B2B5F2-E2A5-4865-9703-DF7A4A7A1AB7}" destId="{CE0F09A1-79B7-48A1-AD83-AFE5334804E7}" srcOrd="2" destOrd="0" presId="urn:microsoft.com/office/officeart/2005/8/layout/orgChart1"/>
+    <dgm:cxn modelId="{10417845-CADF-476C-8771-55E512747396}" type="presParOf" srcId="{9DD5219D-BBD8-4909-8327-5CF03467A535}" destId="{3DD996D1-E39D-48CA-AD7A-43CDADB32B03}" srcOrd="2" destOrd="0" presId="urn:microsoft.com/office/officeart/2005/8/layout/orgChart1"/>
+    <dgm:cxn modelId="{96B678A9-D9D9-496C-B350-EFD27646563A}" type="presParOf" srcId="{2A9E67D9-5292-43F3-8CA1-21AC6987D8D8}" destId="{380405C3-F141-41AB-B1A5-505B1C15EB88}" srcOrd="2" destOrd="0" presId="urn:microsoft.com/office/officeart/2005/8/layout/orgChart1"/>
+    <dgm:cxn modelId="{A1F74EC8-0644-4F75-A793-C0549F4C8280}" type="presParOf" srcId="{2A9E67D9-5292-43F3-8CA1-21AC6987D8D8}" destId="{4672C230-3372-4754-B778-7E7332D7F8FA}" srcOrd="3" destOrd="0" presId="urn:microsoft.com/office/officeart/2005/8/layout/orgChart1"/>
+    <dgm:cxn modelId="{838B6619-D237-46AC-8FFA-DD2E3195809A}" type="presParOf" srcId="{4672C230-3372-4754-B778-7E7332D7F8FA}" destId="{FAB5F87D-2763-47CB-9A66-C9F1AEFA9929}" srcOrd="0" destOrd="0" presId="urn:microsoft.com/office/officeart/2005/8/layout/orgChart1"/>
+    <dgm:cxn modelId="{FD4FE58F-8C20-4FCE-BBE7-34B8C3944F2A}" type="presParOf" srcId="{FAB5F87D-2763-47CB-9A66-C9F1AEFA9929}" destId="{E1C4DDC7-AB36-4A96-820F-502A78465ADB}" srcOrd="0" destOrd="0" presId="urn:microsoft.com/office/officeart/2005/8/layout/orgChart1"/>
+    <dgm:cxn modelId="{A5015DB9-8B92-4B0C-8720-5DDAD343A980}" type="presParOf" srcId="{FAB5F87D-2763-47CB-9A66-C9F1AEFA9929}" destId="{4DA3165B-B314-4B6E-A439-241C51AF2A2F}" srcOrd="1" destOrd="0" presId="urn:microsoft.com/office/officeart/2005/8/layout/orgChart1"/>
+    <dgm:cxn modelId="{5F4911EC-FFA4-4716-9E49-F6AB92C8D69E}" type="presParOf" srcId="{4672C230-3372-4754-B778-7E7332D7F8FA}" destId="{F2E7794B-3F11-461C-AA9E-CEDD96049A42}" srcOrd="1" destOrd="0" presId="urn:microsoft.com/office/officeart/2005/8/layout/orgChart1"/>
+    <dgm:cxn modelId="{6B74E8B0-E74F-4587-8A90-EBBC2E2208BF}" type="presParOf" srcId="{F2E7794B-3F11-461C-AA9E-CEDD96049A42}" destId="{3687CDAB-BF07-4DF0-91FD-6CF8D8EF11D7}" srcOrd="0" destOrd="0" presId="urn:microsoft.com/office/officeart/2005/8/layout/orgChart1"/>
+    <dgm:cxn modelId="{152D7359-5786-45A5-B082-4B33CC373D7E}" type="presParOf" srcId="{F2E7794B-3F11-461C-AA9E-CEDD96049A42}" destId="{2043A9F1-8C75-48AC-ACB1-A365CC41F814}" srcOrd="1" destOrd="0" presId="urn:microsoft.com/office/officeart/2005/8/layout/orgChart1"/>
+    <dgm:cxn modelId="{AA736673-5CEB-488E-BD0E-DE3BD88220A2}" type="presParOf" srcId="{2043A9F1-8C75-48AC-ACB1-A365CC41F814}" destId="{D2A091D6-1BBA-42AA-913E-BDBFACA45C00}" srcOrd="0" destOrd="0" presId="urn:microsoft.com/office/officeart/2005/8/layout/orgChart1"/>
+    <dgm:cxn modelId="{C48A5916-148F-4189-AA95-5A5DFFD1A4C5}" type="presParOf" srcId="{D2A091D6-1BBA-42AA-913E-BDBFACA45C00}" destId="{2B956B53-57CE-4672-80BD-36E589C9EB37}" srcOrd="0" destOrd="0" presId="urn:microsoft.com/office/officeart/2005/8/layout/orgChart1"/>
+    <dgm:cxn modelId="{5CB2F19E-0FD5-4E74-AD3A-4619CE7868BF}" type="presParOf" srcId="{D2A091D6-1BBA-42AA-913E-BDBFACA45C00}" destId="{DCBE7CA5-FA81-4A1C-9DA4-CEB652A2C659}" srcOrd="1" destOrd="0" presId="urn:microsoft.com/office/officeart/2005/8/layout/orgChart1"/>
+    <dgm:cxn modelId="{91F64F42-778A-4EB6-A4F8-0781E596C96B}" type="presParOf" srcId="{2043A9F1-8C75-48AC-ACB1-A365CC41F814}" destId="{38D2A295-3DB5-4587-BA80-8277FF5ACBC0}" srcOrd="1" destOrd="0" presId="urn:microsoft.com/office/officeart/2005/8/layout/orgChart1"/>
+    <dgm:cxn modelId="{A3E100C5-A7E2-416F-9143-1AD6558D1FBF}" type="presParOf" srcId="{2043A9F1-8C75-48AC-ACB1-A365CC41F814}" destId="{E1F54147-DB39-4E29-AFBF-926C76B5E5D4}" srcOrd="2" destOrd="0" presId="urn:microsoft.com/office/officeart/2005/8/layout/orgChart1"/>
+    <dgm:cxn modelId="{AD7418EC-DD0C-4F6F-AE98-EE06B32C29B6}" type="presParOf" srcId="{E1F54147-DB39-4E29-AFBF-926C76B5E5D4}" destId="{F1F3DF29-2EBF-4E74-B2C5-B707FCA3227B}" srcOrd="0" destOrd="0" presId="urn:microsoft.com/office/officeart/2005/8/layout/orgChart1"/>
+    <dgm:cxn modelId="{33B60937-E8E0-4BB3-9E46-85E2431FA2AE}" type="presParOf" srcId="{E1F54147-DB39-4E29-AFBF-926C76B5E5D4}" destId="{76BA48E4-34A8-4BB9-A488-5F0BAD8E4E5B}" srcOrd="1" destOrd="0" presId="urn:microsoft.com/office/officeart/2005/8/layout/orgChart1"/>
+    <dgm:cxn modelId="{10F5A561-2556-46F9-9849-946445EB83BC}" type="presParOf" srcId="{76BA48E4-34A8-4BB9-A488-5F0BAD8E4E5B}" destId="{85F64741-8757-411A-B4C0-41AF17A110F9}" srcOrd="0" destOrd="0" presId="urn:microsoft.com/office/officeart/2005/8/layout/orgChart1"/>
+    <dgm:cxn modelId="{043C1504-5B37-4F12-B2C3-F8574FF1A29E}" type="presParOf" srcId="{85F64741-8757-411A-B4C0-41AF17A110F9}" destId="{324FB175-B746-4AAB-AFA7-8430E2BEFF7B}" srcOrd="0" destOrd="0" presId="urn:microsoft.com/office/officeart/2005/8/layout/orgChart1"/>
+    <dgm:cxn modelId="{DCB2D488-0B61-4CFD-B859-62096841ED07}" type="presParOf" srcId="{85F64741-8757-411A-B4C0-41AF17A110F9}" destId="{16C86CBF-21F4-466E-970E-41ADD14F64C3}" srcOrd="1" destOrd="0" presId="urn:microsoft.com/office/officeart/2005/8/layout/orgChart1"/>
+    <dgm:cxn modelId="{93BA56A2-BA3D-412C-968F-854B76F8CAD8}" type="presParOf" srcId="{76BA48E4-34A8-4BB9-A488-5F0BAD8E4E5B}" destId="{F2CCF593-AF86-4D6B-B338-137D5B21F5DE}" srcOrd="1" destOrd="0" presId="urn:microsoft.com/office/officeart/2005/8/layout/orgChart1"/>
+    <dgm:cxn modelId="{0F9D2159-A093-4E19-AFA8-A427F28892F2}" type="presParOf" srcId="{76BA48E4-34A8-4BB9-A488-5F0BAD8E4E5B}" destId="{B50176E6-D1BF-4CCB-96F7-E26E1AA29FEA}" srcOrd="2" destOrd="0" presId="urn:microsoft.com/office/officeart/2005/8/layout/orgChart1"/>
+    <dgm:cxn modelId="{4B3E7696-A91C-44D1-A066-45715AC7D2EB}" type="presParOf" srcId="{F2E7794B-3F11-461C-AA9E-CEDD96049A42}" destId="{B7B7D350-C4AB-443D-AAD2-B1F6B55ED3B1}" srcOrd="2" destOrd="0" presId="urn:microsoft.com/office/officeart/2005/8/layout/orgChart1"/>
+    <dgm:cxn modelId="{F42F3240-E59E-4182-A7CC-3B50FBD5A393}" type="presParOf" srcId="{F2E7794B-3F11-461C-AA9E-CEDD96049A42}" destId="{93A9803A-5238-46D3-8A5D-70B7B1CD0F1D}" srcOrd="3" destOrd="0" presId="urn:microsoft.com/office/officeart/2005/8/layout/orgChart1"/>
+    <dgm:cxn modelId="{DC8DC55D-E67D-4CBF-A045-FDDF1BA75C07}" type="presParOf" srcId="{93A9803A-5238-46D3-8A5D-70B7B1CD0F1D}" destId="{0478C277-D06D-415B-AA83-666BF2440322}" srcOrd="0" destOrd="0" presId="urn:microsoft.com/office/officeart/2005/8/layout/orgChart1"/>
+    <dgm:cxn modelId="{364AD91B-11A1-40AC-A6BE-BB8CAE2FEDF8}" type="presParOf" srcId="{0478C277-D06D-415B-AA83-666BF2440322}" destId="{C1E2BD08-D05F-4A0C-856A-C4FE77483EBC}" srcOrd="0" destOrd="0" presId="urn:microsoft.com/office/officeart/2005/8/layout/orgChart1"/>
+    <dgm:cxn modelId="{7B10AA62-292D-443A-9FB6-D13FF9511C13}" type="presParOf" srcId="{0478C277-D06D-415B-AA83-666BF2440322}" destId="{D9118229-FE2A-4792-997C-776A681C0A28}" srcOrd="1" destOrd="0" presId="urn:microsoft.com/office/officeart/2005/8/layout/orgChart1"/>
+    <dgm:cxn modelId="{A6A592AF-409F-4F23-8A4C-C5ED09690F4A}" type="presParOf" srcId="{93A9803A-5238-46D3-8A5D-70B7B1CD0F1D}" destId="{D27CF0A0-60ED-435C-9B38-ACA0EB909C24}" srcOrd="1" destOrd="0" presId="urn:microsoft.com/office/officeart/2005/8/layout/orgChart1"/>
+    <dgm:cxn modelId="{F10A7B24-0BD5-4899-8138-72C77E8D598C}" type="presParOf" srcId="{93A9803A-5238-46D3-8A5D-70B7B1CD0F1D}" destId="{CB8B4730-F9B0-42E8-812D-50EEF79FA9BC}" srcOrd="2" destOrd="0" presId="urn:microsoft.com/office/officeart/2005/8/layout/orgChart1"/>
+    <dgm:cxn modelId="{7B570E46-3B5D-468F-9438-73DF40A92D7F}" type="presParOf" srcId="{CB8B4730-F9B0-42E8-812D-50EEF79FA9BC}" destId="{C84A89CE-2FF6-48E1-98A4-C30E861C6796}" srcOrd="0" destOrd="0" presId="urn:microsoft.com/office/officeart/2005/8/layout/orgChart1"/>
+    <dgm:cxn modelId="{35254C7D-3897-4DB7-8C1B-AF322E27A49B}" type="presParOf" srcId="{CB8B4730-F9B0-42E8-812D-50EEF79FA9BC}" destId="{B6300EC4-D142-496E-90FA-FE148479E5DC}" srcOrd="1" destOrd="0" presId="urn:microsoft.com/office/officeart/2005/8/layout/orgChart1"/>
+    <dgm:cxn modelId="{085F4D0E-A6C4-4E08-A671-E80729FF3CA3}" type="presParOf" srcId="{B6300EC4-D142-496E-90FA-FE148479E5DC}" destId="{D3774593-27A7-4D3B-BF09-5A5088FE16E8}" srcOrd="0" destOrd="0" presId="urn:microsoft.com/office/officeart/2005/8/layout/orgChart1"/>
+    <dgm:cxn modelId="{C8967478-1C28-4146-B92B-57718DD81270}" type="presParOf" srcId="{D3774593-27A7-4D3B-BF09-5A5088FE16E8}" destId="{7F59DC9C-780D-455A-ACF2-8A987AFE3373}" srcOrd="0" destOrd="0" presId="urn:microsoft.com/office/officeart/2005/8/layout/orgChart1"/>
+    <dgm:cxn modelId="{08D02935-90C0-43FA-A134-623F181D26CD}" type="presParOf" srcId="{D3774593-27A7-4D3B-BF09-5A5088FE16E8}" destId="{787A3D8A-D149-4BE7-83CE-4AE036609E92}" srcOrd="1" destOrd="0" presId="urn:microsoft.com/office/officeart/2005/8/layout/orgChart1"/>
+    <dgm:cxn modelId="{6B22355B-E768-4137-8640-078A2741786F}" type="presParOf" srcId="{B6300EC4-D142-496E-90FA-FE148479E5DC}" destId="{2849E4A5-09C2-4DB7-AB1B-21DE76B71B5D}" srcOrd="1" destOrd="0" presId="urn:microsoft.com/office/officeart/2005/8/layout/orgChart1"/>
+    <dgm:cxn modelId="{E6698E76-7AC3-431D-8780-27E210F09AA2}" type="presParOf" srcId="{B6300EC4-D142-496E-90FA-FE148479E5DC}" destId="{7DA30C68-26ED-46F7-AF44-40B749B58879}" srcOrd="2" destOrd="0" presId="urn:microsoft.com/office/officeart/2005/8/layout/orgChart1"/>
+    <dgm:cxn modelId="{BA990338-AB6D-4E05-B890-A5A92FE58D75}" type="presParOf" srcId="{F2E7794B-3F11-461C-AA9E-CEDD96049A42}" destId="{4925A729-4399-4A27-8143-AF2A2BB04DEE}" srcOrd="4" destOrd="0" presId="urn:microsoft.com/office/officeart/2005/8/layout/orgChart1"/>
+    <dgm:cxn modelId="{F777D304-02A4-4B80-8F0A-F95A2E3E16F2}" type="presParOf" srcId="{F2E7794B-3F11-461C-AA9E-CEDD96049A42}" destId="{E05A9EEF-F57B-415B-9F55-DC181FD41C37}" srcOrd="5" destOrd="0" presId="urn:microsoft.com/office/officeart/2005/8/layout/orgChart1"/>
+    <dgm:cxn modelId="{498F3641-BA85-43BF-AA40-167FC062327D}" type="presParOf" srcId="{E05A9EEF-F57B-415B-9F55-DC181FD41C37}" destId="{0E0B221B-FF96-4723-A0A2-2959D68C46C7}" srcOrd="0" destOrd="0" presId="urn:microsoft.com/office/officeart/2005/8/layout/orgChart1"/>
+    <dgm:cxn modelId="{B2371C9B-0553-4F79-A0C0-129BEAE79941}" type="presParOf" srcId="{0E0B221B-FF96-4723-A0A2-2959D68C46C7}" destId="{404CE6F8-1DC9-4578-94B7-7B0040A322AB}" srcOrd="0" destOrd="0" presId="urn:microsoft.com/office/officeart/2005/8/layout/orgChart1"/>
+    <dgm:cxn modelId="{504F2E79-3773-4F0A-A96A-784F0125C43F}" type="presParOf" srcId="{0E0B221B-FF96-4723-A0A2-2959D68C46C7}" destId="{FAB81543-B810-4423-9F1A-D954F1C69171}" srcOrd="1" destOrd="0" presId="urn:microsoft.com/office/officeart/2005/8/layout/orgChart1"/>
+    <dgm:cxn modelId="{15518E27-727F-4142-99D8-91263AC3C514}" type="presParOf" srcId="{E05A9EEF-F57B-415B-9F55-DC181FD41C37}" destId="{7A936016-088A-46FD-A6A0-366CCF57E205}" srcOrd="1" destOrd="0" presId="urn:microsoft.com/office/officeart/2005/8/layout/orgChart1"/>
+    <dgm:cxn modelId="{A5FCA896-2FD7-4ECE-B0CF-6A553CC86531}" type="presParOf" srcId="{E05A9EEF-F57B-415B-9F55-DC181FD41C37}" destId="{E4405F75-0C89-47CB-BAFE-C840E43239A5}" srcOrd="2" destOrd="0" presId="urn:microsoft.com/office/officeart/2005/8/layout/orgChart1"/>
+    <dgm:cxn modelId="{F7DEC6BC-04B3-40B3-A597-EC9DFB600A5E}" type="presParOf" srcId="{E4405F75-0C89-47CB-BAFE-C840E43239A5}" destId="{14572938-DA58-453F-B775-41A08C52A0B9}" srcOrd="0" destOrd="0" presId="urn:microsoft.com/office/officeart/2005/8/layout/orgChart1"/>
+    <dgm:cxn modelId="{6685152E-BB32-4D80-BE93-A7065F67713B}" type="presParOf" srcId="{E4405F75-0C89-47CB-BAFE-C840E43239A5}" destId="{7E290570-53DE-4E40-A32E-E23DAFB84DD9}" srcOrd="1" destOrd="0" presId="urn:microsoft.com/office/officeart/2005/8/layout/orgChart1"/>
+    <dgm:cxn modelId="{F6839A39-0FBC-4772-BC12-4D9B53BAFAB7}" type="presParOf" srcId="{7E290570-53DE-4E40-A32E-E23DAFB84DD9}" destId="{F0AEEE17-79EE-46A8-9CD5-3272AB11365F}" srcOrd="0" destOrd="0" presId="urn:microsoft.com/office/officeart/2005/8/layout/orgChart1"/>
+    <dgm:cxn modelId="{F864A946-225C-4569-A0A9-CA29BC8F1928}" type="presParOf" srcId="{F0AEEE17-79EE-46A8-9CD5-3272AB11365F}" destId="{4EC392A0-B1C7-473E-A0BC-1169506CA9E1}" srcOrd="0" destOrd="0" presId="urn:microsoft.com/office/officeart/2005/8/layout/orgChart1"/>
+    <dgm:cxn modelId="{F7F78E06-A2E7-430E-AD1F-54CDF34EFAB2}" type="presParOf" srcId="{F0AEEE17-79EE-46A8-9CD5-3272AB11365F}" destId="{58337B70-782D-467E-B2BB-9B59AC008DD5}" srcOrd="1" destOrd="0" presId="urn:microsoft.com/office/officeart/2005/8/layout/orgChart1"/>
+    <dgm:cxn modelId="{DF9383D9-3C2E-4395-8EDA-52DB391B2FBA}" type="presParOf" srcId="{7E290570-53DE-4E40-A32E-E23DAFB84DD9}" destId="{49ED1454-FDD9-4789-B15D-67870FFFB91F}" srcOrd="1" destOrd="0" presId="urn:microsoft.com/office/officeart/2005/8/layout/orgChart1"/>
+    <dgm:cxn modelId="{19E5974D-D39B-4157-9540-A5AD1D13298C}" type="presParOf" srcId="{7E290570-53DE-4E40-A32E-E23DAFB84DD9}" destId="{4856E0CB-B68F-41CF-8801-FA1CA709CE52}" srcOrd="2" destOrd="0" presId="urn:microsoft.com/office/officeart/2005/8/layout/orgChart1"/>
+    <dgm:cxn modelId="{787F9E00-A3C1-4C96-8C58-356EE581161F}" type="presParOf" srcId="{4672C230-3372-4754-B778-7E7332D7F8FA}" destId="{22039532-1E2D-4A36-8D6E-9C3A5B01A6DA}" srcOrd="2" destOrd="0" presId="urn:microsoft.com/office/officeart/2005/8/layout/orgChart1"/>
+    <dgm:cxn modelId="{B8EABC18-D904-4D8F-AC62-7579F13AD397}" type="presParOf" srcId="{A4F27945-937E-4C2D-9530-BCE0B3A53811}" destId="{65FDFF31-8AF0-4E83-AAD2-9F84151EA1AC}" srcOrd="2" destOrd="0" presId="urn:microsoft.com/office/officeart/2005/8/layout/orgChart1"/>
+    <dgm:cxn modelId="{6DA9AF64-8B46-4D9A-8359-685027F3A422}" type="presParOf" srcId="{C699B4D1-F917-42D8-B75E-F198B2372641}" destId="{F19C9902-E591-4DB3-B840-65D7B9A317C8}" srcOrd="4" destOrd="0" presId="urn:microsoft.com/office/officeart/2005/8/layout/orgChart1"/>
+    <dgm:cxn modelId="{6438091C-689B-42E0-8E9F-F4B360053FA3}" type="presParOf" srcId="{C699B4D1-F917-42D8-B75E-F198B2372641}" destId="{E7890B1F-B962-48AF-9050-A2ACC3C0B068}" srcOrd="5" destOrd="0" presId="urn:microsoft.com/office/officeart/2005/8/layout/orgChart1"/>
+    <dgm:cxn modelId="{E97878C9-CA4F-4764-BAA6-85E92CAA623D}" type="presParOf" srcId="{E7890B1F-B962-48AF-9050-A2ACC3C0B068}" destId="{3FA1B158-AED9-4FA9-A9DC-552B000BF633}" srcOrd="0" destOrd="0" presId="urn:microsoft.com/office/officeart/2005/8/layout/orgChart1"/>
+    <dgm:cxn modelId="{EC42431A-B1E4-4E88-A7A8-819C46CFBB41}" type="presParOf" srcId="{3FA1B158-AED9-4FA9-A9DC-552B000BF633}" destId="{E29BFD84-2709-4CEA-AA08-036238243CAF}" srcOrd="0" destOrd="0" presId="urn:microsoft.com/office/officeart/2005/8/layout/orgChart1"/>
+    <dgm:cxn modelId="{1C76C732-B98D-4BA6-A26C-1096312C6F51}" type="presParOf" srcId="{3FA1B158-AED9-4FA9-A9DC-552B000BF633}" destId="{05B78E22-3964-4C4C-9B1F-B1EF91714FB9}" srcOrd="1" destOrd="0" presId="urn:microsoft.com/office/officeart/2005/8/layout/orgChart1"/>
+    <dgm:cxn modelId="{C7A7D29C-2945-493A-AAAA-29B016AB50F4}" type="presParOf" srcId="{E7890B1F-B962-48AF-9050-A2ACC3C0B068}" destId="{97C41D7D-DF46-4C66-A0A1-6030C29E51AE}" srcOrd="1" destOrd="0" presId="urn:microsoft.com/office/officeart/2005/8/layout/orgChart1"/>
+    <dgm:cxn modelId="{0E90345A-47C5-4FB4-96DF-6465B5BC243D}" type="presParOf" srcId="{97C41D7D-DF46-4C66-A0A1-6030C29E51AE}" destId="{572F994B-8B64-4F4A-BE76-81D0E61C9C0A}" srcOrd="0" destOrd="0" presId="urn:microsoft.com/office/officeart/2005/8/layout/orgChart1"/>
+    <dgm:cxn modelId="{D2440019-29D8-430D-9144-B94E28031479}" type="presParOf" srcId="{97C41D7D-DF46-4C66-A0A1-6030C29E51AE}" destId="{7A1EC075-5B19-4DAA-9FC2-EEB4F8B21A13}" srcOrd="1" destOrd="0" presId="urn:microsoft.com/office/officeart/2005/8/layout/orgChart1"/>
+    <dgm:cxn modelId="{B5678256-5329-4639-9A87-590227034193}" type="presParOf" srcId="{7A1EC075-5B19-4DAA-9FC2-EEB4F8B21A13}" destId="{DADAEBE7-13D4-44B6-8DBC-A92D99BA44C6}" srcOrd="0" destOrd="0" presId="urn:microsoft.com/office/officeart/2005/8/layout/orgChart1"/>
+    <dgm:cxn modelId="{40FCAAE1-81B0-4B48-A063-32B41D4022CC}" type="presParOf" srcId="{DADAEBE7-13D4-44B6-8DBC-A92D99BA44C6}" destId="{16078181-AEF4-4816-AA53-1B7A55D87A84}" srcOrd="0" destOrd="0" presId="urn:microsoft.com/office/officeart/2005/8/layout/orgChart1"/>
+    <dgm:cxn modelId="{7FA5BCBD-8DC4-4685-88E5-4E8BECEBD500}" type="presParOf" srcId="{DADAEBE7-13D4-44B6-8DBC-A92D99BA44C6}" destId="{258A033C-91C8-40D1-905D-6DA0D44F4A8C}" srcOrd="1" destOrd="0" presId="urn:microsoft.com/office/officeart/2005/8/layout/orgChart1"/>
+    <dgm:cxn modelId="{A548817A-028E-4EC8-B64B-1CC7D04C9AC8}" type="presParOf" srcId="{7A1EC075-5B19-4DAA-9FC2-EEB4F8B21A13}" destId="{78744167-0A8F-4126-94F4-24B50A6BB623}" srcOrd="1" destOrd="0" presId="urn:microsoft.com/office/officeart/2005/8/layout/orgChart1"/>
+    <dgm:cxn modelId="{1BCC4EFE-C9E2-4E34-A31C-E19F0B2361E3}" type="presParOf" srcId="{7A1EC075-5B19-4DAA-9FC2-EEB4F8B21A13}" destId="{90C2F3E6-EE58-49BE-8EDA-2663C6A867D8}" srcOrd="2" destOrd="0" presId="urn:microsoft.com/office/officeart/2005/8/layout/orgChart1"/>
+    <dgm:cxn modelId="{B50815B6-1C25-4986-B228-AC16804D231A}" type="presParOf" srcId="{97C41D7D-DF46-4C66-A0A1-6030C29E51AE}" destId="{A6E8FA85-B864-4604-A354-4D55DC3D63E5}" srcOrd="2" destOrd="0" presId="urn:microsoft.com/office/officeart/2005/8/layout/orgChart1"/>
+    <dgm:cxn modelId="{3B4A1F91-BD34-4A74-B681-99CBA0D08468}" type="presParOf" srcId="{97C41D7D-DF46-4C66-A0A1-6030C29E51AE}" destId="{AB59CB26-D675-41E2-BC61-414BC1C5B66A}" srcOrd="3" destOrd="0" presId="urn:microsoft.com/office/officeart/2005/8/layout/orgChart1"/>
+    <dgm:cxn modelId="{E8AECE2F-14C8-426E-B57F-97430C6FB333}" type="presParOf" srcId="{AB59CB26-D675-41E2-BC61-414BC1C5B66A}" destId="{4A3026A8-ABFA-4C02-87A4-B417D4264D0C}" srcOrd="0" destOrd="0" presId="urn:microsoft.com/office/officeart/2005/8/layout/orgChart1"/>
+    <dgm:cxn modelId="{0D2AE2F9-A2F6-438D-9393-87FF2CAC38AA}" type="presParOf" srcId="{4A3026A8-ABFA-4C02-87A4-B417D4264D0C}" destId="{C783BF38-150C-4203-841A-8B101076CC94}" srcOrd="0" destOrd="0" presId="urn:microsoft.com/office/officeart/2005/8/layout/orgChart1"/>
+    <dgm:cxn modelId="{C58E4CD7-C1A4-4339-B637-B1E52E96932F}" type="presParOf" srcId="{4A3026A8-ABFA-4C02-87A4-B417D4264D0C}" destId="{0D1D336A-1060-48C9-9559-74A9A84A25A4}" srcOrd="1" destOrd="0" presId="urn:microsoft.com/office/officeart/2005/8/layout/orgChart1"/>
+    <dgm:cxn modelId="{AF0058A8-D130-41F3-B9C1-8D1975409F8B}" type="presParOf" srcId="{AB59CB26-D675-41E2-BC61-414BC1C5B66A}" destId="{C646065A-5801-4812-B17A-227B21287228}" srcOrd="1" destOrd="0" presId="urn:microsoft.com/office/officeart/2005/8/layout/orgChart1"/>
+    <dgm:cxn modelId="{4F876A1D-2DEA-461C-A6EA-4CC6DC8BE742}" type="presParOf" srcId="{C646065A-5801-4812-B17A-227B21287228}" destId="{1B80E115-BB87-4E85-9D03-5E0052582F95}" srcOrd="0" destOrd="0" presId="urn:microsoft.com/office/officeart/2005/8/layout/orgChart1"/>
+    <dgm:cxn modelId="{AD2B5364-8FF5-4C4D-A2A0-9318E4BF54B6}" type="presParOf" srcId="{C646065A-5801-4812-B17A-227B21287228}" destId="{559BB9EE-D6B3-428B-A689-B8C7DF92E844}" srcOrd="1" destOrd="0" presId="urn:microsoft.com/office/officeart/2005/8/layout/orgChart1"/>
+    <dgm:cxn modelId="{DA5C7C44-87A9-4925-8134-CF1DAA6BE5A5}" type="presParOf" srcId="{559BB9EE-D6B3-428B-A689-B8C7DF92E844}" destId="{26B62149-3099-4395-B71F-ECB4C1D5D011}" srcOrd="0" destOrd="0" presId="urn:microsoft.com/office/officeart/2005/8/layout/orgChart1"/>
+    <dgm:cxn modelId="{355987AD-DA92-40D4-AABE-07117D0E1BFF}" type="presParOf" srcId="{26B62149-3099-4395-B71F-ECB4C1D5D011}" destId="{64C1C4B8-9499-470A-93F5-38B135D91AA7}" srcOrd="0" destOrd="0" presId="urn:microsoft.com/office/officeart/2005/8/layout/orgChart1"/>
+    <dgm:cxn modelId="{11891694-F6F2-4CAA-9CDA-9CDFA6DFB365}" type="presParOf" srcId="{26B62149-3099-4395-B71F-ECB4C1D5D011}" destId="{000C82F5-14A2-4AFA-A8B4-6E2FB9B4E885}" srcOrd="1" destOrd="0" presId="urn:microsoft.com/office/officeart/2005/8/layout/orgChart1"/>
+    <dgm:cxn modelId="{C496B41C-F0EF-432E-BA04-1B19BB4C8CDE}" type="presParOf" srcId="{559BB9EE-D6B3-428B-A689-B8C7DF92E844}" destId="{F70544A0-1CF8-47F1-8504-EB8836EB9501}" srcOrd="1" destOrd="0" presId="urn:microsoft.com/office/officeart/2005/8/layout/orgChart1"/>
+    <dgm:cxn modelId="{BCBAAC6F-680C-4BE2-97F0-D8D7A4033DE7}" type="presParOf" srcId="{559BB9EE-D6B3-428B-A689-B8C7DF92E844}" destId="{529F5E73-0A8B-4023-88BB-968178CEDCBF}" srcOrd="2" destOrd="0" presId="urn:microsoft.com/office/officeart/2005/8/layout/orgChart1"/>
+    <dgm:cxn modelId="{BA3FE485-1D0A-421C-996A-4B2D93D04202}" type="presParOf" srcId="{C646065A-5801-4812-B17A-227B21287228}" destId="{D3DD560B-A948-49B7-B526-7AF15B1B9D4E}" srcOrd="2" destOrd="0" presId="urn:microsoft.com/office/officeart/2005/8/layout/orgChart1"/>
+    <dgm:cxn modelId="{C8EF7F02-0F3C-4A12-A553-1A21A4C9C895}" type="presParOf" srcId="{C646065A-5801-4812-B17A-227B21287228}" destId="{2F3CB249-245D-40E5-9598-24836B191D62}" srcOrd="3" destOrd="0" presId="urn:microsoft.com/office/officeart/2005/8/layout/orgChart1"/>
+    <dgm:cxn modelId="{1F3A02AC-343A-49AD-9163-EBF40342A14C}" type="presParOf" srcId="{2F3CB249-245D-40E5-9598-24836B191D62}" destId="{77A68F9E-FEC0-40F5-982D-E8D99A3703BB}" srcOrd="0" destOrd="0" presId="urn:microsoft.com/office/officeart/2005/8/layout/orgChart1"/>
+    <dgm:cxn modelId="{FAAEBFCF-B832-42E9-9504-0D5143C18E8D}" type="presParOf" srcId="{77A68F9E-FEC0-40F5-982D-E8D99A3703BB}" destId="{9568E2FD-6250-4100-BBB9-E735D941FEB7}" srcOrd="0" destOrd="0" presId="urn:microsoft.com/office/officeart/2005/8/layout/orgChart1"/>
+    <dgm:cxn modelId="{10598D4F-4D2B-40BF-A721-1554199B78B3}" type="presParOf" srcId="{77A68F9E-FEC0-40F5-982D-E8D99A3703BB}" destId="{5F161EBA-BA1D-4DCA-A079-51A63AB991BA}" srcOrd="1" destOrd="0" presId="urn:microsoft.com/office/officeart/2005/8/layout/orgChart1"/>
+    <dgm:cxn modelId="{0E962055-BC47-4E88-8C4A-D81A7144A5B1}" type="presParOf" srcId="{2F3CB249-245D-40E5-9598-24836B191D62}" destId="{33476967-50C8-47E2-BDB8-F7616282C10F}" srcOrd="1" destOrd="0" presId="urn:microsoft.com/office/officeart/2005/8/layout/orgChart1"/>
+    <dgm:cxn modelId="{7808C853-72B3-448E-8E6B-56A3B3A7396B}" type="presParOf" srcId="{2F3CB249-245D-40E5-9598-24836B191D62}" destId="{C3CDD1D8-BA6F-454B-987A-2B9A2AD10B3F}" srcOrd="2" destOrd="0" presId="urn:microsoft.com/office/officeart/2005/8/layout/orgChart1"/>
+    <dgm:cxn modelId="{E24A1D36-F6B3-4863-AB2A-3AA13794EF8D}" type="presParOf" srcId="{C646065A-5801-4812-B17A-227B21287228}" destId="{44AE7BF0-6D17-4C36-9DB8-F7E39948D613}" srcOrd="4" destOrd="0" presId="urn:microsoft.com/office/officeart/2005/8/layout/orgChart1"/>
+    <dgm:cxn modelId="{CD2E40B0-D38F-48C3-A31E-404A9B6C8E9A}" type="presParOf" srcId="{C646065A-5801-4812-B17A-227B21287228}" destId="{055743C2-8A8D-4511-A9C8-BA74AEAF336F}" srcOrd="5" destOrd="0" presId="urn:microsoft.com/office/officeart/2005/8/layout/orgChart1"/>
+    <dgm:cxn modelId="{41FA51B2-D0DE-4FCE-B7FF-C30F9113C3CA}" type="presParOf" srcId="{055743C2-8A8D-4511-A9C8-BA74AEAF336F}" destId="{B234A785-224C-4598-98D3-1A403AD282C8}" srcOrd="0" destOrd="0" presId="urn:microsoft.com/office/officeart/2005/8/layout/orgChart1"/>
+    <dgm:cxn modelId="{D2F317EF-E5FF-48D7-BBFB-2F8268533829}" type="presParOf" srcId="{B234A785-224C-4598-98D3-1A403AD282C8}" destId="{3352902E-102E-4C36-81D4-1A0005BE700A}" srcOrd="0" destOrd="0" presId="urn:microsoft.com/office/officeart/2005/8/layout/orgChart1"/>
+    <dgm:cxn modelId="{431F50CB-D320-42B8-9E29-88D0795D0E13}" type="presParOf" srcId="{B234A785-224C-4598-98D3-1A403AD282C8}" destId="{CC8982DC-E424-4DAA-8F4B-176D3D286810}" srcOrd="1" destOrd="0" presId="urn:microsoft.com/office/officeart/2005/8/layout/orgChart1"/>
+    <dgm:cxn modelId="{2A43943C-E2AB-4C7A-A7ED-A6FDC30D0F71}" type="presParOf" srcId="{055743C2-8A8D-4511-A9C8-BA74AEAF336F}" destId="{2BCFD28F-355D-4D5F-8B1F-22766288F5B0}" srcOrd="1" destOrd="0" presId="urn:microsoft.com/office/officeart/2005/8/layout/orgChart1"/>
+    <dgm:cxn modelId="{8013A657-FA0B-4B9F-9D77-45826029479E}" type="presParOf" srcId="{055743C2-8A8D-4511-A9C8-BA74AEAF336F}" destId="{63756B6A-AEA3-44F0-B74A-B326D47D1765}" srcOrd="2" destOrd="0" presId="urn:microsoft.com/office/officeart/2005/8/layout/orgChart1"/>
+    <dgm:cxn modelId="{44C91913-A675-4A62-AFD4-89E9844F367A}" type="presParOf" srcId="{AB59CB26-D675-41E2-BC61-414BC1C5B66A}" destId="{5B702D37-6068-4B61-8ACD-50E258A7738E}" srcOrd="2" destOrd="0" presId="urn:microsoft.com/office/officeart/2005/8/layout/orgChart1"/>
+    <dgm:cxn modelId="{8661485E-29F9-421A-9D10-90993C00EC88}" type="presParOf" srcId="{E7890B1F-B962-48AF-9050-A2ACC3C0B068}" destId="{2E84F2EB-0E4F-400F-96F9-A48D31ECB5BB}" srcOrd="2" destOrd="0" presId="urn:microsoft.com/office/officeart/2005/8/layout/orgChart1"/>
+    <dgm:cxn modelId="{D36CEBC2-4C0B-4DE7-BC5E-269D639FFFB3}" type="presParOf" srcId="{C699B4D1-F917-42D8-B75E-F198B2372641}" destId="{4B2D9F17-6594-409F-8FE7-10321F2CF873}" srcOrd="6" destOrd="0" presId="urn:microsoft.com/office/officeart/2005/8/layout/orgChart1"/>
+    <dgm:cxn modelId="{AD6C18B4-242B-4A89-B004-9FF87BE498D4}" type="presParOf" srcId="{C699B4D1-F917-42D8-B75E-F198B2372641}" destId="{998E3E22-59B8-43AE-A715-E86098BF3034}" srcOrd="7" destOrd="0" presId="urn:microsoft.com/office/officeart/2005/8/layout/orgChart1"/>
+    <dgm:cxn modelId="{ACEB453F-C7C6-4F0E-AB08-C311DAAFF4C8}" type="presParOf" srcId="{998E3E22-59B8-43AE-A715-E86098BF3034}" destId="{0DD7647A-E708-4D4B-8F69-B7B688CBF2BF}" srcOrd="0" destOrd="0" presId="urn:microsoft.com/office/officeart/2005/8/layout/orgChart1"/>
+    <dgm:cxn modelId="{09D0E58B-045C-4C32-B86E-B9DB6D16ACE8}" type="presParOf" srcId="{0DD7647A-E708-4D4B-8F69-B7B688CBF2BF}" destId="{71104638-139E-4820-BFB2-E4AC58E77DFF}" srcOrd="0" destOrd="0" presId="urn:microsoft.com/office/officeart/2005/8/layout/orgChart1"/>
+    <dgm:cxn modelId="{EA90E195-7630-4FDB-BE08-F7791896A4E5}" type="presParOf" srcId="{0DD7647A-E708-4D4B-8F69-B7B688CBF2BF}" destId="{34A7BB92-C84D-4080-879D-51D174FDD1DD}" srcOrd="1" destOrd="0" presId="urn:microsoft.com/office/officeart/2005/8/layout/orgChart1"/>
+    <dgm:cxn modelId="{855AA9C0-5E42-4D0C-9F0F-C7F932A25637}" type="presParOf" srcId="{998E3E22-59B8-43AE-A715-E86098BF3034}" destId="{95AB3627-118B-4879-B92E-3CE860DDF6CE}" srcOrd="1" destOrd="0" presId="urn:microsoft.com/office/officeart/2005/8/layout/orgChart1"/>
+    <dgm:cxn modelId="{E198AB3A-15CF-4A1A-9F4C-8306A3B4712D}" type="presParOf" srcId="{998E3E22-59B8-43AE-A715-E86098BF3034}" destId="{5EC93969-64DB-4D97-8CEA-79A8A98E2932}" srcOrd="2" destOrd="0" presId="urn:microsoft.com/office/officeart/2005/8/layout/orgChart1"/>
+    <dgm:cxn modelId="{2347BC50-0DD1-498D-B02B-AB4AF831DC1A}" type="presParOf" srcId="{1E12C434-C649-4A52-A7DB-31502AC72DE9}" destId="{3B12B245-DE69-494F-855C-F33272D1D082}" srcOrd="2" destOrd="0" presId="urn:microsoft.com/office/officeart/2005/8/layout/orgChart1"/>
   </dgm:cxnLst>
   <dgm:bg/>
   <dgm:whole/>

</xml_diff>